<commit_message>
Actualizacion Web Service Geo (Estadisticas)
</commit_message>
<xml_diff>
--- a/Proyecto/Releases/Release1.0/Sprint0/Entregables/ESTUDIO INICIAL/GeoP_Proyecto_EstudioInicial_3.3.1.docx
+++ b/Proyecto/Releases/Release1.0/Sprint0/Entregables/ESTUDIO INICIAL/GeoP_Proyecto_EstudioInicial_3.3.1.docx
@@ -1,10 +1,10 @@
 
 <file path=word/document.xml><?xml version="1.0" encoding="utf-8"?>
-<w:document xmlns:wpc="http://schemas.microsoft.com/office/word/2010/wordprocessingCanvas" xmlns:mc="http://schemas.openxmlformats.org/markup-compatibility/2006" xmlns:o="urn:schemas-microsoft-com:office:office" xmlns:r="http://schemas.openxmlformats.org/officeDocument/2006/relationships" xmlns:m="http://schemas.openxmlformats.org/officeDocument/2006/math" xmlns:v="urn:schemas-microsoft-com:vml" xmlns:wp14="http://schemas.microsoft.com/office/word/2010/wordprocessingDrawing" xmlns:wp="http://schemas.openxmlformats.org/drawingml/2006/wordprocessingDrawing" xmlns:w10="urn:schemas-microsoft-com:office:word" xmlns:w="http://schemas.openxmlformats.org/wordprocessingml/2006/main" xmlns:w14="http://schemas.microsoft.com/office/word/2010/wordml" xmlns:w15="http://schemas.microsoft.com/office/word/2012/wordml" xmlns:wpg="http://schemas.microsoft.com/office/word/2010/wordprocessingGroup" xmlns:wpi="http://schemas.microsoft.com/office/word/2010/wordprocessingInk" xmlns:wne="http://schemas.microsoft.com/office/word/2006/wordml" xmlns:wps="http://schemas.microsoft.com/office/word/2010/wordprocessingShape" mc:Ignorable="w14 w15 wp14">
+<w:document xmlns:wpc="http://schemas.microsoft.com/office/word/2010/wordprocessingCanvas" xmlns:mc="http://schemas.openxmlformats.org/markup-compatibility/2006" xmlns:o="urn:schemas-microsoft-com:office:office" xmlns:r="http://schemas.openxmlformats.org/officeDocument/2006/relationships" xmlns:m="http://schemas.openxmlformats.org/officeDocument/2006/math" xmlns:v="urn:schemas-microsoft-com:vml" xmlns:wp14="http://schemas.microsoft.com/office/word/2010/wordprocessingDrawing" xmlns:wp="http://schemas.openxmlformats.org/drawingml/2006/wordprocessingDrawing" xmlns:w10="urn:schemas-microsoft-com:office:word" xmlns:w="http://schemas.openxmlformats.org/wordprocessingml/2006/main" xmlns:w14="http://schemas.microsoft.com/office/word/2010/wordml" xmlns:wpg="http://schemas.microsoft.com/office/word/2010/wordprocessingGroup" xmlns:wpi="http://schemas.microsoft.com/office/word/2010/wordprocessingInk" xmlns:wne="http://schemas.microsoft.com/office/word/2006/wordml" xmlns:wps="http://schemas.microsoft.com/office/word/2010/wordprocessingShape" mc:Ignorable="w14 wp14">
   <w:body>
     <w:p>
       <w:pPr>
-        <w:pStyle w:val="Puesto"/>
+        <w:pStyle w:val="Ttulo"/>
         <w:jc w:val="center"/>
       </w:pPr>
       <w:r>
@@ -13,7 +13,7 @@
     </w:p>
     <w:p>
       <w:pPr>
-        <w:pStyle w:val="Puesto"/>
+        <w:pStyle w:val="Ttulo"/>
         <w:jc w:val="center"/>
       </w:pPr>
       <w:r>
@@ -22,7 +22,7 @@
     </w:p>
     <w:p>
       <w:pPr>
-        <w:pStyle w:val="Puesto"/>
+        <w:pStyle w:val="Ttulo"/>
         <w:jc w:val="center"/>
       </w:pPr>
       <w:r>
@@ -44,7 +44,7 @@
           <w:noProof/>
           <w:color w:val="auto"/>
           <w:sz w:val="40"/>
-          <w:lang w:val="es-419" w:eastAsia="es-419"/>
+          <w:lang w:eastAsia="es-AR"/>
         </w:rPr>
         <w:drawing>
           <wp:inline distT="0" distB="0" distL="0" distR="0">
@@ -62,7 +62,7 @@
                     <pic:cNvPicPr/>
                   </pic:nvPicPr>
                   <pic:blipFill>
-                    <a:blip r:embed="rId8" cstate="print">
+                    <a:blip r:embed="rId9" cstate="print">
                       <a:extLst>
                         <a:ext uri="{28A0092B-C50C-407E-A947-70E740481C1C}">
                           <a14:useLocalDpi xmlns:a14="http://schemas.microsoft.com/office/drawing/2010/main" val="0"/>
@@ -2049,28 +2049,49 @@
       </w:pPr>
     </w:p>
     <w:p>
+      <w:pPr>
+        <w:jc w:val="both"/>
+      </w:pPr>
       <w:r>
         <w:t>Con la realización de este proyecto vemos la oportunidad de concretar lo aprendido en nuestro trayecto universitario, integrando los conocimientos aprendidos de las materias cursadas, plasmando el resultado en un producto de software, el cual esperamos que sea beneficioso para los usuarios.</w:t>
       </w:r>
     </w:p>
     <w:p>
+      <w:pPr>
+        <w:jc w:val="both"/>
+      </w:pPr>
       <w:r>
         <w:t>Desde un punto de vista académico, nuestro objetivo es culminar esta importante etapa de nuestras vidas, logrando obtener el título de Ingeniero en Sistemas de Información en el tiempo estimado, siendo la finalización del mismo a principios del mes de  Marzo de 2015. Este logro nos brindará la posibilidad de crecer económica y profesionalmente, logrando mejores puestos de trabajo, o bien iniciando un emprendimiento propio.</w:t>
       </w:r>
     </w:p>
     <w:p>
+      <w:pPr>
+        <w:jc w:val="both"/>
+      </w:pPr>
       <w:r>
         <w:t>Para lograr nuestro objetivo, deberemos trabajar como un equipo unido, resolviendo los problemas que se presenten, y mejorar aspectos personales para generar un ambiente de trabajo adecuado.</w:t>
       </w:r>
     </w:p>
     <w:p>
+      <w:pPr>
+        <w:jc w:val="both"/>
+      </w:pPr>
       <w:r>
         <w:t>En el siguiente estudio inicial, trataremos de analizar los puntos más importantes a tener en cuenta para la realización del proyecto. En una primera parte se explicará el ámbito y contexto en que surge dicho proyecto, en el cual se desarrollara un producto y para ello se identificará el mercado y sector al cual pertenece. Además se hará una comparación con productos similares buscando distinguir y perfeccionar la definición del nuestro.</w:t>
       </w:r>
     </w:p>
     <w:p>
-      <w:r>
-        <w:t xml:space="preserve">Luego haremos un detallado análisis de prefactibilidad en carácter técnico, operativo y económico tanto del desarrollo como la implementación del producto con el fin </w:t>
+      <w:pPr>
+        <w:jc w:val="both"/>
+      </w:pPr>
+      <w:r>
+        <w:t xml:space="preserve">Luego haremos un detallado análisis de </w:t>
+      </w:r>
+      <w:r>
+        <w:t>pre factibilidad</w:t>
+      </w:r>
+      <w:r>
+        <w:t xml:space="preserve"> en carácter técnico, operativo y económico tanto del desarrollo como la implementación del producto con el fin </w:t>
       </w:r>
       <w:r>
         <w:t xml:space="preserve">de </w:t>
@@ -2080,6 +2101,9 @@
       </w:r>
     </w:p>
     <w:p>
+      <w:pPr>
+        <w:jc w:val="both"/>
+      </w:pPr>
       <w:r>
         <w:t>En una segunda parte del estudio, describiremos en profundidad nuestro producto a desarrollar. Estableceremos de manera clara y concisa su objetivo y alcances para luego describir la metodología elegida para llevarlo a cabo. Se establecerán los tiempos estimados para su realización y por último describiremos la conformación del equipo de trabajo y detallaremos los roles de cada integrante.</w:t>
       </w:r>
@@ -2134,16 +2158,25 @@
       </w:pPr>
     </w:p>
     <w:p>
+      <w:pPr>
+        <w:jc w:val="both"/>
+      </w:pPr>
       <w:r>
         <w:t>Una problemática que nos afecta desde hace algunos años y que se encuentra en continuo crecimiento es el tránsito en las grandes ciudades, que tiene su concepción en la creciente industria automotriz. Como consecuencia de la misma, observamos una gran dificultad por parte de los conductores para encontrar un lugar seguro donde dejar su vehículo mientras realiza sus actividades cotidianas o se encuentra haciendo turismo.</w:t>
       </w:r>
     </w:p>
     <w:p>
+      <w:pPr>
+        <w:jc w:val="both"/>
+      </w:pPr>
       <w:r>
         <w:t>La oportunidad que identificamos observando esta problemática es la realización de una aplicación web y móvil que le brinde a los conductores la mejor forma de llegar a un espacio con ciertas características deseadas, asegurando disponibilidad de plaza y permitiéndole visualizar la ubicación donde dejó su vehículo para hacer más simple la tarea de encontrarlo.</w:t>
       </w:r>
     </w:p>
     <w:p>
+      <w:pPr>
+        <w:jc w:val="both"/>
+      </w:pPr>
       <w:r>
         <w:t xml:space="preserve">Los principales usuarios del sistema, serán los conductores de vehículos particulares. Quienes al momento de  querer estacionar realizarán una consulta a través de su dispositivo móvil, la cual les permitirá saber </w:t>
       </w:r>
@@ -2155,11 +2188,17 @@
       </w:r>
     </w:p>
     <w:p>
+      <w:pPr>
+        <w:jc w:val="both"/>
+      </w:pPr>
       <w:r>
         <w:t>Con la información recopilada, se podrá disponer de informes con datos como ubicación más requerida para estacionar, puntos críticos de la ciudad en materia de estacionamiento, horarios críticos. Estos informes le serán de utilidad a entidades como inversionistas de proyectos de estacionamientos y/o áreas del gobierno municipal como Tránsito.</w:t>
       </w:r>
     </w:p>
     <w:p>
+      <w:pPr>
+        <w:jc w:val="both"/>
+      </w:pPr>
       <w:r>
         <w:tab/>
         <w:t>A continuación se describen los posibles usuarios del sistema:</w:t>
@@ -2172,6 +2211,7 @@
           <w:ilvl w:val="0"/>
           <w:numId w:val="3"/>
         </w:numPr>
+        <w:jc w:val="both"/>
       </w:pPr>
       <w:r>
         <w:t>Conductores de Automóviles: es aquella persona que conduce su vehículo particular en la ciudad y que tiene como objetivo encontrar un lugar de estacionamiento.</w:t>
@@ -2184,6 +2224,7 @@
           <w:ilvl w:val="0"/>
           <w:numId w:val="3"/>
         </w:numPr>
+        <w:jc w:val="both"/>
       </w:pPr>
       <w:r>
         <w:t>Playas de Estacionamiento: es aquella entidad que tiene la infraestructura adecuada para brindar un servicio de estacionamiento, con lo cual cumple su objetivo de poder albergar vehículos por un tiempo determinado a cambio de un ingreso monetario. Utilizará el sistema para actualizar la disponibilidad de lugares.</w:t>
@@ -2196,6 +2237,7 @@
           <w:ilvl w:val="0"/>
           <w:numId w:val="3"/>
         </w:numPr>
+        <w:jc w:val="both"/>
       </w:pPr>
       <w:r>
         <w:t>Entidad Reguladora de Tránsito: es aquella que tiene como actividad obtener información del flujo vial  y establecer la disposición de los lugares de estacionamientos en la ciudad. Su objetivo es lograr obtener información útil para que los lugares de estacionamiento tengan una disposición estratégica lo cual permite satisfacer la necesidad de estacionamiento que tienen los conductores en la ciudad.</w:t>
@@ -2213,11 +2255,17 @@
       <w:bookmarkEnd w:id="29"/>
     </w:p>
     <w:p>
+      <w:pPr>
+        <w:jc w:val="both"/>
+      </w:pPr>
       <w:r>
         <w:t>Más allá del análisis realizado sobre la problemática, se realizaron encuestas a las playas de estacionamiento para obtener datos más exactos sobre la viabilidad del producto que queremos desarrollar.</w:t>
       </w:r>
     </w:p>
     <w:p>
+      <w:pPr>
+        <w:jc w:val="both"/>
+      </w:pPr>
       <w:r>
         <w:t>Las encuestas se hicieron entre los días</w:t>
       </w:r>
@@ -2229,6 +2277,9 @@
       </w:r>
     </w:p>
     <w:p>
+      <w:pPr>
+        <w:jc w:val="both"/>
+      </w:pPr>
       <w:r>
         <w:t>Como resultados de las mismas, se obtuvo la información necesaria para poder realizar parte del análisis de factibilidad del sistema. Dichos resultados se ven con mayor precisión en el anexo.</w:t>
       </w:r>
@@ -2553,6 +2604,7 @@
     <w:p>
       <w:pPr>
         <w:pStyle w:val="Normal1"/>
+        <w:jc w:val="both"/>
       </w:pPr>
       <w:r>
         <w:t>El sistema desde el punto de vista técnico necesitara contar con la tecnología necesaria para las etapas desarrollo e implementación. Para tener una idea más completa de cuáles son estos requerimientos se ha realizado un listado de los mismos con su correspondiente descripción.</w:t>
@@ -2561,6 +2613,7 @@
     <w:p>
       <w:pPr>
         <w:pStyle w:val="Normal1"/>
+        <w:jc w:val="both"/>
       </w:pPr>
     </w:p>
     <w:p>
@@ -2839,8 +2892,6 @@
       <w:r>
         <w:t>Requerimientos de Software</w:t>
       </w:r>
-      <w:bookmarkStart w:id="35" w:name="_GoBack"/>
-      <w:bookmarkEnd w:id="35"/>
     </w:p>
     <w:p>
       <w:pPr>
@@ -2959,44 +3010,53 @@
       <w:pPr>
         <w:pStyle w:val="Ttulo2"/>
       </w:pPr>
-      <w:bookmarkStart w:id="36" w:name="_Toc387332391"/>
+      <w:bookmarkStart w:id="35" w:name="_Toc387332391"/>
       <w:r>
         <w:t>ANÁLISIS DE PREFACTIBILIDAD</w:t>
       </w:r>
+      <w:bookmarkEnd w:id="35"/>
+    </w:p>
+    <w:p>
+      <w:pPr>
+        <w:pStyle w:val="Normal1"/>
+        <w:jc w:val="center"/>
+      </w:pPr>
+    </w:p>
+    <w:p>
+      <w:pPr>
+        <w:jc w:val="both"/>
+      </w:pPr>
+      <w:r>
+        <w:t xml:space="preserve">A la hora de realizar un análisis de </w:t>
+      </w:r>
+      <w:r>
+        <w:t>pre factibilidad</w:t>
+      </w:r>
+      <w:r>
+        <w:t>, debemos tener en cuenta la diferenciación entre factibilidad técnica, operativa y económica. A su vez para abordar este análisis nos enfocamos en dos etapas en la realización del sistema, ellas son la etapa de desarrollo y la etapa de implementación, las cuales se tratarán a continuación.</w:t>
+      </w:r>
+    </w:p>
+    <w:p>
+      <w:pPr>
+        <w:pStyle w:val="Normal1"/>
+        <w:jc w:val="both"/>
+      </w:pPr>
+    </w:p>
+    <w:p>
+      <w:pPr>
+        <w:pStyle w:val="Normal1"/>
+        <w:jc w:val="both"/>
+      </w:pPr>
+    </w:p>
+    <w:p>
+      <w:pPr>
+        <w:pStyle w:val="Ttulo2"/>
+      </w:pPr>
+      <w:bookmarkStart w:id="36" w:name="_Toc387332392"/>
+      <w:r>
+        <w:t>DESARROLLO</w:t>
+      </w:r>
       <w:bookmarkEnd w:id="36"/>
-    </w:p>
-    <w:p>
-      <w:pPr>
-        <w:pStyle w:val="Normal1"/>
-        <w:jc w:val="center"/>
-      </w:pPr>
-    </w:p>
-    <w:p>
-      <w:r>
-        <w:t>A la hora de realizar un análisis de prefactibilidad, debemos tener en cuenta la diferenciación entre factibilidad técnica, operativa y económica. A su vez para abordar este análisis nos enfocamos en dos etapas en la realización del sistema, ellas son la etapa de desarrollo y la etapa de implementación, las cuales se tratarán a continuación.</w:t>
-      </w:r>
-    </w:p>
-    <w:p>
-      <w:pPr>
-        <w:pStyle w:val="Normal1"/>
-        <w:jc w:val="both"/>
-      </w:pPr>
-    </w:p>
-    <w:p>
-      <w:pPr>
-        <w:pStyle w:val="Normal1"/>
-        <w:jc w:val="both"/>
-      </w:pPr>
-    </w:p>
-    <w:p>
-      <w:pPr>
-        <w:pStyle w:val="Ttulo2"/>
-      </w:pPr>
-      <w:bookmarkStart w:id="37" w:name="_Toc387332392"/>
-      <w:r>
-        <w:t>DESARROLLO</w:t>
-      </w:r>
-      <w:bookmarkEnd w:id="37"/>
     </w:p>
     <w:p>
       <w:pPr>
@@ -3005,6 +3065,7 @@
           <w:ilvl w:val="0"/>
           <w:numId w:val="5"/>
         </w:numPr>
+        <w:jc w:val="both"/>
       </w:pPr>
       <w:r>
         <w:rPr>
@@ -3041,6 +3102,7 @@
     <w:p>
       <w:pPr>
         <w:pStyle w:val="Prrafodelista"/>
+        <w:jc w:val="both"/>
       </w:pPr>
       <w:r>
         <w:t>La tecnología que utilizaremos será la siguiente:</w:t>
@@ -3053,6 +3115,7 @@
           <w:ilvl w:val="0"/>
           <w:numId w:val="7"/>
         </w:numPr>
+        <w:jc w:val="both"/>
       </w:pPr>
       <w:r>
         <w:t xml:space="preserve">ASP.NET: con ello </w:t>
@@ -3074,6 +3137,7 @@
           <w:ilvl w:val="0"/>
           <w:numId w:val="7"/>
         </w:numPr>
+        <w:jc w:val="both"/>
       </w:pPr>
       <w:r>
         <w:t xml:space="preserve">GOOGLE MAPS: será utilizado para el manejo de todo lo referido a </w:t>
@@ -3092,6 +3156,7 @@
           <w:ilvl w:val="0"/>
           <w:numId w:val="7"/>
         </w:numPr>
+        <w:jc w:val="both"/>
       </w:pPr>
       <w:r>
         <w:t>ANDROID: será la plataforma en que se desarrolle el sistema Móvil.</w:t>
@@ -3104,6 +3169,7 @@
           <w:ilvl w:val="0"/>
           <w:numId w:val="5"/>
         </w:numPr>
+        <w:jc w:val="both"/>
       </w:pPr>
       <w:r>
         <w:rPr>
@@ -3122,6 +3188,7 @@
           <w:ilvl w:val="0"/>
           <w:numId w:val="6"/>
         </w:numPr>
+        <w:jc w:val="both"/>
       </w:pPr>
       <w:r>
         <w:rPr>
@@ -3145,8 +3212,13 @@
       <w:r>
         <w:t xml:space="preserve"> 25 para poseer la licencia de </w:t>
       </w:r>
-      <w:r>
-        <w:t>developer y subir aplicaciones a Google Play ©</w:t>
+      <w:proofErr w:type="spellStart"/>
+      <w:r>
+        <w:t>developer</w:t>
+      </w:r>
+      <w:proofErr w:type="spellEnd"/>
+      <w:r>
+        <w:t xml:space="preserve"> y subir aplicaciones a Google Play ©</w:t>
       </w:r>
     </w:p>
     <w:p>
@@ -3156,6 +3228,7 @@
           <w:ilvl w:val="0"/>
           <w:numId w:val="6"/>
         </w:numPr>
+        <w:jc w:val="both"/>
       </w:pPr>
       <w:r>
         <w:rPr>
@@ -3190,6 +3263,7 @@
           <w:ilvl w:val="0"/>
           <w:numId w:val="6"/>
         </w:numPr>
+        <w:jc w:val="both"/>
       </w:pPr>
       <w:r>
         <w:t>Personal: las personas involucradas en el desarrollo principalmente el equipo de desarrollo, seremos nosotros, lo cual no representa costos.</w:t>
@@ -3202,6 +3276,7 @@
           <w:ilvl w:val="0"/>
           <w:numId w:val="5"/>
         </w:numPr>
+        <w:jc w:val="both"/>
       </w:pPr>
       <w:r>
         <w:rPr>
@@ -3274,11 +3349,11 @@
       <w:pPr>
         <w:pStyle w:val="Ttulo2"/>
       </w:pPr>
-      <w:bookmarkStart w:id="38" w:name="_Toc387332393"/>
+      <w:bookmarkStart w:id="37" w:name="_Toc387332393"/>
       <w:r>
         <w:t>IMPLEMENTACIÓN</w:t>
       </w:r>
-      <w:bookmarkEnd w:id="38"/>
+      <w:bookmarkEnd w:id="37"/>
     </w:p>
     <w:p>
       <w:pPr>
@@ -3287,6 +3362,7 @@
           <w:ilvl w:val="0"/>
           <w:numId w:val="8"/>
         </w:numPr>
+        <w:jc w:val="both"/>
       </w:pPr>
       <w:r>
         <w:rPr>
@@ -3315,6 +3391,7 @@
           <w:ilvl w:val="0"/>
           <w:numId w:val="8"/>
         </w:numPr>
+        <w:jc w:val="both"/>
       </w:pPr>
       <w:r>
         <w:rPr>
@@ -3349,6 +3426,7 @@
           <w:ilvl w:val="0"/>
           <w:numId w:val="8"/>
         </w:numPr>
+        <w:jc w:val="both"/>
       </w:pPr>
       <w:r>
         <w:rPr>
@@ -3369,6 +3447,7 @@
     <w:p>
       <w:pPr>
         <w:pStyle w:val="Prrafodelista"/>
+        <w:jc w:val="both"/>
         <w:rPr>
           <w:lang w:val="es-419"/>
         </w:rPr>
@@ -3394,19 +3473,22 @@
       <w:pPr>
         <w:pStyle w:val="Ttulo2"/>
       </w:pPr>
-      <w:bookmarkStart w:id="39" w:name="_Toc387332394"/>
+      <w:bookmarkStart w:id="38" w:name="_Toc387332394"/>
       <w:r>
         <w:t>IDENTIFICACIÓN DE RIESGOS</w:t>
       </w:r>
-      <w:bookmarkEnd w:id="39"/>
-    </w:p>
-    <w:p>
-      <w:pPr>
-        <w:pStyle w:val="Normal1"/>
-        <w:jc w:val="both"/>
-      </w:pPr>
-    </w:p>
-    <w:p>
+      <w:bookmarkEnd w:id="38"/>
+    </w:p>
+    <w:p>
+      <w:pPr>
+        <w:pStyle w:val="Normal1"/>
+        <w:jc w:val="both"/>
+      </w:pPr>
+    </w:p>
+    <w:p>
+      <w:pPr>
+        <w:jc w:val="both"/>
+      </w:pPr>
       <w:r>
         <w:t>Luego de haber realizado un análisis de factibilidad para el desarrollo e implementación de nuestro sistema, hemos logrado identificar que pueden llegar a existir ciertos riesgos, los cuales podrían intervenir en el normal desarrollo del producto. Sin embargo debido a esta temprana etapa en la que nos encontramos, no podemos asumir el nivel de impacto de cada uno de ellos sin realizar un análisis profundo de riesgos; el cual será desarrollado en una etapa posterior.</w:t>
       </w:r>
@@ -3427,8 +3509,9 @@
     <w:p>
       <w:pPr>
         <w:pStyle w:val="Ttulo2"/>
-      </w:pPr>
-      <w:bookmarkStart w:id="40" w:name="_Toc387332395"/>
+        <w:jc w:val="both"/>
+      </w:pPr>
+      <w:bookmarkStart w:id="39" w:name="_Toc387332395"/>
       <w:r>
         <w:lastRenderedPageBreak/>
         <w:t>BENEFICIOS</w:t>
@@ -3436,14 +3519,18 @@
       <w:r>
         <w:t xml:space="preserve"> Y VENTAJAS QUE SE PROCURAN EN SU IMPLEMENTACIÓN</w:t>
       </w:r>
-      <w:bookmarkEnd w:id="40"/>
-    </w:p>
-    <w:p>
-      <w:pPr>
-        <w:pStyle w:val="Normal1"/>
-      </w:pPr>
-    </w:p>
-    <w:p>
+      <w:bookmarkEnd w:id="39"/>
+    </w:p>
+    <w:p>
+      <w:pPr>
+        <w:pStyle w:val="Normal1"/>
+        <w:jc w:val="both"/>
+      </w:pPr>
+    </w:p>
+    <w:p>
+      <w:pPr>
+        <w:jc w:val="both"/>
+      </w:pPr>
       <w:r>
         <w:t xml:space="preserve">Para poder analizar este punto debemos recordar </w:t>
       </w:r>
@@ -3476,12 +3563,13 @@
       <w:pPr>
         <w:pStyle w:val="Ttulo2"/>
         <w:spacing w:before="0" w:line="240" w:lineRule="auto"/>
-      </w:pPr>
-      <w:bookmarkStart w:id="41" w:name="_Toc387332396"/>
+        <w:jc w:val="both"/>
+      </w:pPr>
+      <w:bookmarkStart w:id="40" w:name="_Toc387332396"/>
       <w:r>
         <w:t>ANTECEDENTES DE SISTEMAS SIMILARES:</w:t>
       </w:r>
-      <w:bookmarkEnd w:id="41"/>
+      <w:bookmarkEnd w:id="40"/>
     </w:p>
     <w:p>
       <w:pPr>
@@ -3493,6 +3581,7 @@
     <w:p>
       <w:pPr>
         <w:spacing w:after="0" w:line="240" w:lineRule="auto"/>
+        <w:jc w:val="both"/>
       </w:pPr>
       <w:r>
         <w:t xml:space="preserve">Identificación: </w:t>
@@ -3507,6 +3596,7 @@
     <w:p>
       <w:pPr>
         <w:spacing w:after="0" w:line="240" w:lineRule="auto"/>
+        <w:jc w:val="both"/>
       </w:pPr>
       <w:r>
         <w:t>Objetivo: Mostrar la ubicación de playas de estacionamiento cercanas en la Ciudad de Bs As.</w:t>
@@ -3515,6 +3605,7 @@
     <w:p>
       <w:pPr>
         <w:spacing w:after="0" w:line="240" w:lineRule="auto"/>
+        <w:jc w:val="both"/>
       </w:pPr>
       <w:r>
         <w:t>Límites: Desde que el conductor solicita información de estacionamientos cercanos hasta que recibe la lista de estacionamientos.</w:t>
@@ -3523,6 +3614,7 @@
     <w:p>
       <w:pPr>
         <w:spacing w:after="0" w:line="240" w:lineRule="auto"/>
+        <w:jc w:val="both"/>
       </w:pPr>
       <w:r>
         <w:t>Alcances:</w:t>
@@ -3541,6 +3633,7 @@
     <w:p>
       <w:pPr>
         <w:spacing w:after="0" w:line="240" w:lineRule="auto"/>
+        <w:jc w:val="both"/>
       </w:pPr>
       <w:r>
         <w:t>Beneficios: Permite encontrar estacionamiento cerca de su posición a través de la geolocalización por medio del celular.</w:t>
@@ -3549,6 +3642,7 @@
     <w:p>
       <w:pPr>
         <w:spacing w:after="0" w:line="240" w:lineRule="auto"/>
+        <w:jc w:val="both"/>
       </w:pPr>
       <w:r>
         <w:t>Desventajas</w:t>
@@ -3570,6 +3664,7 @@
     <w:p>
       <w:pPr>
         <w:spacing w:after="0" w:line="240" w:lineRule="auto"/>
+        <w:jc w:val="both"/>
       </w:pPr>
       <w:r>
         <w:t>Fuente de información:</w:t>
@@ -3606,20 +3701,24 @@
     <w:p>
       <w:pPr>
         <w:pStyle w:val="Ttulo2"/>
-      </w:pPr>
-      <w:bookmarkStart w:id="42" w:name="_Toc387332397"/>
+        <w:jc w:val="both"/>
+      </w:pPr>
+      <w:bookmarkStart w:id="41" w:name="_Toc387332397"/>
       <w:r>
         <w:t>METODOLOGÍA DE TRABAJO Y DESARROLLO A APLICAR:</w:t>
       </w:r>
-      <w:bookmarkEnd w:id="42"/>
-    </w:p>
-    <w:p>
-      <w:pPr>
-        <w:pStyle w:val="Normal1"/>
-        <w:jc w:val="both"/>
-      </w:pPr>
-    </w:p>
-    <w:p>
+      <w:bookmarkEnd w:id="41"/>
+    </w:p>
+    <w:p>
+      <w:pPr>
+        <w:pStyle w:val="Normal1"/>
+        <w:jc w:val="both"/>
+      </w:pPr>
+    </w:p>
+    <w:p>
+      <w:pPr>
+        <w:jc w:val="both"/>
+      </w:pPr>
       <w:r>
         <w:t xml:space="preserve">Utilizaremos SCRUM como </w:t>
       </w:r>
@@ -3649,6 +3748,9 @@
       </w:r>
     </w:p>
     <w:p>
+      <w:pPr>
+        <w:jc w:val="both"/>
+      </w:pPr>
       <w:r>
         <w:t>Específicamente, trabajaremos con Sprints de 2 semanas, en los cuales contemplamos 6 días de trabajo, cada integrante del equipo trabajara aproximadamente 24hs en cada Sprints en las diferentes tareas planificadas en el mismo. Nos hemos visto forzados a realizar una adaptación a Scrum, la misma fue realizar un Sprint 0 con diferente duración</w:t>
       </w:r>
@@ -3657,6 +3759,9 @@
       </w:r>
     </w:p>
     <w:p>
+      <w:pPr>
+        <w:jc w:val="both"/>
+      </w:pPr>
       <w:r>
         <w:lastRenderedPageBreak/>
         <w:t xml:space="preserve">En cuanto a </w:t>
@@ -3690,6 +3795,9 @@
       </w:r>
     </w:p>
     <w:p>
+      <w:pPr>
+        <w:jc w:val="both"/>
+      </w:pPr>
       <w:r>
         <w:t>Actualmente el equipo carece de ciertos conocimientos necesarios para llevar a cabo este proyecto, es por eso que en el sprint 1 se realizaran capacitaciones en MVC, SCRUM y Android. Cada capacitación será realizada por los 5 integrantes del equipo, quienes luego compartirán sus aprendizajes, éxitos y fracasos, debiendo generar un documento de capacitación</w:t>
       </w:r>
@@ -3730,20 +3838,24 @@
     <w:p>
       <w:pPr>
         <w:pStyle w:val="Ttulo2"/>
-      </w:pPr>
-      <w:bookmarkStart w:id="43" w:name="_Toc387332398"/>
+        <w:jc w:val="both"/>
+      </w:pPr>
+      <w:bookmarkStart w:id="42" w:name="_Toc387332398"/>
       <w:r>
         <w:t>INTEGRANTES DEL EQUIPO DE TRABAJO:</w:t>
       </w:r>
-      <w:bookmarkEnd w:id="43"/>
-    </w:p>
-    <w:p>
-      <w:pPr>
-        <w:pStyle w:val="Normal1"/>
-        <w:jc w:val="both"/>
-      </w:pPr>
-    </w:p>
-    <w:p>
+      <w:bookmarkEnd w:id="42"/>
+    </w:p>
+    <w:p>
+      <w:pPr>
+        <w:pStyle w:val="Normal1"/>
+        <w:jc w:val="both"/>
+      </w:pPr>
+    </w:p>
+    <w:p>
+      <w:pPr>
+        <w:jc w:val="both"/>
+      </w:pPr>
       <w:r>
         <w:t>Los integrantes que conforman el equipo de trabajo son: Ezequiel Bär Coch, Marcos Barrera, Ignacio Frigerio, Leonel Romero, y Lucas Toneatto.</w:t>
       </w:r>
@@ -3752,8 +3864,19 @@
       </w:r>
     </w:p>
     <w:p>
-      <w:r>
-        <w:t>Para mayor información de cada uno de los mismos, revisar la sección Anexo en la cual podrá encontrar una breve currícula de cada uno.</w:t>
+      <w:pPr>
+        <w:jc w:val="both"/>
+      </w:pPr>
+      <w:r>
+        <w:t xml:space="preserve">Para mayor información de cada uno de los mismos, revisar la sección Anexo en la cual podrá encontrar una breve </w:t>
+      </w:r>
+      <w:proofErr w:type="spellStart"/>
+      <w:r>
+        <w:t>currícula</w:t>
+      </w:r>
+      <w:proofErr w:type="spellEnd"/>
+      <w:r>
+        <w:t xml:space="preserve"> de cada uno.</w:t>
       </w:r>
     </w:p>
     <w:p>
@@ -3764,6 +3887,9 @@
       </w:pPr>
     </w:p>
     <w:p>
+      <w:pPr>
+        <w:jc w:val="both"/>
+      </w:pPr>
       <w:r>
         <w:rPr>
           <w:color w:val="FF0000"/>
@@ -3796,6 +3922,7 @@
           <w:ilvl w:val="0"/>
           <w:numId w:val="9"/>
         </w:numPr>
+        <w:jc w:val="both"/>
         <w:rPr>
           <w:lang w:val="en-US"/>
         </w:rPr>
@@ -3814,6 +3941,7 @@
           <w:ilvl w:val="0"/>
           <w:numId w:val="9"/>
         </w:numPr>
+        <w:jc w:val="both"/>
       </w:pPr>
       <w:r>
         <w:t>Marcos Barrera: Team Member</w:t>
@@ -3826,6 +3954,7 @@
           <w:ilvl w:val="0"/>
           <w:numId w:val="9"/>
         </w:numPr>
+        <w:jc w:val="both"/>
       </w:pPr>
       <w:r>
         <w:t>Ignacio Frigerio: Scrum Master.</w:t>
@@ -3838,6 +3967,7 @@
           <w:ilvl w:val="0"/>
           <w:numId w:val="9"/>
         </w:numPr>
+        <w:jc w:val="both"/>
       </w:pPr>
       <w:r>
         <w:t>Leonel Romero: Team Member.</w:t>
@@ -3850,6 +3980,7 @@
           <w:ilvl w:val="0"/>
           <w:numId w:val="9"/>
         </w:numPr>
+        <w:jc w:val="both"/>
       </w:pPr>
       <w:r>
         <w:t>Lucas Toneatto: Team Member.</w:t>
@@ -3862,6 +3993,9 @@
       </w:pPr>
     </w:p>
     <w:p>
+      <w:pPr>
+        <w:jc w:val="both"/>
+      </w:pPr>
       <w:r>
         <w:t>El equipo de desarrollo se manejará dinámicamente de la siguiente manera:</w:t>
       </w:r>
@@ -3873,6 +4007,7 @@
           <w:ilvl w:val="0"/>
           <w:numId w:val="10"/>
         </w:numPr>
+        <w:jc w:val="both"/>
       </w:pPr>
       <w:r>
         <w:t xml:space="preserve">El Scrum Master ayudará al equipo para llegar a cumplir los objetivos de cada sprint además será el nexo entre el equipo y el Product Owner. En nuestro caso, utilizaremos un </w:t>
@@ -3889,6 +4024,7 @@
           <w:ilvl w:val="0"/>
           <w:numId w:val="10"/>
         </w:numPr>
+        <w:jc w:val="both"/>
       </w:pPr>
       <w:r>
         <w:t>Los roles de Tester y Desarrolladores, serán rotativos entre los sprints, de forma tal que cada integrante desarrolle ambas actividades en distintos sprints.</w:t>
@@ -3909,22 +4045,24 @@
     <w:p>
       <w:pPr>
         <w:pStyle w:val="Ttulo2"/>
-      </w:pPr>
-      <w:bookmarkStart w:id="44" w:name="_Toc387332399"/>
+        <w:jc w:val="both"/>
+      </w:pPr>
+      <w:bookmarkStart w:id="43" w:name="_Toc387332399"/>
       <w:r>
         <w:t>PROYECTOS DE CAPACITACIÓN COMPLEMENTARIOS</w:t>
       </w:r>
-      <w:bookmarkEnd w:id="44"/>
-    </w:p>
-    <w:p>
-      <w:pPr>
-        <w:pStyle w:val="Normal1"/>
-        <w:jc w:val="both"/>
-      </w:pPr>
-    </w:p>
-    <w:p>
-      <w:pPr>
-        <w:pStyle w:val="Normal1"/>
+      <w:bookmarkEnd w:id="43"/>
+    </w:p>
+    <w:p>
+      <w:pPr>
+        <w:pStyle w:val="Normal1"/>
+        <w:jc w:val="both"/>
+      </w:pPr>
+    </w:p>
+    <w:p>
+      <w:pPr>
+        <w:pStyle w:val="Normal1"/>
+        <w:jc w:val="both"/>
       </w:pPr>
       <w:r>
         <w:t xml:space="preserve">Debido a la falta de conocimiento en tecnologías que no nos son provistas por la universidad, y consideramos necesarias para el desarrollo del proyecto y del producto, dedicaremos gran parte del tiempo en los momentos iniciales a capacitarnos en estas tecnologías. A continuación exponemos los principales temas sobre los cuales nos capacitaremos. </w:t>
@@ -3939,12 +4077,16 @@
     <w:p>
       <w:pPr>
         <w:pStyle w:val="Subttulo"/>
+        <w:jc w:val="both"/>
       </w:pPr>
       <w:r>
         <w:t>Geolocalización y Navegación GPS</w:t>
       </w:r>
     </w:p>
     <w:p>
+      <w:pPr>
+        <w:jc w:val="both"/>
+      </w:pPr>
       <w:r>
         <w:rPr>
           <w:u w:val="single"/>
@@ -3956,6 +4098,9 @@
       </w:r>
     </w:p>
     <w:p>
+      <w:pPr>
+        <w:jc w:val="both"/>
+      </w:pPr>
       <w:r>
         <w:rPr>
           <w:u w:val="single"/>
@@ -3967,6 +4112,9 @@
       </w:r>
     </w:p>
     <w:p>
+      <w:pPr>
+        <w:jc w:val="both"/>
+      </w:pPr>
       <w:r>
         <w:rPr>
           <w:u w:val="single"/>
@@ -3978,6 +4126,9 @@
       </w:r>
     </w:p>
     <w:p>
+      <w:pPr>
+        <w:jc w:val="both"/>
+      </w:pPr>
       <w:r>
         <w:rPr>
           <w:u w:val="single"/>
@@ -3989,6 +4140,9 @@
       </w:r>
     </w:p>
     <w:p>
+      <w:pPr>
+        <w:jc w:val="both"/>
+      </w:pPr>
       <w:r>
         <w:rPr>
           <w:u w:val="single"/>
@@ -4000,6 +4154,9 @@
       </w:r>
     </w:p>
     <w:p>
+      <w:pPr>
+        <w:jc w:val="both"/>
+      </w:pPr>
       <w:r>
         <w:t xml:space="preserve"> </w:t>
       </w:r>
@@ -4007,12 +4164,16 @@
     <w:p>
       <w:pPr>
         <w:pStyle w:val="Subttulo"/>
+        <w:jc w:val="both"/>
       </w:pPr>
       <w:r>
         <w:t>Utilización API Google Maps</w:t>
       </w:r>
     </w:p>
     <w:p>
+      <w:pPr>
+        <w:jc w:val="both"/>
+      </w:pPr>
       <w:r>
         <w:rPr>
           <w:u w:val="single"/>
@@ -4024,6 +4185,9 @@
       </w:r>
     </w:p>
     <w:p>
+      <w:pPr>
+        <w:jc w:val="both"/>
+      </w:pPr>
       <w:r>
         <w:rPr>
           <w:u w:val="single"/>
@@ -4035,6 +4199,9 @@
       </w:r>
     </w:p>
     <w:p>
+      <w:pPr>
+        <w:jc w:val="both"/>
+      </w:pPr>
       <w:r>
         <w:rPr>
           <w:u w:val="single"/>
@@ -4047,6 +4214,9 @@
       </w:r>
     </w:p>
     <w:p>
+      <w:pPr>
+        <w:jc w:val="both"/>
+      </w:pPr>
       <w:r>
         <w:rPr>
           <w:u w:val="single"/>
@@ -4058,6 +4228,9 @@
       </w:r>
     </w:p>
     <w:p>
+      <w:pPr>
+        <w:jc w:val="both"/>
+      </w:pPr>
       <w:r>
         <w:rPr>
           <w:u w:val="single"/>
@@ -4069,6 +4242,9 @@
       </w:r>
     </w:p>
     <w:p>
+      <w:pPr>
+        <w:jc w:val="both"/>
+      </w:pPr>
       <w:r>
         <w:t xml:space="preserve"> </w:t>
       </w:r>
@@ -4076,6 +4252,7 @@
     <w:p>
       <w:pPr>
         <w:pStyle w:val="Subttulo"/>
+        <w:jc w:val="both"/>
       </w:pPr>
       <w:r>
         <w:rPr>
@@ -4088,6 +4265,9 @@
       </w:r>
     </w:p>
     <w:p>
+      <w:pPr>
+        <w:jc w:val="both"/>
+      </w:pPr>
       <w:r>
         <w:rPr>
           <w:u w:val="single"/>
@@ -4099,6 +4279,9 @@
       </w:r>
     </w:p>
     <w:p>
+      <w:pPr>
+        <w:jc w:val="both"/>
+      </w:pPr>
       <w:r>
         <w:rPr>
           <w:u w:val="single"/>
@@ -4110,6 +4293,9 @@
       </w:r>
     </w:p>
     <w:p>
+      <w:pPr>
+        <w:jc w:val="both"/>
+      </w:pPr>
       <w:r>
         <w:rPr>
           <w:u w:val="single"/>
@@ -4121,6 +4307,9 @@
       </w:r>
     </w:p>
     <w:p>
+      <w:pPr>
+        <w:jc w:val="both"/>
+      </w:pPr>
       <w:r>
         <w:rPr>
           <w:u w:val="single"/>
@@ -4132,6 +4321,9 @@
       </w:r>
     </w:p>
     <w:p>
+      <w:pPr>
+        <w:jc w:val="both"/>
+      </w:pPr>
       <w:r>
         <w:rPr>
           <w:u w:val="single"/>
@@ -4142,10 +4334,15 @@
         <w:t xml:space="preserve"> poder obtener a partir del celular, la ubicación exacta.</w:t>
       </w:r>
     </w:p>
-    <w:p/>
-    <w:p>
-      <w:pPr>
-        <w:pStyle w:val="Normal1"/>
+    <w:p>
+      <w:pPr>
+        <w:jc w:val="both"/>
+      </w:pPr>
+    </w:p>
+    <w:p>
+      <w:pPr>
+        <w:pStyle w:val="Normal1"/>
+        <w:jc w:val="both"/>
       </w:pPr>
       <w:r>
         <w:br w:type="page"/>
@@ -4161,28 +4358,31 @@
       <w:pPr>
         <w:pStyle w:val="Ttulo1"/>
       </w:pPr>
-      <w:bookmarkStart w:id="45" w:name="_Toc387332400"/>
+      <w:bookmarkStart w:id="44" w:name="_Toc387332400"/>
       <w:r>
         <w:t>ANEXO</w:t>
       </w:r>
+      <w:bookmarkEnd w:id="44"/>
+    </w:p>
+    <w:p>
+      <w:pPr>
+        <w:pStyle w:val="Normal1"/>
+      </w:pPr>
+    </w:p>
+    <w:p>
+      <w:pPr>
+        <w:pStyle w:val="Ttulo2"/>
+      </w:pPr>
+      <w:bookmarkStart w:id="45" w:name="_Toc387332401"/>
+      <w:r>
+        <w:t>ESTADISTICAS Y ENTREVISTAS</w:t>
+      </w:r>
       <w:bookmarkEnd w:id="45"/>
     </w:p>
     <w:p>
       <w:pPr>
-        <w:pStyle w:val="Normal1"/>
-      </w:pPr>
-    </w:p>
-    <w:p>
-      <w:pPr>
-        <w:pStyle w:val="Ttulo2"/>
-      </w:pPr>
-      <w:bookmarkStart w:id="46" w:name="_Toc387332401"/>
-      <w:r>
-        <w:t>ESTADISTICAS Y ENTREVISTAS</w:t>
-      </w:r>
-      <w:bookmarkEnd w:id="46"/>
-    </w:p>
-    <w:p>
+        <w:jc w:val="both"/>
+      </w:pPr>
       <w:r>
         <w:t>A continuación se agregan resultados parciales de las entrevistas hechas hasta el momento. Cabe aclarar que continuaremos realizando entrevistas a más playas de estacionamiento para tener una visión más global del mercado. Estos resultados parciales se basa</w:t>
       </w:r>
@@ -4194,6 +4394,9 @@
       </w:r>
     </w:p>
     <w:p>
+      <w:pPr>
+        <w:jc w:val="both"/>
+      </w:pPr>
       <w:r>
         <w:t>Consideramos que la cantidad actual no es una muestra lo suficientemente significativa como para sacar conclusiones. Las mismas se realizarán en un momento más avanzado del proyecto cuando contemos con una muestra lo suficientemente significativa y serán comentadas en el análisis de factibilidad y análisis de riesgos según corresponda.</w:t>
       </w:r>
@@ -4205,7 +4408,7 @@
       <w:r>
         <w:rPr>
           <w:noProof/>
-          <w:lang w:val="es-419" w:eastAsia="es-419"/>
+          <w:lang w:val="es-AR" w:eastAsia="es-AR"/>
         </w:rPr>
         <w:drawing>
           <wp:inline distT="114300" distB="114300" distL="114300" distR="114300">
@@ -4221,7 +4424,7 @@
                     <pic:cNvPicPr preferRelativeResize="0"/>
                   </pic:nvPicPr>
                   <pic:blipFill>
-                    <a:blip r:embed="rId9" cstate="print"/>
+                    <a:blip r:embed="rId10" cstate="print"/>
                     <a:srcRect/>
                     <a:stretch>
                       <a:fillRect/>
@@ -4251,7 +4454,7 @@
       <w:r>
         <w:rPr>
           <w:noProof/>
-          <w:lang w:val="es-419" w:eastAsia="es-419"/>
+          <w:lang w:val="es-AR" w:eastAsia="es-AR"/>
         </w:rPr>
         <w:drawing>
           <wp:inline distT="114300" distB="114300" distL="114300" distR="114300">
@@ -4267,7 +4470,7 @@
                     <pic:cNvPicPr preferRelativeResize="0"/>
                   </pic:nvPicPr>
                   <pic:blipFill>
-                    <a:blip r:embed="rId10" cstate="print"/>
+                    <a:blip r:embed="rId11" cstate="print"/>
                     <a:srcRect/>
                     <a:stretch>
                       <a:fillRect/>
@@ -4297,7 +4500,7 @@
       <w:r>
         <w:rPr>
           <w:noProof/>
-          <w:lang w:val="es-419" w:eastAsia="es-419"/>
+          <w:lang w:val="es-AR" w:eastAsia="es-AR"/>
         </w:rPr>
         <w:lastRenderedPageBreak/>
         <w:drawing>
@@ -4314,7 +4517,7 @@
                     <pic:cNvPicPr preferRelativeResize="0"/>
                   </pic:nvPicPr>
                   <pic:blipFill>
-                    <a:blip r:embed="rId11" cstate="print"/>
+                    <a:blip r:embed="rId12" cstate="print"/>
                     <a:srcRect/>
                     <a:stretch>
                       <a:fillRect/>
@@ -4344,13 +4547,29 @@
     </w:p>
     <w:p>
       <w:pPr>
+        <w:rPr>
+          <w:rFonts w:asciiTheme="majorHAnsi" w:eastAsiaTheme="majorEastAsia" w:hAnsiTheme="majorHAnsi" w:cstheme="majorBidi"/>
+          <w:b/>
+          <w:bCs/>
+          <w:color w:val="4F81BD" w:themeColor="accent1"/>
+          <w:sz w:val="26"/>
+          <w:szCs w:val="26"/>
+        </w:rPr>
+      </w:pPr>
+      <w:bookmarkStart w:id="46" w:name="_Toc387332402"/>
+      <w:r>
+        <w:br w:type="page"/>
+      </w:r>
+    </w:p>
+    <w:p>
+      <w:pPr>
         <w:pStyle w:val="Ttulo2"/>
       </w:pPr>
-      <w:bookmarkStart w:id="47" w:name="_Toc387332402"/>
-      <w:r>
+      <w:r>
+        <w:lastRenderedPageBreak/>
         <w:t>CURRICULA DE EQUIPO DE TRABAJO</w:t>
       </w:r>
-      <w:bookmarkEnd w:id="47"/>
+      <w:bookmarkEnd w:id="46"/>
     </w:p>
     <w:p>
       <w:pPr>
@@ -4362,11 +4581,11 @@
         <w:pStyle w:val="Ttulo3"/>
         <w:spacing w:before="0" w:line="240" w:lineRule="auto"/>
       </w:pPr>
-      <w:bookmarkStart w:id="48" w:name="_Toc387332403"/>
+      <w:bookmarkStart w:id="47" w:name="_Toc387332403"/>
       <w:r>
         <w:t>LUCAS FERNANDO TONEATTO</w:t>
       </w:r>
-      <w:bookmarkEnd w:id="48"/>
+      <w:bookmarkEnd w:id="47"/>
     </w:p>
     <w:p>
       <w:pPr>
@@ -4602,7 +4821,6 @@
         <w:rPr>
           <w:lang w:val="en-US"/>
         </w:rPr>
-        <w:lastRenderedPageBreak/>
         <w:t>IPEM N°65 Pbro. José Bonoris</w:t>
       </w:r>
     </w:p>
@@ -4734,6 +4952,7 @@
         <w:rPr>
           <w:sz w:val="24"/>
         </w:rPr>
+        <w:lastRenderedPageBreak/>
         <w:t>Ingreso: Abril 2013 - Egreso: Diciembre 2013</w:t>
       </w:r>
     </w:p>
@@ -5063,11 +5282,11 @@
         <w:pStyle w:val="Ttulo3"/>
         <w:spacing w:before="0" w:line="240" w:lineRule="auto"/>
       </w:pPr>
-      <w:bookmarkStart w:id="49" w:name="_Toc387332404"/>
+      <w:bookmarkStart w:id="48" w:name="_Toc387332404"/>
       <w:r>
         <w:t>MARCOS BARRERA</w:t>
       </w:r>
-      <w:bookmarkEnd w:id="49"/>
+      <w:bookmarkEnd w:id="48"/>
     </w:p>
     <w:p>
       <w:pPr>
@@ -5122,7 +5341,6 @@
         <w:spacing w:after="0" w:line="240" w:lineRule="auto"/>
       </w:pPr>
       <w:r>
-        <w:lastRenderedPageBreak/>
         <w:t>Nacionalidad: Argentina.</w:t>
       </w:r>
     </w:p>
@@ -5139,7 +5357,15 @@
         <w:spacing w:after="0" w:line="240" w:lineRule="auto"/>
       </w:pPr>
       <w:r>
-        <w:t>Domicilio: Claudio Cuenca 1410 Escobar , Córdoba.</w:t>
+        <w:t xml:space="preserve">Domicilio: Claudio Cuenca 1410 </w:t>
+      </w:r>
+      <w:proofErr w:type="gramStart"/>
+      <w:r>
+        <w:t>Escobar ,</w:t>
+      </w:r>
+      <w:proofErr w:type="gramEnd"/>
+      <w:r>
+        <w:t xml:space="preserve"> Córdoba.</w:t>
       </w:r>
     </w:p>
     <w:p>
@@ -5250,6 +5476,7 @@
         <w:spacing w:after="0" w:line="240" w:lineRule="auto"/>
       </w:pPr>
       <w:r>
+        <w:lastRenderedPageBreak/>
         <w:t xml:space="preserve">Promedio general: 7,81 </w:t>
       </w:r>
     </w:p>
@@ -5560,12 +5787,11 @@
         <w:pStyle w:val="Ttulo3"/>
         <w:spacing w:line="240" w:lineRule="auto"/>
       </w:pPr>
-      <w:bookmarkStart w:id="50" w:name="_Toc387332405"/>
-      <w:r>
-        <w:lastRenderedPageBreak/>
+      <w:bookmarkStart w:id="49" w:name="_Toc387332405"/>
+      <w:r>
         <w:t>LEONEL ROMERO</w:t>
       </w:r>
-      <w:bookmarkEnd w:id="50"/>
+      <w:bookmarkEnd w:id="49"/>
     </w:p>
     <w:p>
       <w:pPr>
@@ -5639,7 +5865,15 @@
         <w:spacing w:after="0" w:line="240" w:lineRule="auto"/>
       </w:pPr>
       <w:r>
-        <w:t>Domicilio: Bolivar 41 4ºA  Bº Centro , Córdoba.</w:t>
+        <w:t xml:space="preserve">Domicilio: Bolivar 41 4ºA  Bº </w:t>
+      </w:r>
+      <w:proofErr w:type="gramStart"/>
+      <w:r>
+        <w:t>Centro ,</w:t>
+      </w:r>
+      <w:proofErr w:type="gramEnd"/>
+      <w:r>
+        <w:t xml:space="preserve"> Córdoba.</w:t>
       </w:r>
     </w:p>
     <w:p>
@@ -5683,6 +5917,7 @@
         <w:spacing w:after="0" w:line="240" w:lineRule="auto"/>
       </w:pPr>
       <w:r>
+        <w:lastRenderedPageBreak/>
         <w:t xml:space="preserve">2008- Actualidad </w:t>
       </w:r>
     </w:p>
@@ -5893,11 +6128,11 @@
         <w:pStyle w:val="Ttulo3"/>
         <w:spacing w:line="240" w:lineRule="auto"/>
       </w:pPr>
-      <w:bookmarkStart w:id="51" w:name="_Toc387332406"/>
+      <w:bookmarkStart w:id="50" w:name="_Toc387332406"/>
       <w:r>
         <w:t>IGNACIO FRIGERIO</w:t>
       </w:r>
-      <w:bookmarkEnd w:id="51"/>
+      <w:bookmarkEnd w:id="50"/>
     </w:p>
     <w:p>
       <w:pPr>
@@ -5954,7 +6189,6 @@
         <w:rPr>
           <w:u w:val="single"/>
         </w:rPr>
-        <w:lastRenderedPageBreak/>
         <w:t>DNI:</w:t>
       </w:r>
       <w:r>
@@ -6017,7 +6251,15 @@
         <w:t>Domicilio:</w:t>
       </w:r>
       <w:r>
-        <w:t xml:space="preserve"> B° Centro Córdoba, Argentina. CP 5000 , Córdoba.</w:t>
+        <w:t xml:space="preserve"> B° Centro Córdoba, Argentina. CP </w:t>
+      </w:r>
+      <w:proofErr w:type="gramStart"/>
+      <w:r>
+        <w:t>5000 ,</w:t>
+      </w:r>
+      <w:proofErr w:type="gramEnd"/>
+      <w:r>
+        <w:t xml:space="preserve"> Córdoba.</w:t>
       </w:r>
     </w:p>
     <w:p>
@@ -6313,11 +6555,11 @@
         <w:pStyle w:val="Ttulo3"/>
         <w:spacing w:line="240" w:lineRule="auto"/>
       </w:pPr>
-      <w:bookmarkStart w:id="52" w:name="_Toc387332407"/>
+      <w:bookmarkStart w:id="51" w:name="_Toc387332407"/>
       <w:r>
         <w:t>EZEQUIEL BÄR COCH</w:t>
       </w:r>
-      <w:bookmarkEnd w:id="52"/>
+      <w:bookmarkEnd w:id="51"/>
     </w:p>
     <w:p>
       <w:pPr>
@@ -6343,7 +6585,6 @@
         <w:rPr>
           <w:u w:val="single"/>
         </w:rPr>
-        <w:lastRenderedPageBreak/>
         <w:t>Nombres:</w:t>
       </w:r>
       <w:r>
@@ -6437,7 +6678,15 @@
         <w:t>Domicilio:</w:t>
       </w:r>
       <w:r>
-        <w:t xml:space="preserve"> Santa Fe esq Castro Barros , Córdoba.</w:t>
+        <w:t xml:space="preserve"> Santa Fe esq Castro </w:t>
+      </w:r>
+      <w:proofErr w:type="gramStart"/>
+      <w:r>
+        <w:t>Barros ,</w:t>
+      </w:r>
+      <w:proofErr w:type="gramEnd"/>
+      <w:r>
+        <w:t xml:space="preserve"> Córdoba.</w:t>
       </w:r>
     </w:p>
     <w:p>
@@ -6536,6 +6785,7 @@
         <w:spacing w:after="0" w:line="240" w:lineRule="auto"/>
       </w:pPr>
       <w:r>
+        <w:lastRenderedPageBreak/>
         <w:t xml:space="preserve">Título: “Especialización orientada en Ciencias Naturales, Especialidad Salud y Ambiente” </w:t>
       </w:r>
     </w:p>
@@ -6924,7 +7174,6 @@
         <w:spacing w:after="0" w:line="240" w:lineRule="auto"/>
       </w:pPr>
       <w:r>
-        <w:lastRenderedPageBreak/>
         <w:t xml:space="preserve">Gestión de versiones y calendarización: </w:t>
       </w:r>
     </w:p>
@@ -6992,6 +7241,8 @@
       <w:r>
         <w:t xml:space="preserve">Enterprise Arquitect </w:t>
       </w:r>
+      <w:bookmarkStart w:id="52" w:name="_GoBack"/>
+      <w:bookmarkEnd w:id="52"/>
     </w:p>
     <w:p>
       <w:pPr>
@@ -7005,8 +7256,8 @@
     </w:p>
     <w:p/>
     <w:sectPr>
-      <w:headerReference w:type="default" r:id="rId12"/>
-      <w:footerReference w:type="default" r:id="rId13"/>
+      <w:headerReference w:type="default" r:id="rId13"/>
+      <w:footerReference w:type="default" r:id="rId14"/>
       <w:pgSz w:w="12240" w:h="15840"/>
       <w:pgMar w:top="1417" w:right="1701" w:bottom="1417" w:left="1701" w:header="708" w:footer="708" w:gutter="0"/>
       <w:cols w:space="708"/>
@@ -7018,7 +7269,7 @@
 </file>
 
 <file path=word/endnotes.xml><?xml version="1.0" encoding="utf-8"?>
-<w:endnotes xmlns:wpc="http://schemas.microsoft.com/office/word/2010/wordprocessingCanvas" xmlns:mc="http://schemas.openxmlformats.org/markup-compatibility/2006" xmlns:o="urn:schemas-microsoft-com:office:office" xmlns:r="http://schemas.openxmlformats.org/officeDocument/2006/relationships" xmlns:m="http://schemas.openxmlformats.org/officeDocument/2006/math" xmlns:v="urn:schemas-microsoft-com:vml" xmlns:wp14="http://schemas.microsoft.com/office/word/2010/wordprocessingDrawing" xmlns:wp="http://schemas.openxmlformats.org/drawingml/2006/wordprocessingDrawing" xmlns:w10="urn:schemas-microsoft-com:office:word" xmlns:w="http://schemas.openxmlformats.org/wordprocessingml/2006/main" xmlns:w14="http://schemas.microsoft.com/office/word/2010/wordml" xmlns:w15="http://schemas.microsoft.com/office/word/2012/wordml" xmlns:wpg="http://schemas.microsoft.com/office/word/2010/wordprocessingGroup" xmlns:wpi="http://schemas.microsoft.com/office/word/2010/wordprocessingInk" xmlns:wne="http://schemas.microsoft.com/office/word/2006/wordml" xmlns:wps="http://schemas.microsoft.com/office/word/2010/wordprocessingShape" mc:Ignorable="w14 w15 wp14">
+<w:endnotes xmlns:wpc="http://schemas.microsoft.com/office/word/2010/wordprocessingCanvas" xmlns:mc="http://schemas.openxmlformats.org/markup-compatibility/2006" xmlns:o="urn:schemas-microsoft-com:office:office" xmlns:r="http://schemas.openxmlformats.org/officeDocument/2006/relationships" xmlns:m="http://schemas.openxmlformats.org/officeDocument/2006/math" xmlns:v="urn:schemas-microsoft-com:vml" xmlns:wp14="http://schemas.microsoft.com/office/word/2010/wordprocessingDrawing" xmlns:wp="http://schemas.openxmlformats.org/drawingml/2006/wordprocessingDrawing" xmlns:w10="urn:schemas-microsoft-com:office:word" xmlns:w="http://schemas.openxmlformats.org/wordprocessingml/2006/main" xmlns:w14="http://schemas.microsoft.com/office/word/2010/wordml" xmlns:wpg="http://schemas.microsoft.com/office/word/2010/wordprocessingGroup" xmlns:wpi="http://schemas.microsoft.com/office/word/2010/wordprocessingInk" xmlns:wne="http://schemas.microsoft.com/office/word/2006/wordml" xmlns:wps="http://schemas.microsoft.com/office/word/2010/wordprocessingShape" mc:Ignorable="w14 wp14">
   <w:endnote w:type="separator" w:id="-1">
     <w:p>
       <w:pPr>
@@ -7043,7 +7294,7 @@
 </file>
 
 <file path=word/footer1.xml><?xml version="1.0" encoding="utf-8"?>
-<w:ftr xmlns:wpc="http://schemas.microsoft.com/office/word/2010/wordprocessingCanvas" xmlns:mc="http://schemas.openxmlformats.org/markup-compatibility/2006" xmlns:o="urn:schemas-microsoft-com:office:office" xmlns:r="http://schemas.openxmlformats.org/officeDocument/2006/relationships" xmlns:m="http://schemas.openxmlformats.org/officeDocument/2006/math" xmlns:v="urn:schemas-microsoft-com:vml" xmlns:wp14="http://schemas.microsoft.com/office/word/2010/wordprocessingDrawing" xmlns:wp="http://schemas.openxmlformats.org/drawingml/2006/wordprocessingDrawing" xmlns:w10="urn:schemas-microsoft-com:office:word" xmlns:w="http://schemas.openxmlformats.org/wordprocessingml/2006/main" xmlns:w14="http://schemas.microsoft.com/office/word/2010/wordml" xmlns:w15="http://schemas.microsoft.com/office/word/2012/wordml" xmlns:wpg="http://schemas.microsoft.com/office/word/2010/wordprocessingGroup" xmlns:wpi="http://schemas.microsoft.com/office/word/2010/wordprocessingInk" xmlns:wne="http://schemas.microsoft.com/office/word/2006/wordml" xmlns:wps="http://schemas.microsoft.com/office/word/2010/wordprocessingShape" mc:Ignorable="w14 w15 wp14">
+<w:ftr xmlns:wpc="http://schemas.microsoft.com/office/word/2010/wordprocessingCanvas" xmlns:mc="http://schemas.openxmlformats.org/markup-compatibility/2006" xmlns:o="urn:schemas-microsoft-com:office:office" xmlns:r="http://schemas.openxmlformats.org/officeDocument/2006/relationships" xmlns:m="http://schemas.openxmlformats.org/officeDocument/2006/math" xmlns:v="urn:schemas-microsoft-com:vml" xmlns:wp14="http://schemas.microsoft.com/office/word/2010/wordprocessingDrawing" xmlns:wp="http://schemas.openxmlformats.org/drawingml/2006/wordprocessingDrawing" xmlns:w10="urn:schemas-microsoft-com:office:word" xmlns:w="http://schemas.openxmlformats.org/wordprocessingml/2006/main" xmlns:w14="http://schemas.microsoft.com/office/word/2010/wordml" xmlns:wpg="http://schemas.microsoft.com/office/word/2010/wordprocessingGroup" xmlns:wpi="http://schemas.microsoft.com/office/word/2010/wordprocessingInk" xmlns:wne="http://schemas.microsoft.com/office/word/2006/wordml" xmlns:wps="http://schemas.microsoft.com/office/word/2010/wordprocessingShape" mc:Ignorable="w14 wp14">
   <w:sdt>
     <w:sdtPr>
       <w:id w:val="884983144"/>
@@ -7076,7 +7327,7 @@
                 <v:h position="#0,topLeft" xrange="0,21600"/>
               </v:handles>
             </v:shapetype>
-            <v:shape id="Autoforma 13" o:spid="_x0000_s2049" type="#_x0000_t5" style="position:absolute;margin-left:1926.4pt;margin-top:0;width:167.4pt;height:161.8pt;z-index:251659264;visibility:visible;mso-position-horizontal:right;mso-position-horizontal-relative:page;mso-position-vertical:bottom;mso-position-vertical-relative:page" o:gfxdata="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" adj="21600" fillcolor="#d2eaf1" stroked="f">
+            <v:shape id="Autoforma 13" o:spid="_x0000_s2049" type="#_x0000_t5" style="position:absolute;margin-left:2042.6pt;margin-top:0;width:167.4pt;height:161.8pt;z-index:251659264;visibility:visible;mso-position-horizontal:right;mso-position-horizontal-relative:page;mso-position-vertical:bottom;mso-position-vertical-relative:page" o:gfxdata="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" adj="21600" fillcolor="#d2eaf1" stroked="f">
               <v:textbox>
                 <w:txbxContent>
                   <w:p>
@@ -7110,7 +7361,7 @@
                         <w:szCs w:val="72"/>
                         <w:lang w:val="es-ES"/>
                       </w:rPr>
-                      <w:t>7</w:t>
+                      <w:t>21</w:t>
                     </w:r>
                     <w:r>
                       <w:rPr>
@@ -7135,7 +7386,7 @@
 </file>
 
 <file path=word/footnotes.xml><?xml version="1.0" encoding="utf-8"?>
-<w:footnotes xmlns:wpc="http://schemas.microsoft.com/office/word/2010/wordprocessingCanvas" xmlns:mc="http://schemas.openxmlformats.org/markup-compatibility/2006" xmlns:o="urn:schemas-microsoft-com:office:office" xmlns:r="http://schemas.openxmlformats.org/officeDocument/2006/relationships" xmlns:m="http://schemas.openxmlformats.org/officeDocument/2006/math" xmlns:v="urn:schemas-microsoft-com:vml" xmlns:wp14="http://schemas.microsoft.com/office/word/2010/wordprocessingDrawing" xmlns:wp="http://schemas.openxmlformats.org/drawingml/2006/wordprocessingDrawing" xmlns:w10="urn:schemas-microsoft-com:office:word" xmlns:w="http://schemas.openxmlformats.org/wordprocessingml/2006/main" xmlns:w14="http://schemas.microsoft.com/office/word/2010/wordml" xmlns:w15="http://schemas.microsoft.com/office/word/2012/wordml" xmlns:wpg="http://schemas.microsoft.com/office/word/2010/wordprocessingGroup" xmlns:wpi="http://schemas.microsoft.com/office/word/2010/wordprocessingInk" xmlns:wne="http://schemas.microsoft.com/office/word/2006/wordml" xmlns:wps="http://schemas.microsoft.com/office/word/2010/wordprocessingShape" mc:Ignorable="w14 w15 wp14">
+<w:footnotes xmlns:wpc="http://schemas.microsoft.com/office/word/2010/wordprocessingCanvas" xmlns:mc="http://schemas.openxmlformats.org/markup-compatibility/2006" xmlns:o="urn:schemas-microsoft-com:office:office" xmlns:r="http://schemas.openxmlformats.org/officeDocument/2006/relationships" xmlns:m="http://schemas.openxmlformats.org/officeDocument/2006/math" xmlns:v="urn:schemas-microsoft-com:vml" xmlns:wp14="http://schemas.microsoft.com/office/word/2010/wordprocessingDrawing" xmlns:wp="http://schemas.openxmlformats.org/drawingml/2006/wordprocessingDrawing" xmlns:w10="urn:schemas-microsoft-com:office:word" xmlns:w="http://schemas.openxmlformats.org/wordprocessingml/2006/main" xmlns:w14="http://schemas.microsoft.com/office/word/2010/wordml" xmlns:wpg="http://schemas.microsoft.com/office/word/2010/wordprocessingGroup" xmlns:wpi="http://schemas.microsoft.com/office/word/2010/wordprocessingInk" xmlns:wne="http://schemas.microsoft.com/office/word/2006/wordml" xmlns:wps="http://schemas.microsoft.com/office/word/2010/wordprocessingShape" mc:Ignorable="w14 wp14">
   <w:footnote w:type="separator" w:id="-1">
     <w:p>
       <w:pPr>
@@ -7160,7 +7411,7 @@
 </file>
 
 <file path=word/header1.xml><?xml version="1.0" encoding="utf-8"?>
-<w:hdr xmlns:wpc="http://schemas.microsoft.com/office/word/2010/wordprocessingCanvas" xmlns:mc="http://schemas.openxmlformats.org/markup-compatibility/2006" xmlns:o="urn:schemas-microsoft-com:office:office" xmlns:r="http://schemas.openxmlformats.org/officeDocument/2006/relationships" xmlns:m="http://schemas.openxmlformats.org/officeDocument/2006/math" xmlns:v="urn:schemas-microsoft-com:vml" xmlns:wp14="http://schemas.microsoft.com/office/word/2010/wordprocessingDrawing" xmlns:wp="http://schemas.openxmlformats.org/drawingml/2006/wordprocessingDrawing" xmlns:w10="urn:schemas-microsoft-com:office:word" xmlns:w="http://schemas.openxmlformats.org/wordprocessingml/2006/main" xmlns:w14="http://schemas.microsoft.com/office/word/2010/wordml" xmlns:w15="http://schemas.microsoft.com/office/word/2012/wordml" xmlns:wpg="http://schemas.microsoft.com/office/word/2010/wordprocessingGroup" xmlns:wpi="http://schemas.microsoft.com/office/word/2010/wordprocessingInk" xmlns:wne="http://schemas.microsoft.com/office/word/2006/wordml" xmlns:wps="http://schemas.microsoft.com/office/word/2010/wordprocessingShape" mc:Ignorable="w14 w15 wp14">
+<w:hdr xmlns:wpc="http://schemas.microsoft.com/office/word/2010/wordprocessingCanvas" xmlns:mc="http://schemas.openxmlformats.org/markup-compatibility/2006" xmlns:o="urn:schemas-microsoft-com:office:office" xmlns:r="http://schemas.openxmlformats.org/officeDocument/2006/relationships" xmlns:m="http://schemas.openxmlformats.org/officeDocument/2006/math" xmlns:v="urn:schemas-microsoft-com:vml" xmlns:wp14="http://schemas.microsoft.com/office/word/2010/wordprocessingDrawing" xmlns:wp="http://schemas.openxmlformats.org/drawingml/2006/wordprocessingDrawing" xmlns:w10="urn:schemas-microsoft-com:office:word" xmlns:w="http://schemas.openxmlformats.org/wordprocessingml/2006/main" xmlns:w14="http://schemas.microsoft.com/office/word/2010/wordml" xmlns:wpg="http://schemas.microsoft.com/office/word/2010/wordprocessingGroup" xmlns:wpi="http://schemas.microsoft.com/office/word/2010/wordprocessingInk" xmlns:wne="http://schemas.microsoft.com/office/word/2006/wordml" xmlns:wps="http://schemas.microsoft.com/office/word/2010/wordprocessingShape" mc:Ignorable="w14 wp14">
   <w:sdt>
     <w:sdtPr>
       <w:rPr>
@@ -7309,7 +7560,7 @@
 </file>
 
 <file path=word/numbering.xml><?xml version="1.0" encoding="utf-8"?>
-<w:numbering xmlns:wpc="http://schemas.microsoft.com/office/word/2010/wordprocessingCanvas" xmlns:mc="http://schemas.openxmlformats.org/markup-compatibility/2006" xmlns:o="urn:schemas-microsoft-com:office:office" xmlns:r="http://schemas.openxmlformats.org/officeDocument/2006/relationships" xmlns:m="http://schemas.openxmlformats.org/officeDocument/2006/math" xmlns:v="urn:schemas-microsoft-com:vml" xmlns:wp14="http://schemas.microsoft.com/office/word/2010/wordprocessingDrawing" xmlns:wp="http://schemas.openxmlformats.org/drawingml/2006/wordprocessingDrawing" xmlns:w10="urn:schemas-microsoft-com:office:word" xmlns:w="http://schemas.openxmlformats.org/wordprocessingml/2006/main" xmlns:w14="http://schemas.microsoft.com/office/word/2010/wordml" xmlns:w15="http://schemas.microsoft.com/office/word/2012/wordml" xmlns:wpg="http://schemas.microsoft.com/office/word/2010/wordprocessingGroup" xmlns:wpi="http://schemas.microsoft.com/office/word/2010/wordprocessingInk" xmlns:wne="http://schemas.microsoft.com/office/word/2006/wordml" xmlns:wps="http://schemas.microsoft.com/office/word/2010/wordprocessingShape" mc:Ignorable="w14 w15 wp14">
+<w:numbering xmlns:wpc="http://schemas.microsoft.com/office/word/2010/wordprocessingCanvas" xmlns:mc="http://schemas.openxmlformats.org/markup-compatibility/2006" xmlns:o="urn:schemas-microsoft-com:office:office" xmlns:r="http://schemas.openxmlformats.org/officeDocument/2006/relationships" xmlns:m="http://schemas.openxmlformats.org/officeDocument/2006/math" xmlns:v="urn:schemas-microsoft-com:vml" xmlns:wp14="http://schemas.microsoft.com/office/word/2010/wordprocessingDrawing" xmlns:wp="http://schemas.openxmlformats.org/drawingml/2006/wordprocessingDrawing" xmlns:w10="urn:schemas-microsoft-com:office:word" xmlns:w="http://schemas.openxmlformats.org/wordprocessingml/2006/main" xmlns:w14="http://schemas.microsoft.com/office/word/2010/wordml" xmlns:wpg="http://schemas.microsoft.com/office/word/2010/wordprocessingGroup" xmlns:wpi="http://schemas.microsoft.com/office/word/2010/wordprocessingInk" xmlns:wne="http://schemas.microsoft.com/office/word/2006/wordml" xmlns:wps="http://schemas.microsoft.com/office/word/2010/wordprocessingShape" mc:Ignorable="w14 wp14">
   <w:abstractNum w:abstractNumId="0">
     <w:nsid w:val="03772E32"/>
     <w:multiLevelType w:val="hybridMultilevel"/>
@@ -9123,7 +9374,7 @@
 </file>
 
 <file path=word/styles.xml><?xml version="1.0" encoding="utf-8"?>
-<w:styles xmlns:mc="http://schemas.openxmlformats.org/markup-compatibility/2006" xmlns:r="http://schemas.openxmlformats.org/officeDocument/2006/relationships" xmlns:w="http://schemas.openxmlformats.org/wordprocessingml/2006/main" xmlns:w14="http://schemas.microsoft.com/office/word/2010/wordml" xmlns:w15="http://schemas.microsoft.com/office/word/2012/wordml" mc:Ignorable="w14 w15">
+<w:styles xmlns:mc="http://schemas.openxmlformats.org/markup-compatibility/2006" xmlns:r="http://schemas.openxmlformats.org/officeDocument/2006/relationships" xmlns:w="http://schemas.openxmlformats.org/wordprocessingml/2006/main" xmlns:w14="http://schemas.microsoft.com/office/word/2010/wordml" mc:Ignorable="w14">
   <w:docDefaults>
     <w:rPrDefault>
       <w:rPr>
@@ -9139,378 +9390,144 @@
       </w:pPr>
     </w:pPrDefault>
   </w:docDefaults>
-  <w:latentStyles w:defLockedState="0" w:defUIPriority="99" w:defSemiHidden="0" w:defUnhideWhenUsed="0" w:defQFormat="0" w:count="371">
-    <w:lsdException w:name="Normal" w:uiPriority="0" w:qFormat="1"/>
-    <w:lsdException w:name="heading 1" w:uiPriority="9" w:qFormat="1"/>
-    <w:lsdException w:name="heading 2" w:semiHidden="1" w:uiPriority="9" w:unhideWhenUsed="1" w:qFormat="1"/>
-    <w:lsdException w:name="heading 3" w:semiHidden="1" w:uiPriority="9" w:unhideWhenUsed="1" w:qFormat="1"/>
-    <w:lsdException w:name="heading 4" w:semiHidden="1" w:uiPriority="9" w:unhideWhenUsed="1" w:qFormat="1"/>
-    <w:lsdException w:name="heading 5" w:semiHidden="1" w:uiPriority="9" w:unhideWhenUsed="1" w:qFormat="1"/>
-    <w:lsdException w:name="heading 6" w:semiHidden="1" w:uiPriority="9" w:unhideWhenUsed="1" w:qFormat="1"/>
-    <w:lsdException w:name="heading 7" w:semiHidden="1" w:uiPriority="9" w:unhideWhenUsed="1" w:qFormat="1"/>
-    <w:lsdException w:name="heading 8" w:semiHidden="1" w:uiPriority="9" w:unhideWhenUsed="1" w:qFormat="1"/>
-    <w:lsdException w:name="heading 9" w:semiHidden="1" w:uiPriority="9" w:unhideWhenUsed="1" w:qFormat="1"/>
-    <w:lsdException w:name="index 1" w:semiHidden="1" w:unhideWhenUsed="1"/>
-    <w:lsdException w:name="index 2" w:semiHidden="1" w:unhideWhenUsed="1"/>
-    <w:lsdException w:name="index 3" w:semiHidden="1" w:unhideWhenUsed="1"/>
-    <w:lsdException w:name="index 4" w:semiHidden="1" w:unhideWhenUsed="1"/>
-    <w:lsdException w:name="index 5" w:semiHidden="1" w:unhideWhenUsed="1"/>
-    <w:lsdException w:name="index 6" w:semiHidden="1" w:unhideWhenUsed="1"/>
-    <w:lsdException w:name="index 7" w:semiHidden="1" w:unhideWhenUsed="1"/>
-    <w:lsdException w:name="index 8" w:semiHidden="1" w:unhideWhenUsed="1"/>
-    <w:lsdException w:name="index 9" w:semiHidden="1" w:unhideWhenUsed="1"/>
-    <w:lsdException w:name="toc 1" w:semiHidden="1" w:uiPriority="39" w:unhideWhenUsed="1" w:qFormat="1"/>
-    <w:lsdException w:name="toc 2" w:semiHidden="1" w:uiPriority="39" w:unhideWhenUsed="1" w:qFormat="1"/>
-    <w:lsdException w:name="toc 3" w:semiHidden="1" w:uiPriority="39" w:unhideWhenUsed="1" w:qFormat="1"/>
-    <w:lsdException w:name="toc 4" w:semiHidden="1" w:uiPriority="39" w:unhideWhenUsed="1"/>
-    <w:lsdException w:name="toc 5" w:semiHidden="1" w:uiPriority="39" w:unhideWhenUsed="1"/>
-    <w:lsdException w:name="toc 6" w:semiHidden="1" w:uiPriority="39" w:unhideWhenUsed="1"/>
-    <w:lsdException w:name="toc 7" w:semiHidden="1" w:uiPriority="39" w:unhideWhenUsed="1"/>
-    <w:lsdException w:name="toc 8" w:semiHidden="1" w:uiPriority="39" w:unhideWhenUsed="1"/>
-    <w:lsdException w:name="toc 9" w:semiHidden="1" w:uiPriority="39" w:unhideWhenUsed="1"/>
-    <w:lsdException w:name="Normal Indent" w:semiHidden="1" w:unhideWhenUsed="1"/>
-    <w:lsdException w:name="footnote text" w:semiHidden="1" w:unhideWhenUsed="1"/>
-    <w:lsdException w:name="annotation text" w:semiHidden="1" w:unhideWhenUsed="1"/>
-    <w:lsdException w:name="header" w:semiHidden="1" w:unhideWhenUsed="1"/>
-    <w:lsdException w:name="footer" w:semiHidden="1" w:unhideWhenUsed="1"/>
-    <w:lsdException w:name="index heading" w:semiHidden="1" w:unhideWhenUsed="1"/>
-    <w:lsdException w:name="caption" w:semiHidden="1" w:uiPriority="35" w:unhideWhenUsed="1" w:qFormat="1"/>
-    <w:lsdException w:name="table of figures" w:semiHidden="1" w:unhideWhenUsed="1"/>
-    <w:lsdException w:name="envelope address" w:semiHidden="1" w:unhideWhenUsed="1"/>
-    <w:lsdException w:name="envelope return" w:semiHidden="1" w:unhideWhenUsed="1"/>
-    <w:lsdException w:name="footnote reference" w:semiHidden="1" w:unhideWhenUsed="1"/>
-    <w:lsdException w:name="annotation reference" w:semiHidden="1" w:unhideWhenUsed="1"/>
-    <w:lsdException w:name="line number" w:semiHidden="1" w:unhideWhenUsed="1"/>
-    <w:lsdException w:name="page number" w:semiHidden="1" w:unhideWhenUsed="1"/>
-    <w:lsdException w:name="endnote reference" w:semiHidden="1" w:unhideWhenUsed="1"/>
-    <w:lsdException w:name="endnote text" w:semiHidden="1" w:unhideWhenUsed="1"/>
-    <w:lsdException w:name="table of authorities" w:semiHidden="1" w:unhideWhenUsed="1"/>
-    <w:lsdException w:name="macro" w:semiHidden="1" w:unhideWhenUsed="1"/>
-    <w:lsdException w:name="toa heading" w:semiHidden="1" w:unhideWhenUsed="1"/>
-    <w:lsdException w:name="List" w:semiHidden="1" w:unhideWhenUsed="1"/>
-    <w:lsdException w:name="List Bullet" w:semiHidden="1" w:unhideWhenUsed="1"/>
-    <w:lsdException w:name="List Number" w:semiHidden="1" w:unhideWhenUsed="1"/>
-    <w:lsdException w:name="List 2" w:semiHidden="1" w:unhideWhenUsed="1"/>
-    <w:lsdException w:name="List 3" w:semiHidden="1" w:unhideWhenUsed="1"/>
-    <w:lsdException w:name="List 4" w:semiHidden="1" w:unhideWhenUsed="1"/>
-    <w:lsdException w:name="List 5" w:semiHidden="1" w:unhideWhenUsed="1"/>
-    <w:lsdException w:name="List Bullet 2" w:semiHidden="1" w:unhideWhenUsed="1"/>
-    <w:lsdException w:name="List Bullet 3" w:semiHidden="1" w:unhideWhenUsed="1"/>
-    <w:lsdException w:name="List Bullet 4" w:semiHidden="1" w:unhideWhenUsed="1"/>
-    <w:lsdException w:name="List Bullet 5" w:semiHidden="1" w:unhideWhenUsed="1"/>
-    <w:lsdException w:name="List Number 2" w:semiHidden="1" w:unhideWhenUsed="1"/>
-    <w:lsdException w:name="List Number 3" w:semiHidden="1" w:unhideWhenUsed="1"/>
-    <w:lsdException w:name="List Number 4" w:semiHidden="1" w:unhideWhenUsed="1"/>
-    <w:lsdException w:name="List Number 5" w:semiHidden="1" w:unhideWhenUsed="1"/>
-    <w:lsdException w:name="Title" w:uiPriority="0" w:qFormat="1"/>
-    <w:lsdException w:name="Closing" w:semiHidden="1" w:unhideWhenUsed="1"/>
-    <w:lsdException w:name="Signature" w:semiHidden="1" w:unhideWhenUsed="1"/>
-    <w:lsdException w:name="Default Paragraph Font" w:semiHidden="1" w:uiPriority="1" w:unhideWhenUsed="1"/>
-    <w:lsdException w:name="Body Text" w:semiHidden="1" w:unhideWhenUsed="1"/>
-    <w:lsdException w:name="Body Text Indent" w:semiHidden="1" w:unhideWhenUsed="1"/>
-    <w:lsdException w:name="List Continue" w:semiHidden="1" w:unhideWhenUsed="1"/>
-    <w:lsdException w:name="List Continue 2" w:semiHidden="1" w:unhideWhenUsed="1"/>
-    <w:lsdException w:name="List Continue 3" w:semiHidden="1" w:unhideWhenUsed="1"/>
-    <w:lsdException w:name="List Continue 4" w:semiHidden="1" w:unhideWhenUsed="1"/>
-    <w:lsdException w:name="List Continue 5" w:semiHidden="1" w:unhideWhenUsed="1"/>
-    <w:lsdException w:name="Message Header" w:semiHidden="1" w:unhideWhenUsed="1"/>
-    <w:lsdException w:name="Subtitle" w:uiPriority="0" w:qFormat="1"/>
-    <w:lsdException w:name="Salutation" w:semiHidden="1" w:unhideWhenUsed="1"/>
-    <w:lsdException w:name="Date" w:semiHidden="1" w:unhideWhenUsed="1"/>
-    <w:lsdException w:name="Body Text First Indent" w:semiHidden="1" w:unhideWhenUsed="1"/>
-    <w:lsdException w:name="Body Text First Indent 2" w:semiHidden="1" w:unhideWhenUsed="1"/>
-    <w:lsdException w:name="Note Heading" w:semiHidden="1" w:unhideWhenUsed="1"/>
-    <w:lsdException w:name="Body Text 2" w:semiHidden="1" w:unhideWhenUsed="1"/>
-    <w:lsdException w:name="Body Text 3" w:semiHidden="1" w:unhideWhenUsed="1"/>
-    <w:lsdException w:name="Body Text Indent 2" w:semiHidden="1" w:unhideWhenUsed="1"/>
-    <w:lsdException w:name="Body Text Indent 3" w:semiHidden="1" w:unhideWhenUsed="1"/>
-    <w:lsdException w:name="Block Text" w:semiHidden="1" w:unhideWhenUsed="1"/>
-    <w:lsdException w:name="Hyperlink" w:semiHidden="1" w:unhideWhenUsed="1"/>
-    <w:lsdException w:name="FollowedHyperlink" w:semiHidden="1" w:unhideWhenUsed="1"/>
-    <w:lsdException w:name="Strong" w:uiPriority="22" w:qFormat="1"/>
-    <w:lsdException w:name="Emphasis" w:uiPriority="20" w:qFormat="1"/>
-    <w:lsdException w:name="Document Map" w:semiHidden="1" w:unhideWhenUsed="1"/>
-    <w:lsdException w:name="Plain Text" w:semiHidden="1" w:unhideWhenUsed="1"/>
-    <w:lsdException w:name="E-mail Signature" w:semiHidden="1" w:unhideWhenUsed="1"/>
-    <w:lsdException w:name="HTML Top of Form" w:semiHidden="1" w:unhideWhenUsed="1"/>
-    <w:lsdException w:name="HTML Bottom of Form" w:semiHidden="1" w:unhideWhenUsed="1"/>
-    <w:lsdException w:name="Normal (Web)" w:semiHidden="1" w:unhideWhenUsed="1"/>
-    <w:lsdException w:name="HTML Acronym" w:semiHidden="1" w:unhideWhenUsed="1"/>
-    <w:lsdException w:name="HTML Address" w:semiHidden="1" w:unhideWhenUsed="1"/>
-    <w:lsdException w:name="HTML Cite" w:semiHidden="1" w:unhideWhenUsed="1"/>
-    <w:lsdException w:name="HTML Code" w:semiHidden="1" w:unhideWhenUsed="1"/>
-    <w:lsdException w:name="HTML Definition" w:semiHidden="1" w:unhideWhenUsed="1"/>
-    <w:lsdException w:name="HTML Keyboard" w:semiHidden="1" w:unhideWhenUsed="1"/>
-    <w:lsdException w:name="HTML Preformatted" w:semiHidden="1" w:unhideWhenUsed="1"/>
-    <w:lsdException w:name="HTML Sample" w:semiHidden="1" w:unhideWhenUsed="1"/>
-    <w:lsdException w:name="HTML Typewriter" w:semiHidden="1" w:unhideWhenUsed="1"/>
-    <w:lsdException w:name="HTML Variable" w:semiHidden="1" w:unhideWhenUsed="1"/>
-    <w:lsdException w:name="Normal Table" w:semiHidden="1" w:unhideWhenUsed="1"/>
-    <w:lsdException w:name="annotation subject" w:semiHidden="1" w:unhideWhenUsed="1"/>
-    <w:lsdException w:name="No List" w:semiHidden="1" w:unhideWhenUsed="1"/>
-    <w:lsdException w:name="Outline List 1" w:semiHidden="1" w:unhideWhenUsed="1"/>
-    <w:lsdException w:name="Outline List 2" w:semiHidden="1" w:unhideWhenUsed="1"/>
-    <w:lsdException w:name="Outline List 3" w:semiHidden="1" w:unhideWhenUsed="1"/>
-    <w:lsdException w:name="Table Simple 1" w:semiHidden="1" w:unhideWhenUsed="1"/>
-    <w:lsdException w:name="Table Simple 2" w:semiHidden="1" w:unhideWhenUsed="1"/>
-    <w:lsdException w:name="Table Simple 3" w:semiHidden="1" w:unhideWhenUsed="1"/>
-    <w:lsdException w:name="Table Classic 1" w:semiHidden="1" w:unhideWhenUsed="1"/>
-    <w:lsdException w:name="Table Classic 2" w:semiHidden="1" w:unhideWhenUsed="1"/>
-    <w:lsdException w:name="Table Classic 3" w:semiHidden="1" w:unhideWhenUsed="1"/>
-    <w:lsdException w:name="Table Classic 4" w:semiHidden="1" w:unhideWhenUsed="1"/>
-    <w:lsdException w:name="Table Colorful 1" w:semiHidden="1" w:unhideWhenUsed="1"/>
-    <w:lsdException w:name="Table Colorful 2" w:semiHidden="1" w:unhideWhenUsed="1"/>
-    <w:lsdException w:name="Table Colorful 3" w:semiHidden="1" w:unhideWhenUsed="1"/>
-    <w:lsdException w:name="Table Columns 1" w:semiHidden="1" w:unhideWhenUsed="1"/>
-    <w:lsdException w:name="Table Columns 2" w:semiHidden="1" w:unhideWhenUsed="1"/>
-    <w:lsdException w:name="Table Columns 3" w:semiHidden="1" w:unhideWhenUsed="1"/>
-    <w:lsdException w:name="Table Columns 4" w:semiHidden="1" w:unhideWhenUsed="1"/>
-    <w:lsdException w:name="Table Columns 5" w:semiHidden="1" w:unhideWhenUsed="1"/>
-    <w:lsdException w:name="Table Grid 1" w:semiHidden="1" w:unhideWhenUsed="1"/>
-    <w:lsdException w:name="Table Grid 2" w:semiHidden="1" w:unhideWhenUsed="1"/>
-    <w:lsdException w:name="Table Grid 3" w:semiHidden="1" w:unhideWhenUsed="1"/>
-    <w:lsdException w:name="Table Grid 4" w:semiHidden="1" w:unhideWhenUsed="1"/>
-    <w:lsdException w:name="Table Grid 5" w:semiHidden="1" w:unhideWhenUsed="1"/>
-    <w:lsdException w:name="Table Grid 6" w:semiHidden="1" w:unhideWhenUsed="1"/>
-    <w:lsdException w:name="Table Grid 7" w:semiHidden="1" w:unhideWhenUsed="1"/>
-    <w:lsdException w:name="Table Grid 8" w:semiHidden="1" w:unhideWhenUsed="1"/>
-    <w:lsdException w:name="Table List 1" w:semiHidden="1" w:unhideWhenUsed="1"/>
-    <w:lsdException w:name="Table List 2" w:semiHidden="1" w:unhideWhenUsed="1"/>
-    <w:lsdException w:name="Table List 3" w:semiHidden="1" w:unhideWhenUsed="1"/>
-    <w:lsdException w:name="Table List 4" w:semiHidden="1" w:unhideWhenUsed="1"/>
-    <w:lsdException w:name="Table List 5" w:semiHidden="1" w:unhideWhenUsed="1"/>
-    <w:lsdException w:name="Table List 6" w:semiHidden="1" w:unhideWhenUsed="1"/>
-    <w:lsdException w:name="Table List 7" w:semiHidden="1" w:unhideWhenUsed="1"/>
-    <w:lsdException w:name="Table List 8" w:semiHidden="1" w:unhideWhenUsed="1"/>
-    <w:lsdException w:name="Table 3D effects 1" w:semiHidden="1" w:unhideWhenUsed="1"/>
-    <w:lsdException w:name="Table 3D effects 2" w:semiHidden="1" w:unhideWhenUsed="1"/>
-    <w:lsdException w:name="Table 3D effects 3" w:semiHidden="1" w:unhideWhenUsed="1"/>
-    <w:lsdException w:name="Table Contemporary" w:semiHidden="1" w:unhideWhenUsed="1"/>
-    <w:lsdException w:name="Table Elegant" w:semiHidden="1" w:unhideWhenUsed="1"/>
-    <w:lsdException w:name="Table Professional" w:semiHidden="1" w:unhideWhenUsed="1"/>
-    <w:lsdException w:name="Table Subtle 1" w:semiHidden="1" w:unhideWhenUsed="1"/>
-    <w:lsdException w:name="Table Subtle 2" w:semiHidden="1" w:unhideWhenUsed="1"/>
-    <w:lsdException w:name="Table Web 1" w:semiHidden="1" w:unhideWhenUsed="1"/>
-    <w:lsdException w:name="Table Web 2" w:semiHidden="1" w:unhideWhenUsed="1"/>
-    <w:lsdException w:name="Table Web 3" w:semiHidden="1" w:unhideWhenUsed="1"/>
-    <w:lsdException w:name="Balloon Text" w:semiHidden="1" w:unhideWhenUsed="1"/>
-    <w:lsdException w:name="Table Grid" w:uiPriority="59"/>
-    <w:lsdException w:name="Table Theme" w:semiHidden="1" w:unhideWhenUsed="1"/>
-    <w:lsdException w:name="Placeholder Text" w:semiHidden="1"/>
-    <w:lsdException w:name="No Spacing" w:uiPriority="1" w:qFormat="1"/>
-    <w:lsdException w:name="Light Shading" w:uiPriority="60"/>
-    <w:lsdException w:name="Light List" w:uiPriority="61"/>
-    <w:lsdException w:name="Light Grid" w:uiPriority="62"/>
-    <w:lsdException w:name="Medium Shading 1" w:uiPriority="63"/>
-    <w:lsdException w:name="Medium Shading 2" w:uiPriority="64"/>
-    <w:lsdException w:name="Medium List 1" w:uiPriority="65"/>
-    <w:lsdException w:name="Medium List 2" w:uiPriority="66"/>
-    <w:lsdException w:name="Medium Grid 1" w:uiPriority="67"/>
-    <w:lsdException w:name="Medium Grid 2" w:uiPriority="68"/>
-    <w:lsdException w:name="Medium Grid 3" w:uiPriority="69"/>
-    <w:lsdException w:name="Dark List" w:uiPriority="70"/>
-    <w:lsdException w:name="Colorful Shading" w:uiPriority="71"/>
-    <w:lsdException w:name="Colorful List" w:uiPriority="72"/>
-    <w:lsdException w:name="Colorful Grid" w:uiPriority="73"/>
-    <w:lsdException w:name="Light Shading Accent 1" w:uiPriority="60"/>
-    <w:lsdException w:name="Light List Accent 1" w:uiPriority="61"/>
-    <w:lsdException w:name="Light Grid Accent 1" w:uiPriority="62"/>
-    <w:lsdException w:name="Medium Shading 1 Accent 1" w:uiPriority="63"/>
-    <w:lsdException w:name="Medium Shading 2 Accent 1" w:uiPriority="64"/>
-    <w:lsdException w:name="Medium List 1 Accent 1" w:uiPriority="65"/>
-    <w:lsdException w:name="Revision" w:semiHidden="1"/>
-    <w:lsdException w:name="List Paragraph" w:uiPriority="34" w:qFormat="1"/>
-    <w:lsdException w:name="Quote" w:uiPriority="29" w:qFormat="1"/>
-    <w:lsdException w:name="Intense Quote" w:uiPriority="30" w:qFormat="1"/>
-    <w:lsdException w:name="Medium List 2 Accent 1" w:uiPriority="66"/>
-    <w:lsdException w:name="Medium Grid 1 Accent 1" w:uiPriority="67"/>
-    <w:lsdException w:name="Medium Grid 2 Accent 1" w:uiPriority="68"/>
-    <w:lsdException w:name="Medium Grid 3 Accent 1" w:uiPriority="69"/>
-    <w:lsdException w:name="Dark List Accent 1" w:uiPriority="70"/>
-    <w:lsdException w:name="Colorful Shading Accent 1" w:uiPriority="71"/>
-    <w:lsdException w:name="Colorful List Accent 1" w:uiPriority="72"/>
-    <w:lsdException w:name="Colorful Grid Accent 1" w:uiPriority="73"/>
-    <w:lsdException w:name="Light Shading Accent 2" w:uiPriority="60"/>
-    <w:lsdException w:name="Light List Accent 2" w:uiPriority="61"/>
-    <w:lsdException w:name="Light Grid Accent 2" w:uiPriority="62"/>
-    <w:lsdException w:name="Medium Shading 1 Accent 2" w:uiPriority="63"/>
-    <w:lsdException w:name="Medium Shading 2 Accent 2" w:uiPriority="64"/>
-    <w:lsdException w:name="Medium List 1 Accent 2" w:uiPriority="65"/>
-    <w:lsdException w:name="Medium List 2 Accent 2" w:uiPriority="66"/>
-    <w:lsdException w:name="Medium Grid 1 Accent 2" w:uiPriority="67"/>
-    <w:lsdException w:name="Medium Grid 2 Accent 2" w:uiPriority="68"/>
-    <w:lsdException w:name="Medium Grid 3 Accent 2" w:uiPriority="69"/>
-    <w:lsdException w:name="Dark List Accent 2" w:uiPriority="70"/>
-    <w:lsdException w:name="Colorful Shading Accent 2" w:uiPriority="71"/>
-    <w:lsdException w:name="Colorful List Accent 2" w:uiPriority="72"/>
-    <w:lsdException w:name="Colorful Grid Accent 2" w:uiPriority="73"/>
-    <w:lsdException w:name="Light Shading Accent 3" w:uiPriority="60"/>
-    <w:lsdException w:name="Light List Accent 3" w:uiPriority="61"/>
-    <w:lsdException w:name="Light Grid Accent 3" w:uiPriority="62"/>
-    <w:lsdException w:name="Medium Shading 1 Accent 3" w:uiPriority="63"/>
-    <w:lsdException w:name="Medium Shading 2 Accent 3" w:uiPriority="64"/>
-    <w:lsdException w:name="Medium List 1 Accent 3" w:uiPriority="65"/>
-    <w:lsdException w:name="Medium List 2 Accent 3" w:uiPriority="66"/>
-    <w:lsdException w:name="Medium Grid 1 Accent 3" w:uiPriority="67"/>
-    <w:lsdException w:name="Medium Grid 2 Accent 3" w:uiPriority="68"/>
-    <w:lsdException w:name="Medium Grid 3 Accent 3" w:uiPriority="69"/>
-    <w:lsdException w:name="Dark List Accent 3" w:uiPriority="70"/>
-    <w:lsdException w:name="Colorful Shading Accent 3" w:uiPriority="71"/>
-    <w:lsdException w:name="Colorful List Accent 3" w:uiPriority="72"/>
-    <w:lsdException w:name="Colorful Grid Accent 3" w:uiPriority="73"/>
-    <w:lsdException w:name="Light Shading Accent 4" w:uiPriority="60"/>
-    <w:lsdException w:name="Light List Accent 4" w:uiPriority="61"/>
-    <w:lsdException w:name="Light Grid Accent 4" w:uiPriority="62"/>
-    <w:lsdException w:name="Medium Shading 1 Accent 4" w:uiPriority="63"/>
-    <w:lsdException w:name="Medium Shading 2 Accent 4" w:uiPriority="64"/>
-    <w:lsdException w:name="Medium List 1 Accent 4" w:uiPriority="65"/>
-    <w:lsdException w:name="Medium List 2 Accent 4" w:uiPriority="66"/>
-    <w:lsdException w:name="Medium Grid 1 Accent 4" w:uiPriority="67"/>
-    <w:lsdException w:name="Medium Grid 2 Accent 4" w:uiPriority="68"/>
-    <w:lsdException w:name="Medium Grid 3 Accent 4" w:uiPriority="69"/>
-    <w:lsdException w:name="Dark List Accent 4" w:uiPriority="70"/>
-    <w:lsdException w:name="Colorful Shading Accent 4" w:uiPriority="71"/>
-    <w:lsdException w:name="Colorful List Accent 4" w:uiPriority="72"/>
-    <w:lsdException w:name="Colorful Grid Accent 4" w:uiPriority="73"/>
-    <w:lsdException w:name="Light Shading Accent 5" w:uiPriority="60"/>
-    <w:lsdException w:name="Light List Accent 5" w:uiPriority="61"/>
-    <w:lsdException w:name="Light Grid Accent 5" w:uiPriority="62"/>
-    <w:lsdException w:name="Medium Shading 1 Accent 5" w:uiPriority="63"/>
-    <w:lsdException w:name="Medium Shading 2 Accent 5" w:uiPriority="64"/>
-    <w:lsdException w:name="Medium List 1 Accent 5" w:uiPriority="65"/>
-    <w:lsdException w:name="Medium List 2 Accent 5" w:uiPriority="66"/>
-    <w:lsdException w:name="Medium Grid 1 Accent 5" w:uiPriority="67"/>
-    <w:lsdException w:name="Medium Grid 2 Accent 5" w:uiPriority="68"/>
-    <w:lsdException w:name="Medium Grid 3 Accent 5" w:uiPriority="69"/>
-    <w:lsdException w:name="Dark List Accent 5" w:uiPriority="70"/>
-    <w:lsdException w:name="Colorful Shading Accent 5" w:uiPriority="71"/>
-    <w:lsdException w:name="Colorful List Accent 5" w:uiPriority="72"/>
-    <w:lsdException w:name="Colorful Grid Accent 5" w:uiPriority="73"/>
-    <w:lsdException w:name="Light Shading Accent 6" w:uiPriority="60"/>
-    <w:lsdException w:name="Light List Accent 6" w:uiPriority="61"/>
-    <w:lsdException w:name="Light Grid Accent 6" w:uiPriority="62"/>
-    <w:lsdException w:name="Medium Shading 1 Accent 6" w:uiPriority="63"/>
-    <w:lsdException w:name="Medium Shading 2 Accent 6" w:uiPriority="64"/>
-    <w:lsdException w:name="Medium List 1 Accent 6" w:uiPriority="65"/>
-    <w:lsdException w:name="Medium List 2 Accent 6" w:uiPriority="66"/>
-    <w:lsdException w:name="Medium Grid 1 Accent 6" w:uiPriority="67"/>
-    <w:lsdException w:name="Medium Grid 2 Accent 6" w:uiPriority="68"/>
-    <w:lsdException w:name="Medium Grid 3 Accent 6" w:uiPriority="69"/>
-    <w:lsdException w:name="Dark List Accent 6" w:uiPriority="70"/>
-    <w:lsdException w:name="Colorful Shading Accent 6" w:uiPriority="71"/>
-    <w:lsdException w:name="Colorful List Accent 6" w:uiPriority="72"/>
-    <w:lsdException w:name="Colorful Grid Accent 6" w:uiPriority="73"/>
-    <w:lsdException w:name="Subtle Emphasis" w:uiPriority="19" w:qFormat="1"/>
-    <w:lsdException w:name="Intense Emphasis" w:uiPriority="21" w:qFormat="1"/>
-    <w:lsdException w:name="Subtle Reference" w:uiPriority="31" w:qFormat="1"/>
-    <w:lsdException w:name="Intense Reference" w:uiPriority="32" w:qFormat="1"/>
-    <w:lsdException w:name="Book Title" w:uiPriority="33" w:qFormat="1"/>
-    <w:lsdException w:name="Bibliography" w:semiHidden="1" w:uiPriority="37" w:unhideWhenUsed="1"/>
-    <w:lsdException w:name="TOC Heading" w:semiHidden="1" w:uiPriority="39" w:unhideWhenUsed="1" w:qFormat="1"/>
-    <w:lsdException w:name="Plain Table 1" w:uiPriority="41"/>
-    <w:lsdException w:name="Plain Table 2" w:uiPriority="42"/>
-    <w:lsdException w:name="Plain Table 3" w:uiPriority="43"/>
-    <w:lsdException w:name="Plain Table 4" w:uiPriority="44"/>
-    <w:lsdException w:name="Plain Table 5" w:uiPriority="45"/>
-    <w:lsdException w:name="Grid Table Light" w:uiPriority="40"/>
-    <w:lsdException w:name="Grid Table 1 Light" w:uiPriority="46"/>
-    <w:lsdException w:name="Grid Table 2" w:uiPriority="47"/>
-    <w:lsdException w:name="Grid Table 3" w:uiPriority="48"/>
-    <w:lsdException w:name="Grid Table 4" w:uiPriority="49"/>
-    <w:lsdException w:name="Grid Table 5 Dark" w:uiPriority="50"/>
-    <w:lsdException w:name="Grid Table 6 Colorful" w:uiPriority="51"/>
-    <w:lsdException w:name="Grid Table 7 Colorful" w:uiPriority="52"/>
-    <w:lsdException w:name="Grid Table 1 Light Accent 1" w:uiPriority="46"/>
-    <w:lsdException w:name="Grid Table 2 Accent 1" w:uiPriority="47"/>
-    <w:lsdException w:name="Grid Table 3 Accent 1" w:uiPriority="48"/>
-    <w:lsdException w:name="Grid Table 4 Accent 1" w:uiPriority="49"/>
-    <w:lsdException w:name="Grid Table 5 Dark Accent 1" w:uiPriority="50"/>
-    <w:lsdException w:name="Grid Table 6 Colorful Accent 1" w:uiPriority="51"/>
-    <w:lsdException w:name="Grid Table 7 Colorful Accent 1" w:uiPriority="52"/>
-    <w:lsdException w:name="Grid Table 1 Light Accent 2" w:uiPriority="46"/>
-    <w:lsdException w:name="Grid Table 2 Accent 2" w:uiPriority="47"/>
-    <w:lsdException w:name="Grid Table 3 Accent 2" w:uiPriority="48"/>
-    <w:lsdException w:name="Grid Table 4 Accent 2" w:uiPriority="49"/>
-    <w:lsdException w:name="Grid Table 5 Dark Accent 2" w:uiPriority="50"/>
-    <w:lsdException w:name="Grid Table 6 Colorful Accent 2" w:uiPriority="51"/>
-    <w:lsdException w:name="Grid Table 7 Colorful Accent 2" w:uiPriority="52"/>
-    <w:lsdException w:name="Grid Table 1 Light Accent 3" w:uiPriority="46"/>
-    <w:lsdException w:name="Grid Table 2 Accent 3" w:uiPriority="47"/>
-    <w:lsdException w:name="Grid Table 3 Accent 3" w:uiPriority="48"/>
-    <w:lsdException w:name="Grid Table 4 Accent 3" w:uiPriority="49"/>
-    <w:lsdException w:name="Grid Table 5 Dark Accent 3" w:uiPriority="50"/>
-    <w:lsdException w:name="Grid Table 6 Colorful Accent 3" w:uiPriority="51"/>
-    <w:lsdException w:name="Grid Table 7 Colorful Accent 3" w:uiPriority="52"/>
-    <w:lsdException w:name="Grid Table 1 Light Accent 4" w:uiPriority="46"/>
-    <w:lsdException w:name="Grid Table 2 Accent 4" w:uiPriority="47"/>
-    <w:lsdException w:name="Grid Table 3 Accent 4" w:uiPriority="48"/>
-    <w:lsdException w:name="Grid Table 4 Accent 4" w:uiPriority="49"/>
-    <w:lsdException w:name="Grid Table 5 Dark Accent 4" w:uiPriority="50"/>
-    <w:lsdException w:name="Grid Table 6 Colorful Accent 4" w:uiPriority="51"/>
-    <w:lsdException w:name="Grid Table 7 Colorful Accent 4" w:uiPriority="52"/>
-    <w:lsdException w:name="Grid Table 1 Light Accent 5" w:uiPriority="46"/>
-    <w:lsdException w:name="Grid Table 2 Accent 5" w:uiPriority="47"/>
-    <w:lsdException w:name="Grid Table 3 Accent 5" w:uiPriority="48"/>
-    <w:lsdException w:name="Grid Table 4 Accent 5" w:uiPriority="49"/>
-    <w:lsdException w:name="Grid Table 5 Dark Accent 5" w:uiPriority="50"/>
-    <w:lsdException w:name="Grid Table 6 Colorful Accent 5" w:uiPriority="51"/>
-    <w:lsdException w:name="Grid Table 7 Colorful Accent 5" w:uiPriority="52"/>
-    <w:lsdException w:name="Grid Table 1 Light Accent 6" w:uiPriority="46"/>
-    <w:lsdException w:name="Grid Table 2 Accent 6" w:uiPriority="47"/>
-    <w:lsdException w:name="Grid Table 3 Accent 6" w:uiPriority="48"/>
-    <w:lsdException w:name="Grid Table 4 Accent 6" w:uiPriority="49"/>
-    <w:lsdException w:name="Grid Table 5 Dark Accent 6" w:uiPriority="50"/>
-    <w:lsdException w:name="Grid Table 6 Colorful Accent 6" w:uiPriority="51"/>
-    <w:lsdException w:name="Grid Table 7 Colorful Accent 6" w:uiPriority="52"/>
-    <w:lsdException w:name="List Table 1 Light" w:uiPriority="46"/>
-    <w:lsdException w:name="List Table 2" w:uiPriority="47"/>
-    <w:lsdException w:name="List Table 3" w:uiPriority="48"/>
-    <w:lsdException w:name="List Table 4" w:uiPriority="49"/>
-    <w:lsdException w:name="List Table 5 Dark" w:uiPriority="50"/>
-    <w:lsdException w:name="List Table 6 Colorful" w:uiPriority="51"/>
-    <w:lsdException w:name="List Table 7 Colorful" w:uiPriority="52"/>
-    <w:lsdException w:name="List Table 1 Light Accent 1" w:uiPriority="46"/>
-    <w:lsdException w:name="List Table 2 Accent 1" w:uiPriority="47"/>
-    <w:lsdException w:name="List Table 3 Accent 1" w:uiPriority="48"/>
-    <w:lsdException w:name="List Table 4 Accent 1" w:uiPriority="49"/>
-    <w:lsdException w:name="List Table 5 Dark Accent 1" w:uiPriority="50"/>
-    <w:lsdException w:name="List Table 6 Colorful Accent 1" w:uiPriority="51"/>
-    <w:lsdException w:name="List Table 7 Colorful Accent 1" w:uiPriority="52"/>
-    <w:lsdException w:name="List Table 1 Light Accent 2" w:uiPriority="46"/>
-    <w:lsdException w:name="List Table 2 Accent 2" w:uiPriority="47"/>
-    <w:lsdException w:name="List Table 3 Accent 2" w:uiPriority="48"/>
-    <w:lsdException w:name="List Table 4 Accent 2" w:uiPriority="49"/>
-    <w:lsdException w:name="List Table 5 Dark Accent 2" w:uiPriority="50"/>
-    <w:lsdException w:name="List Table 6 Colorful Accent 2" w:uiPriority="51"/>
-    <w:lsdException w:name="List Table 7 Colorful Accent 2" w:uiPriority="52"/>
-    <w:lsdException w:name="List Table 1 Light Accent 3" w:uiPriority="46"/>
-    <w:lsdException w:name="List Table 2 Accent 3" w:uiPriority="47"/>
-    <w:lsdException w:name="List Table 3 Accent 3" w:uiPriority="48"/>
-    <w:lsdException w:name="List Table 4 Accent 3" w:uiPriority="49"/>
-    <w:lsdException w:name="List Table 5 Dark Accent 3" w:uiPriority="50"/>
-    <w:lsdException w:name="List Table 6 Colorful Accent 3" w:uiPriority="51"/>
-    <w:lsdException w:name="List Table 7 Colorful Accent 3" w:uiPriority="52"/>
-    <w:lsdException w:name="List Table 1 Light Accent 4" w:uiPriority="46"/>
-    <w:lsdException w:name="List Table 2 Accent 4" w:uiPriority="47"/>
-    <w:lsdException w:name="List Table 3 Accent 4" w:uiPriority="48"/>
-    <w:lsdException w:name="List Table 4 Accent 4" w:uiPriority="49"/>
-    <w:lsdException w:name="List Table 5 Dark Accent 4" w:uiPriority="50"/>
-    <w:lsdException w:name="List Table 6 Colorful Accent 4" w:uiPriority="51"/>
-    <w:lsdException w:name="List Table 7 Colorful Accent 4" w:uiPriority="52"/>
-    <w:lsdException w:name="List Table 1 Light Accent 5" w:uiPriority="46"/>
-    <w:lsdException w:name="List Table 2 Accent 5" w:uiPriority="47"/>
-    <w:lsdException w:name="List Table 3 Accent 5" w:uiPriority="48"/>
-    <w:lsdException w:name="List Table 4 Accent 5" w:uiPriority="49"/>
-    <w:lsdException w:name="List Table 5 Dark Accent 5" w:uiPriority="50"/>
-    <w:lsdException w:name="List Table 6 Colorful Accent 5" w:uiPriority="51"/>
-    <w:lsdException w:name="List Table 7 Colorful Accent 5" w:uiPriority="52"/>
-    <w:lsdException w:name="List Table 1 Light Accent 6" w:uiPriority="46"/>
-    <w:lsdException w:name="List Table 2 Accent 6" w:uiPriority="47"/>
-    <w:lsdException w:name="List Table 3 Accent 6" w:uiPriority="48"/>
-    <w:lsdException w:name="List Table 4 Accent 6" w:uiPriority="49"/>
-    <w:lsdException w:name="List Table 5 Dark Accent 6" w:uiPriority="50"/>
-    <w:lsdException w:name="List Table 6 Colorful Accent 6" w:uiPriority="51"/>
-    <w:lsdException w:name="List Table 7 Colorful Accent 6" w:uiPriority="52"/>
+  <w:latentStyles w:defLockedState="0" w:defUIPriority="99" w:defSemiHidden="1" w:defUnhideWhenUsed="1" w:defQFormat="0" w:count="267">
+    <w:lsdException w:name="Normal" w:semiHidden="0" w:uiPriority="0" w:unhideWhenUsed="0" w:qFormat="1"/>
+    <w:lsdException w:name="heading 1" w:semiHidden="0" w:uiPriority="9" w:unhideWhenUsed="0" w:qFormat="1"/>
+    <w:lsdException w:name="heading 2" w:uiPriority="9" w:qFormat="1"/>
+    <w:lsdException w:name="heading 3" w:uiPriority="9" w:qFormat="1"/>
+    <w:lsdException w:name="heading 4" w:uiPriority="9" w:qFormat="1"/>
+    <w:lsdException w:name="heading 5" w:uiPriority="9" w:qFormat="1"/>
+    <w:lsdException w:name="heading 6" w:uiPriority="9" w:qFormat="1"/>
+    <w:lsdException w:name="heading 7" w:uiPriority="9" w:qFormat="1"/>
+    <w:lsdException w:name="heading 8" w:uiPriority="9" w:qFormat="1"/>
+    <w:lsdException w:name="heading 9" w:uiPriority="9" w:qFormat="1"/>
+    <w:lsdException w:name="toc 1" w:uiPriority="39" w:qFormat="1"/>
+    <w:lsdException w:name="toc 2" w:uiPriority="39" w:qFormat="1"/>
+    <w:lsdException w:name="toc 3" w:uiPriority="39" w:qFormat="1"/>
+    <w:lsdException w:name="toc 4" w:uiPriority="39"/>
+    <w:lsdException w:name="toc 5" w:uiPriority="39"/>
+    <w:lsdException w:name="toc 6" w:uiPriority="39"/>
+    <w:lsdException w:name="toc 7" w:uiPriority="39"/>
+    <w:lsdException w:name="toc 8" w:uiPriority="39"/>
+    <w:lsdException w:name="toc 9" w:uiPriority="39"/>
+    <w:lsdException w:name="caption" w:uiPriority="35" w:qFormat="1"/>
+    <w:lsdException w:name="Title" w:semiHidden="0" w:uiPriority="0" w:unhideWhenUsed="0" w:qFormat="1"/>
+    <w:lsdException w:name="Default Paragraph Font" w:uiPriority="1"/>
+    <w:lsdException w:name="Subtitle" w:semiHidden="0" w:uiPriority="0" w:unhideWhenUsed="0" w:qFormat="1"/>
+    <w:lsdException w:name="Strong" w:semiHidden="0" w:uiPriority="22" w:unhideWhenUsed="0" w:qFormat="1"/>
+    <w:lsdException w:name="Emphasis" w:semiHidden="0" w:uiPriority="20" w:unhideWhenUsed="0" w:qFormat="1"/>
+    <w:lsdException w:name="Table Grid" w:semiHidden="0" w:uiPriority="59" w:unhideWhenUsed="0"/>
+    <w:lsdException w:name="Placeholder Text" w:unhideWhenUsed="0"/>
+    <w:lsdException w:name="No Spacing" w:semiHidden="0" w:uiPriority="1" w:unhideWhenUsed="0" w:qFormat="1"/>
+    <w:lsdException w:name="Light Shading" w:semiHidden="0" w:uiPriority="60" w:unhideWhenUsed="0"/>
+    <w:lsdException w:name="Light List" w:semiHidden="0" w:uiPriority="61" w:unhideWhenUsed="0"/>
+    <w:lsdException w:name="Light Grid" w:semiHidden="0" w:uiPriority="62" w:unhideWhenUsed="0"/>
+    <w:lsdException w:name="Medium Shading 1" w:semiHidden="0" w:uiPriority="63" w:unhideWhenUsed="0"/>
+    <w:lsdException w:name="Medium Shading 2" w:semiHidden="0" w:uiPriority="64" w:unhideWhenUsed="0"/>
+    <w:lsdException w:name="Medium List 1" w:semiHidden="0" w:uiPriority="65" w:unhideWhenUsed="0"/>
+    <w:lsdException w:name="Medium List 2" w:semiHidden="0" w:uiPriority="66" w:unhideWhenUsed="0"/>
+    <w:lsdException w:name="Medium Grid 1" w:semiHidden="0" w:uiPriority="67" w:unhideWhenUsed="0"/>
+    <w:lsdException w:name="Medium Grid 2" w:semiHidden="0" w:uiPriority="68" w:unhideWhenUsed="0"/>
+    <w:lsdException w:name="Medium Grid 3" w:semiHidden="0" w:uiPriority="69" w:unhideWhenUsed="0"/>
+    <w:lsdException w:name="Dark List" w:semiHidden="0" w:uiPriority="70" w:unhideWhenUsed="0"/>
+    <w:lsdException w:name="Colorful Shading" w:semiHidden="0" w:uiPriority="71" w:unhideWhenUsed="0"/>
+    <w:lsdException w:name="Colorful List" w:semiHidden="0" w:uiPriority="72" w:unhideWhenUsed="0"/>
+    <w:lsdException w:name="Colorful Grid" w:semiHidden="0" w:uiPriority="73" w:unhideWhenUsed="0"/>
+    <w:lsdException w:name="Light Shading Accent 1" w:semiHidden="0" w:uiPriority="60" w:unhideWhenUsed="0"/>
+    <w:lsdException w:name="Light List Accent 1" w:semiHidden="0" w:uiPriority="61" w:unhideWhenUsed="0"/>
+    <w:lsdException w:name="Light Grid Accent 1" w:semiHidden="0" w:uiPriority="62" w:unhideWhenUsed="0"/>
+    <w:lsdException w:name="Medium Shading 1 Accent 1" w:semiHidden="0" w:uiPriority="63" w:unhideWhenUsed="0"/>
+    <w:lsdException w:name="Medium Shading 2 Accent 1" w:semiHidden="0" w:uiPriority="64" w:unhideWhenUsed="0"/>
+    <w:lsdException w:name="Medium List 1 Accent 1" w:semiHidden="0" w:uiPriority="65" w:unhideWhenUsed="0"/>
+    <w:lsdException w:name="Revision" w:unhideWhenUsed="0"/>
+    <w:lsdException w:name="List Paragraph" w:semiHidden="0" w:uiPriority="34" w:unhideWhenUsed="0" w:qFormat="1"/>
+    <w:lsdException w:name="Quote" w:semiHidden="0" w:uiPriority="29" w:unhideWhenUsed="0" w:qFormat="1"/>
+    <w:lsdException w:name="Intense Quote" w:semiHidden="0" w:uiPriority="30" w:unhideWhenUsed="0" w:qFormat="1"/>
+    <w:lsdException w:name="Medium List 2 Accent 1" w:semiHidden="0" w:uiPriority="66" w:unhideWhenUsed="0"/>
+    <w:lsdException w:name="Medium Grid 1 Accent 1" w:semiHidden="0" w:uiPriority="67" w:unhideWhenUsed="0"/>
+    <w:lsdException w:name="Medium Grid 2 Accent 1" w:semiHidden="0" w:uiPriority="68" w:unhideWhenUsed="0"/>
+    <w:lsdException w:name="Medium Grid 3 Accent 1" w:semiHidden="0" w:uiPriority="69" w:unhideWhenUsed="0"/>
+    <w:lsdException w:name="Dark List Accent 1" w:semiHidden="0" w:uiPriority="70" w:unhideWhenUsed="0"/>
+    <w:lsdException w:name="Colorful Shading Accent 1" w:semiHidden="0" w:uiPriority="71" w:unhideWhenUsed="0"/>
+    <w:lsdException w:name="Colorful List Accent 1" w:semiHidden="0" w:uiPriority="72" w:unhideWhenUsed="0"/>
+    <w:lsdException w:name="Colorful Grid Accent 1" w:semiHidden="0" w:uiPriority="73" w:unhideWhenUsed="0"/>
+    <w:lsdException w:name="Light Shading Accent 2" w:semiHidden="0" w:uiPriority="60" w:unhideWhenUsed="0"/>
+    <w:lsdException w:name="Light List Accent 2" w:semiHidden="0" w:uiPriority="61" w:unhideWhenUsed="0"/>
+    <w:lsdException w:name="Light Grid Accent 2" w:semiHidden="0" w:uiPriority="62" w:unhideWhenUsed="0"/>
+    <w:lsdException w:name="Medium Shading 1 Accent 2" w:semiHidden="0" w:uiPriority="63" w:unhideWhenUsed="0"/>
+    <w:lsdException w:name="Medium Shading 2 Accent 2" w:semiHidden="0" w:uiPriority="64" w:unhideWhenUsed="0"/>
+    <w:lsdException w:name="Medium List 1 Accent 2" w:semiHidden="0" w:uiPriority="65" w:unhideWhenUsed="0"/>
+    <w:lsdException w:name="Medium List 2 Accent 2" w:semiHidden="0" w:uiPriority="66" w:unhideWhenUsed="0"/>
+    <w:lsdException w:name="Medium Grid 1 Accent 2" w:semiHidden="0" w:uiPriority="67" w:unhideWhenUsed="0"/>
+    <w:lsdException w:name="Medium Grid 2 Accent 2" w:semiHidden="0" w:uiPriority="68" w:unhideWhenUsed="0"/>
+    <w:lsdException w:name="Medium Grid 3 Accent 2" w:semiHidden="0" w:uiPriority="69" w:unhideWhenUsed="0"/>
+    <w:lsdException w:name="Dark List Accent 2" w:semiHidden="0" w:uiPriority="70" w:unhideWhenUsed="0"/>
+    <w:lsdException w:name="Colorful Shading Accent 2" w:semiHidden="0" w:uiPriority="71" w:unhideWhenUsed="0"/>
+    <w:lsdException w:name="Colorful List Accent 2" w:semiHidden="0" w:uiPriority="72" w:unhideWhenUsed="0"/>
+    <w:lsdException w:name="Colorful Grid Accent 2" w:semiHidden="0" w:uiPriority="73" w:unhideWhenUsed="0"/>
+    <w:lsdException w:name="Light Shading Accent 3" w:semiHidden="0" w:uiPriority="60" w:unhideWhenUsed="0"/>
+    <w:lsdException w:name="Light List Accent 3" w:semiHidden="0" w:uiPriority="61" w:unhideWhenUsed="0"/>
+    <w:lsdException w:name="Light Grid Accent 3" w:semiHidden="0" w:uiPriority="62" w:unhideWhenUsed="0"/>
+    <w:lsdException w:name="Medium Shading 1 Accent 3" w:semiHidden="0" w:uiPriority="63" w:unhideWhenUsed="0"/>
+    <w:lsdException w:name="Medium Shading 2 Accent 3" w:semiHidden="0" w:uiPriority="64" w:unhideWhenUsed="0"/>
+    <w:lsdException w:name="Medium List 1 Accent 3" w:semiHidden="0" w:uiPriority="65" w:unhideWhenUsed="0"/>
+    <w:lsdException w:name="Medium List 2 Accent 3" w:semiHidden="0" w:uiPriority="66" w:unhideWhenUsed="0"/>
+    <w:lsdException w:name="Medium Grid 1 Accent 3" w:semiHidden="0" w:uiPriority="67" w:unhideWhenUsed="0"/>
+    <w:lsdException w:name="Medium Grid 2 Accent 3" w:semiHidden="0" w:uiPriority="68" w:unhideWhenUsed="0"/>
+    <w:lsdException w:name="Medium Grid 3 Accent 3" w:semiHidden="0" w:uiPriority="69" w:unhideWhenUsed="0"/>
+    <w:lsdException w:name="Dark List Accent 3" w:semiHidden="0" w:uiPriority="70" w:unhideWhenUsed="0"/>
+    <w:lsdException w:name="Colorful Shading Accent 3" w:semiHidden="0" w:uiPriority="71" w:unhideWhenUsed="0"/>
+    <w:lsdException w:name="Colorful List Accent 3" w:semiHidden="0" w:uiPriority="72" w:unhideWhenUsed="0"/>
+    <w:lsdException w:name="Colorful Grid Accent 3" w:semiHidden="0" w:uiPriority="73" w:unhideWhenUsed="0"/>
+    <w:lsdException w:name="Light Shading Accent 4" w:semiHidden="0" w:uiPriority="60" w:unhideWhenUsed="0"/>
+    <w:lsdException w:name="Light List Accent 4" w:semiHidden="0" w:uiPriority="61" w:unhideWhenUsed="0"/>
+    <w:lsdException w:name="Light Grid Accent 4" w:semiHidden="0" w:uiPriority="62" w:unhideWhenUsed="0"/>
+    <w:lsdException w:name="Medium Shading 1 Accent 4" w:semiHidden="0" w:uiPriority="63" w:unhideWhenUsed="0"/>
+    <w:lsdException w:name="Medium Shading 2 Accent 4" w:semiHidden="0" w:uiPriority="64" w:unhideWhenUsed="0"/>
+    <w:lsdException w:name="Medium List 1 Accent 4" w:semiHidden="0" w:uiPriority="65" w:unhideWhenUsed="0"/>
+    <w:lsdException w:name="Medium List 2 Accent 4" w:semiHidden="0" w:uiPriority="66" w:unhideWhenUsed="0"/>
+    <w:lsdException w:name="Medium Grid 1 Accent 4" w:semiHidden="0" w:uiPriority="67" w:unhideWhenUsed="0"/>
+    <w:lsdException w:name="Medium Grid 2 Accent 4" w:semiHidden="0" w:uiPriority="68" w:unhideWhenUsed="0"/>
+    <w:lsdException w:name="Medium Grid 3 Accent 4" w:semiHidden="0" w:uiPriority="69" w:unhideWhenUsed="0"/>
+    <w:lsdException w:name="Dark List Accent 4" w:semiHidden="0" w:uiPriority="70" w:unhideWhenUsed="0"/>
+    <w:lsdException w:name="Colorful Shading Accent 4" w:semiHidden="0" w:uiPriority="71" w:unhideWhenUsed="0"/>
+    <w:lsdException w:name="Colorful List Accent 4" w:semiHidden="0" w:uiPriority="72" w:unhideWhenUsed="0"/>
+    <w:lsdException w:name="Colorful Grid Accent 4" w:semiHidden="0" w:uiPriority="73" w:unhideWhenUsed="0"/>
+    <w:lsdException w:name="Light Shading Accent 5" w:semiHidden="0" w:uiPriority="60" w:unhideWhenUsed="0"/>
+    <w:lsdException w:name="Light List Accent 5" w:semiHidden="0" w:uiPriority="61" w:unhideWhenUsed="0"/>
+    <w:lsdException w:name="Light Grid Accent 5" w:semiHidden="0" w:uiPriority="62" w:unhideWhenUsed="0"/>
+    <w:lsdException w:name="Medium Shading 1 Accent 5" w:semiHidden="0" w:uiPriority="63" w:unhideWhenUsed="0"/>
+    <w:lsdException w:name="Medium Shading 2 Accent 5" w:semiHidden="0" w:uiPriority="64" w:unhideWhenUsed="0"/>
+    <w:lsdException w:name="Medium List 1 Accent 5" w:semiHidden="0" w:uiPriority="65" w:unhideWhenUsed="0"/>
+    <w:lsdException w:name="Medium List 2 Accent 5" w:semiHidden="0" w:uiPriority="66" w:unhideWhenUsed="0"/>
+    <w:lsdException w:name="Medium Grid 1 Accent 5" w:semiHidden="0" w:uiPriority="67" w:unhideWhenUsed="0"/>
+    <w:lsdException w:name="Medium Grid 2 Accent 5" w:semiHidden="0" w:uiPriority="68" w:unhideWhenUsed="0"/>
+    <w:lsdException w:name="Medium Grid 3 Accent 5" w:semiHidden="0" w:uiPriority="69" w:unhideWhenUsed="0"/>
+    <w:lsdException w:name="Dark List Accent 5" w:semiHidden="0" w:uiPriority="70" w:unhideWhenUsed="0"/>
+    <w:lsdException w:name="Colorful Shading Accent 5" w:semiHidden="0" w:uiPriority="71" w:unhideWhenUsed="0"/>
+    <w:lsdException w:name="Colorful List Accent 5" w:semiHidden="0" w:uiPriority="72" w:unhideWhenUsed="0"/>
+    <w:lsdException w:name="Colorful Grid Accent 5" w:semiHidden="0" w:uiPriority="73" w:unhideWhenUsed="0"/>
+    <w:lsdException w:name="Light Shading Accent 6" w:semiHidden="0" w:uiPriority="60" w:unhideWhenUsed="0"/>
+    <w:lsdException w:name="Light List Accent 6" w:semiHidden="0" w:uiPriority="61" w:unhideWhenUsed="0"/>
+    <w:lsdException w:name="Light Grid Accent 6" w:semiHidden="0" w:uiPriority="62" w:unhideWhenUsed="0"/>
+    <w:lsdException w:name="Medium Shading 1 Accent 6" w:semiHidden="0" w:uiPriority="63" w:unhideWhenUsed="0"/>
+    <w:lsdException w:name="Medium Shading 2 Accent 6" w:semiHidden="0" w:uiPriority="64" w:unhideWhenUsed="0"/>
+    <w:lsdException w:name="Medium List 1 Accent 6" w:semiHidden="0" w:uiPriority="65" w:unhideWhenUsed="0"/>
+    <w:lsdException w:name="Medium List 2 Accent 6" w:semiHidden="0" w:uiPriority="66" w:unhideWhenUsed="0"/>
+    <w:lsdException w:name="Medium Grid 1 Accent 6" w:semiHidden="0" w:uiPriority="67" w:unhideWhenUsed="0"/>
+    <w:lsdException w:name="Medium Grid 2 Accent 6" w:semiHidden="0" w:uiPriority="68" w:unhideWhenUsed="0"/>
+    <w:lsdException w:name="Medium Grid 3 Accent 6" w:semiHidden="0" w:uiPriority="69" w:unhideWhenUsed="0"/>
+    <w:lsdException w:name="Dark List Accent 6" w:semiHidden="0" w:uiPriority="70" w:unhideWhenUsed="0"/>
+    <w:lsdException w:name="Colorful Shading Accent 6" w:semiHidden="0" w:uiPriority="71" w:unhideWhenUsed="0"/>
+    <w:lsdException w:name="Colorful List Accent 6" w:semiHidden="0" w:uiPriority="72" w:unhideWhenUsed="0"/>
+    <w:lsdException w:name="Colorful Grid Accent 6" w:semiHidden="0" w:uiPriority="73" w:unhideWhenUsed="0"/>
+    <w:lsdException w:name="Subtle Emphasis" w:semiHidden="0" w:uiPriority="19" w:unhideWhenUsed="0" w:qFormat="1"/>
+    <w:lsdException w:name="Intense Emphasis" w:semiHidden="0" w:uiPriority="21" w:unhideWhenUsed="0" w:qFormat="1"/>
+    <w:lsdException w:name="Subtle Reference" w:semiHidden="0" w:uiPriority="31" w:unhideWhenUsed="0" w:qFormat="1"/>
+    <w:lsdException w:name="Intense Reference" w:semiHidden="0" w:uiPriority="32" w:unhideWhenUsed="0" w:qFormat="1"/>
+    <w:lsdException w:name="Book Title" w:semiHidden="0" w:uiPriority="33" w:unhideWhenUsed="0" w:qFormat="1"/>
+    <w:lsdException w:name="Bibliography" w:uiPriority="37"/>
+    <w:lsdException w:name="TOC Heading" w:uiPriority="39" w:qFormat="1"/>
   </w:latentStyles>
   <w:style w:type="paragraph" w:default="1" w:styleId="Normal">
     <w:name w:val="Normal"/>
@@ -9701,11 +9718,11 @@
       <w:szCs w:val="24"/>
     </w:rPr>
   </w:style>
-  <w:style w:type="paragraph" w:styleId="Puesto">
+  <w:style w:type="paragraph" w:styleId="Ttulo">
     <w:name w:val="Title"/>
     <w:basedOn w:val="Normal"/>
     <w:next w:val="Normal"/>
-    <w:link w:val="PuestoCar"/>
+    <w:link w:val="TtuloCar"/>
     <w:qFormat/>
     <w:rsid w:val="00720103"/>
     <w:pPr>
@@ -9724,10 +9741,10 @@
       <w:szCs w:val="52"/>
     </w:rPr>
   </w:style>
-  <w:style w:type="character" w:customStyle="1" w:styleId="PuestoCar">
-    <w:name w:val="Puesto Car"/>
+  <w:style w:type="character" w:customStyle="1" w:styleId="TtuloCar">
+    <w:name w:val="Título Car"/>
     <w:basedOn w:val="Fuentedeprrafopredeter"/>
-    <w:link w:val="Puesto"/>
+    <w:link w:val="Ttulo"/>
     <w:uiPriority w:val="10"/>
     <w:rsid w:val="00720103"/>
     <w:rPr>
@@ -9944,17 +9961,10 @@
     <w:tblPr>
       <w:tblStyleRowBandSize w:val="1"/>
       <w:tblStyleColBandSize w:val="1"/>
-      <w:tblInd w:w="0" w:type="dxa"/>
       <w:tblBorders>
         <w:top w:val="single" w:sz="8" w:space="0" w:color="4F81BD" w:themeColor="accent1"/>
         <w:bottom w:val="single" w:sz="8" w:space="0" w:color="4F81BD" w:themeColor="accent1"/>
       </w:tblBorders>
-      <w:tblCellMar>
-        <w:top w:w="0" w:type="dxa"/>
-        <w:left w:w="108" w:type="dxa"/>
-        <w:bottom w:w="0" w:type="dxa"/>
-        <w:right w:w="108" w:type="dxa"/>
-      </w:tblCellMar>
     </w:tblPr>
     <w:tblStylePr w:type="firstRow">
       <w:pPr>
@@ -10140,6 +10150,196 @@
       <w:iCs/>
       <w:color w:val="4F81BD" w:themeColor="accent1"/>
     </w:rPr>
+  </w:style>
+</w:styles>
+</file>
+
+<file path=word/stylesWithEffects.xml><?xml version="1.0" encoding="utf-8"?>
+<w:styles xmlns:wpc="http://schemas.microsoft.com/office/word/2010/wordprocessingCanvas" xmlns:mc="http://schemas.openxmlformats.org/markup-compatibility/2006" xmlns:o="urn:schemas-microsoft-com:office:office" xmlns:r="http://schemas.openxmlformats.org/officeDocument/2006/relationships" xmlns:m="http://schemas.openxmlformats.org/officeDocument/2006/math" xmlns:v="urn:schemas-microsoft-com:vml" xmlns:wp14="http://schemas.microsoft.com/office/word/2010/wordprocessingDrawing" xmlns:wp="http://schemas.openxmlformats.org/drawingml/2006/wordprocessingDrawing" xmlns:w10="urn:schemas-microsoft-com:office:word" xmlns:w="http://schemas.openxmlformats.org/wordprocessingml/2006/main" xmlns:w14="http://schemas.microsoft.com/office/word/2010/wordml" xmlns:wpg="http://schemas.microsoft.com/office/word/2010/wordprocessingGroup" xmlns:wpi="http://schemas.microsoft.com/office/word/2010/wordprocessingInk" xmlns:wne="http://schemas.microsoft.com/office/word/2006/wordml" xmlns:wps="http://schemas.microsoft.com/office/word/2010/wordprocessingShape" mc:Ignorable="w14 wp14">
+  <w:docDefaults>
+    <w:rPrDefault>
+      <w:rPr>
+        <w:rFonts w:asciiTheme="minorHAnsi" w:eastAsiaTheme="minorEastAsia" w:hAnsiTheme="minorHAnsi" w:cstheme="minorBidi"/>
+        <w:sz w:val="22"/>
+        <w:szCs w:val="22"/>
+        <w:lang w:val="es-AR" w:eastAsia="es-AR" w:bidi="ar-SA"/>
+      </w:rPr>
+    </w:rPrDefault>
+    <w:pPrDefault>
+      <w:pPr>
+        <w:spacing w:after="200" w:line="276" w:lineRule="auto"/>
+      </w:pPr>
+    </w:pPrDefault>
+  </w:docDefaults>
+  <w:latentStyles w:defLockedState="0" w:defUIPriority="99" w:defSemiHidden="1" w:defUnhideWhenUsed="1" w:defQFormat="0" w:count="267">
+    <w:lsdException w:name="Normal" w:semiHidden="0" w:uiPriority="0" w:unhideWhenUsed="0" w:qFormat="1"/>
+    <w:lsdException w:name="heading 1" w:semiHidden="0" w:uiPriority="9" w:unhideWhenUsed="0" w:qFormat="1"/>
+    <w:lsdException w:name="heading 2" w:uiPriority="9" w:qFormat="1"/>
+    <w:lsdException w:name="heading 3" w:uiPriority="9" w:qFormat="1"/>
+    <w:lsdException w:name="heading 4" w:uiPriority="9" w:qFormat="1"/>
+    <w:lsdException w:name="heading 5" w:uiPriority="9" w:qFormat="1"/>
+    <w:lsdException w:name="heading 6" w:uiPriority="9" w:qFormat="1"/>
+    <w:lsdException w:name="heading 7" w:uiPriority="9" w:qFormat="1"/>
+    <w:lsdException w:name="heading 8" w:uiPriority="9" w:qFormat="1"/>
+    <w:lsdException w:name="heading 9" w:uiPriority="9" w:qFormat="1"/>
+    <w:lsdException w:name="toc 1" w:uiPriority="39"/>
+    <w:lsdException w:name="toc 2" w:uiPriority="39"/>
+    <w:lsdException w:name="toc 3" w:uiPriority="39"/>
+    <w:lsdException w:name="toc 4" w:uiPriority="39"/>
+    <w:lsdException w:name="toc 5" w:uiPriority="39"/>
+    <w:lsdException w:name="toc 6" w:uiPriority="39"/>
+    <w:lsdException w:name="toc 7" w:uiPriority="39"/>
+    <w:lsdException w:name="toc 8" w:uiPriority="39"/>
+    <w:lsdException w:name="toc 9" w:uiPriority="39"/>
+    <w:lsdException w:name="caption" w:uiPriority="35" w:qFormat="1"/>
+    <w:lsdException w:name="Title" w:semiHidden="0" w:uiPriority="10" w:unhideWhenUsed="0" w:qFormat="1"/>
+    <w:lsdException w:name="Default Paragraph Font" w:uiPriority="1"/>
+    <w:lsdException w:name="Subtitle" w:semiHidden="0" w:uiPriority="11" w:unhideWhenUsed="0" w:qFormat="1"/>
+    <w:lsdException w:name="Strong" w:semiHidden="0" w:uiPriority="22" w:unhideWhenUsed="0" w:qFormat="1"/>
+    <w:lsdException w:name="Emphasis" w:semiHidden="0" w:uiPriority="20" w:unhideWhenUsed="0" w:qFormat="1"/>
+    <w:lsdException w:name="Table Grid" w:semiHidden="0" w:uiPriority="59" w:unhideWhenUsed="0"/>
+    <w:lsdException w:name="Placeholder Text" w:unhideWhenUsed="0"/>
+    <w:lsdException w:name="No Spacing" w:semiHidden="0" w:uiPriority="1" w:unhideWhenUsed="0" w:qFormat="1"/>
+    <w:lsdException w:name="Light Shading" w:semiHidden="0" w:uiPriority="60" w:unhideWhenUsed="0"/>
+    <w:lsdException w:name="Light List" w:semiHidden="0" w:uiPriority="61" w:unhideWhenUsed="0"/>
+    <w:lsdException w:name="Light Grid" w:semiHidden="0" w:uiPriority="62" w:unhideWhenUsed="0"/>
+    <w:lsdException w:name="Medium Shading 1" w:semiHidden="0" w:uiPriority="63" w:unhideWhenUsed="0"/>
+    <w:lsdException w:name="Medium Shading 2" w:semiHidden="0" w:uiPriority="64" w:unhideWhenUsed="0"/>
+    <w:lsdException w:name="Medium List 1" w:semiHidden="0" w:uiPriority="65" w:unhideWhenUsed="0"/>
+    <w:lsdException w:name="Medium List 2" w:semiHidden="0" w:uiPriority="66" w:unhideWhenUsed="0"/>
+    <w:lsdException w:name="Medium Grid 1" w:semiHidden="0" w:uiPriority="67" w:unhideWhenUsed="0"/>
+    <w:lsdException w:name="Medium Grid 2" w:semiHidden="0" w:uiPriority="68" w:unhideWhenUsed="0"/>
+    <w:lsdException w:name="Medium Grid 3" w:semiHidden="0" w:uiPriority="69" w:unhideWhenUsed="0"/>
+    <w:lsdException w:name="Dark List" w:semiHidden="0" w:uiPriority="70" w:unhideWhenUsed="0"/>
+    <w:lsdException w:name="Colorful Shading" w:semiHidden="0" w:uiPriority="71" w:unhideWhenUsed="0"/>
+    <w:lsdException w:name="Colorful List" w:semiHidden="0" w:uiPriority="72" w:unhideWhenUsed="0"/>
+    <w:lsdException w:name="Colorful Grid" w:semiHidden="0" w:uiPriority="73" w:unhideWhenUsed="0"/>
+    <w:lsdException w:name="Light Shading Accent 1" w:semiHidden="0" w:uiPriority="60" w:unhideWhenUsed="0"/>
+    <w:lsdException w:name="Light List Accent 1" w:semiHidden="0" w:uiPriority="61" w:unhideWhenUsed="0"/>
+    <w:lsdException w:name="Light Grid Accent 1" w:semiHidden="0" w:uiPriority="62" w:unhideWhenUsed="0"/>
+    <w:lsdException w:name="Medium Shading 1 Accent 1" w:semiHidden="0" w:uiPriority="63" w:unhideWhenUsed="0"/>
+    <w:lsdException w:name="Medium Shading 2 Accent 1" w:semiHidden="0" w:uiPriority="64" w:unhideWhenUsed="0"/>
+    <w:lsdException w:name="Medium List 1 Accent 1" w:semiHidden="0" w:uiPriority="65" w:unhideWhenUsed="0"/>
+    <w:lsdException w:name="Revision" w:unhideWhenUsed="0"/>
+    <w:lsdException w:name="List Paragraph" w:semiHidden="0" w:uiPriority="34" w:unhideWhenUsed="0" w:qFormat="1"/>
+    <w:lsdException w:name="Quote" w:semiHidden="0" w:uiPriority="29" w:unhideWhenUsed="0" w:qFormat="1"/>
+    <w:lsdException w:name="Intense Quote" w:semiHidden="0" w:uiPriority="30" w:unhideWhenUsed="0" w:qFormat="1"/>
+    <w:lsdException w:name="Medium List 2 Accent 1" w:semiHidden="0" w:uiPriority="66" w:unhideWhenUsed="0"/>
+    <w:lsdException w:name="Medium Grid 1 Accent 1" w:semiHidden="0" w:uiPriority="67" w:unhideWhenUsed="0"/>
+    <w:lsdException w:name="Medium Grid 2 Accent 1" w:semiHidden="0" w:uiPriority="68" w:unhideWhenUsed="0"/>
+    <w:lsdException w:name="Medium Grid 3 Accent 1" w:semiHidden="0" w:uiPriority="69" w:unhideWhenUsed="0"/>
+    <w:lsdException w:name="Dark List Accent 1" w:semiHidden="0" w:uiPriority="70" w:unhideWhenUsed="0"/>
+    <w:lsdException w:name="Colorful Shading Accent 1" w:semiHidden="0" w:uiPriority="71" w:unhideWhenUsed="0"/>
+    <w:lsdException w:name="Colorful List Accent 1" w:semiHidden="0" w:uiPriority="72" w:unhideWhenUsed="0"/>
+    <w:lsdException w:name="Colorful Grid Accent 1" w:semiHidden="0" w:uiPriority="73" w:unhideWhenUsed="0"/>
+    <w:lsdException w:name="Light Shading Accent 2" w:semiHidden="0" w:uiPriority="60" w:unhideWhenUsed="0"/>
+    <w:lsdException w:name="Light List Accent 2" w:semiHidden="0" w:uiPriority="61" w:unhideWhenUsed="0"/>
+    <w:lsdException w:name="Light Grid Accent 2" w:semiHidden="0" w:uiPriority="62" w:unhideWhenUsed="0"/>
+    <w:lsdException w:name="Medium Shading 1 Accent 2" w:semiHidden="0" w:uiPriority="63" w:unhideWhenUsed="0"/>
+    <w:lsdException w:name="Medium Shading 2 Accent 2" w:semiHidden="0" w:uiPriority="64" w:unhideWhenUsed="0"/>
+    <w:lsdException w:name="Medium List 1 Accent 2" w:semiHidden="0" w:uiPriority="65" w:unhideWhenUsed="0"/>
+    <w:lsdException w:name="Medium List 2 Accent 2" w:semiHidden="0" w:uiPriority="66" w:unhideWhenUsed="0"/>
+    <w:lsdException w:name="Medium Grid 1 Accent 2" w:semiHidden="0" w:uiPriority="67" w:unhideWhenUsed="0"/>
+    <w:lsdException w:name="Medium Grid 2 Accent 2" w:semiHidden="0" w:uiPriority="68" w:unhideWhenUsed="0"/>
+    <w:lsdException w:name="Medium Grid 3 Accent 2" w:semiHidden="0" w:uiPriority="69" w:unhideWhenUsed="0"/>
+    <w:lsdException w:name="Dark List Accent 2" w:semiHidden="0" w:uiPriority="70" w:unhideWhenUsed="0"/>
+    <w:lsdException w:name="Colorful Shading Accent 2" w:semiHidden="0" w:uiPriority="71" w:unhideWhenUsed="0"/>
+    <w:lsdException w:name="Colorful List Accent 2" w:semiHidden="0" w:uiPriority="72" w:unhideWhenUsed="0"/>
+    <w:lsdException w:name="Colorful Grid Accent 2" w:semiHidden="0" w:uiPriority="73" w:unhideWhenUsed="0"/>
+    <w:lsdException w:name="Light Shading Accent 3" w:semiHidden="0" w:uiPriority="60" w:unhideWhenUsed="0"/>
+    <w:lsdException w:name="Light List Accent 3" w:semiHidden="0" w:uiPriority="61" w:unhideWhenUsed="0"/>
+    <w:lsdException w:name="Light Grid Accent 3" w:semiHidden="0" w:uiPriority="62" w:unhideWhenUsed="0"/>
+    <w:lsdException w:name="Medium Shading 1 Accent 3" w:semiHidden="0" w:uiPriority="63" w:unhideWhenUsed="0"/>
+    <w:lsdException w:name="Medium Shading 2 Accent 3" w:semiHidden="0" w:uiPriority="64" w:unhideWhenUsed="0"/>
+    <w:lsdException w:name="Medium List 1 Accent 3" w:semiHidden="0" w:uiPriority="65" w:unhideWhenUsed="0"/>
+    <w:lsdException w:name="Medium List 2 Accent 3" w:semiHidden="0" w:uiPriority="66" w:unhideWhenUsed="0"/>
+    <w:lsdException w:name="Medium Grid 1 Accent 3" w:semiHidden="0" w:uiPriority="67" w:unhideWhenUsed="0"/>
+    <w:lsdException w:name="Medium Grid 2 Accent 3" w:semiHidden="0" w:uiPriority="68" w:unhideWhenUsed="0"/>
+    <w:lsdException w:name="Medium Grid 3 Accent 3" w:semiHidden="0" w:uiPriority="69" w:unhideWhenUsed="0"/>
+    <w:lsdException w:name="Dark List Accent 3" w:semiHidden="0" w:uiPriority="70" w:unhideWhenUsed="0"/>
+    <w:lsdException w:name="Colorful Shading Accent 3" w:semiHidden="0" w:uiPriority="71" w:unhideWhenUsed="0"/>
+    <w:lsdException w:name="Colorful List Accent 3" w:semiHidden="0" w:uiPriority="72" w:unhideWhenUsed="0"/>
+    <w:lsdException w:name="Colorful Grid Accent 3" w:semiHidden="0" w:uiPriority="73" w:unhideWhenUsed="0"/>
+    <w:lsdException w:name="Light Shading Accent 4" w:semiHidden="0" w:uiPriority="60" w:unhideWhenUsed="0"/>
+    <w:lsdException w:name="Light List Accent 4" w:semiHidden="0" w:uiPriority="61" w:unhideWhenUsed="0"/>
+    <w:lsdException w:name="Light Grid Accent 4" w:semiHidden="0" w:uiPriority="62" w:unhideWhenUsed="0"/>
+    <w:lsdException w:name="Medium Shading 1 Accent 4" w:semiHidden="0" w:uiPriority="63" w:unhideWhenUsed="0"/>
+    <w:lsdException w:name="Medium Shading 2 Accent 4" w:semiHidden="0" w:uiPriority="64" w:unhideWhenUsed="0"/>
+    <w:lsdException w:name="Medium List 1 Accent 4" w:semiHidden="0" w:uiPriority="65" w:unhideWhenUsed="0"/>
+    <w:lsdException w:name="Medium List 2 Accent 4" w:semiHidden="0" w:uiPriority="66" w:unhideWhenUsed="0"/>
+    <w:lsdException w:name="Medium Grid 1 Accent 4" w:semiHidden="0" w:uiPriority="67" w:unhideWhenUsed="0"/>
+    <w:lsdException w:name="Medium Grid 2 Accent 4" w:semiHidden="0" w:uiPriority="68" w:unhideWhenUsed="0"/>
+    <w:lsdException w:name="Medium Grid 3 Accent 4" w:semiHidden="0" w:uiPriority="69" w:unhideWhenUsed="0"/>
+    <w:lsdException w:name="Dark List Accent 4" w:semiHidden="0" w:uiPriority="70" w:unhideWhenUsed="0"/>
+    <w:lsdException w:name="Colorful Shading Accent 4" w:semiHidden="0" w:uiPriority="71" w:unhideWhenUsed="0"/>
+    <w:lsdException w:name="Colorful List Accent 4" w:semiHidden="0" w:uiPriority="72" w:unhideWhenUsed="0"/>
+    <w:lsdException w:name="Colorful Grid Accent 4" w:semiHidden="0" w:uiPriority="73" w:unhideWhenUsed="0"/>
+    <w:lsdException w:name="Light Shading Accent 5" w:semiHidden="0" w:uiPriority="60" w:unhideWhenUsed="0"/>
+    <w:lsdException w:name="Light List Accent 5" w:semiHidden="0" w:uiPriority="61" w:unhideWhenUsed="0"/>
+    <w:lsdException w:name="Light Grid Accent 5" w:semiHidden="0" w:uiPriority="62" w:unhideWhenUsed="0"/>
+    <w:lsdException w:name="Medium Shading 1 Accent 5" w:semiHidden="0" w:uiPriority="63" w:unhideWhenUsed="0"/>
+    <w:lsdException w:name="Medium Shading 2 Accent 5" w:semiHidden="0" w:uiPriority="64" w:unhideWhenUsed="0"/>
+    <w:lsdException w:name="Medium List 1 Accent 5" w:semiHidden="0" w:uiPriority="65" w:unhideWhenUsed="0"/>
+    <w:lsdException w:name="Medium List 2 Accent 5" w:semiHidden="0" w:uiPriority="66" w:unhideWhenUsed="0"/>
+    <w:lsdException w:name="Medium Grid 1 Accent 5" w:semiHidden="0" w:uiPriority="67" w:unhideWhenUsed="0"/>
+    <w:lsdException w:name="Medium Grid 2 Accent 5" w:semiHidden="0" w:uiPriority="68" w:unhideWhenUsed="0"/>
+    <w:lsdException w:name="Medium Grid 3 Accent 5" w:semiHidden="0" w:uiPriority="69" w:unhideWhenUsed="0"/>
+    <w:lsdException w:name="Dark List Accent 5" w:semiHidden="0" w:uiPriority="70" w:unhideWhenUsed="0"/>
+    <w:lsdException w:name="Colorful Shading Accent 5" w:semiHidden="0" w:uiPriority="71" w:unhideWhenUsed="0"/>
+    <w:lsdException w:name="Colorful List Accent 5" w:semiHidden="0" w:uiPriority="72" w:unhideWhenUsed="0"/>
+    <w:lsdException w:name="Colorful Grid Accent 5" w:semiHidden="0" w:uiPriority="73" w:unhideWhenUsed="0"/>
+    <w:lsdException w:name="Light Shading Accent 6" w:semiHidden="0" w:uiPriority="60" w:unhideWhenUsed="0"/>
+    <w:lsdException w:name="Light List Accent 6" w:semiHidden="0" w:uiPriority="61" w:unhideWhenUsed="0"/>
+    <w:lsdException w:name="Light Grid Accent 6" w:semiHidden="0" w:uiPriority="62" w:unhideWhenUsed="0"/>
+    <w:lsdException w:name="Medium Shading 1 Accent 6" w:semiHidden="0" w:uiPriority="63" w:unhideWhenUsed="0"/>
+    <w:lsdException w:name="Medium Shading 2 Accent 6" w:semiHidden="0" w:uiPriority="64" w:unhideWhenUsed="0"/>
+    <w:lsdException w:name="Medium List 1 Accent 6" w:semiHidden="0" w:uiPriority="65" w:unhideWhenUsed="0"/>
+    <w:lsdException w:name="Medium List 2 Accent 6" w:semiHidden="0" w:uiPriority="66" w:unhideWhenUsed="0"/>
+    <w:lsdException w:name="Medium Grid 1 Accent 6" w:semiHidden="0" w:uiPriority="67" w:unhideWhenUsed="0"/>
+    <w:lsdException w:name="Medium Grid 2 Accent 6" w:semiHidden="0" w:uiPriority="68" w:unhideWhenUsed="0"/>
+    <w:lsdException w:name="Medium Grid 3 Accent 6" w:semiHidden="0" w:uiPriority="69" w:unhideWhenUsed="0"/>
+    <w:lsdException w:name="Dark List Accent 6" w:semiHidden="0" w:uiPriority="70" w:unhideWhenUsed="0"/>
+    <w:lsdException w:name="Colorful Shading Accent 6" w:semiHidden="0" w:uiPriority="71" w:unhideWhenUsed="0"/>
+    <w:lsdException w:name="Colorful List Accent 6" w:semiHidden="0" w:uiPriority="72" w:unhideWhenUsed="0"/>
+    <w:lsdException w:name="Colorful Grid Accent 6" w:semiHidden="0" w:uiPriority="73" w:unhideWhenUsed="0"/>
+    <w:lsdException w:name="Subtle Emphasis" w:semiHidden="0" w:uiPriority="19" w:unhideWhenUsed="0" w:qFormat="1"/>
+    <w:lsdException w:name="Intense Emphasis" w:semiHidden="0" w:uiPriority="21" w:unhideWhenUsed="0" w:qFormat="1"/>
+    <w:lsdException w:name="Subtle Reference" w:semiHidden="0" w:uiPriority="31" w:unhideWhenUsed="0" w:qFormat="1"/>
+    <w:lsdException w:name="Intense Reference" w:semiHidden="0" w:uiPriority="32" w:unhideWhenUsed="0" w:qFormat="1"/>
+    <w:lsdException w:name="Book Title" w:semiHidden="0" w:uiPriority="33" w:unhideWhenUsed="0" w:qFormat="1"/>
+    <w:lsdException w:name="Bibliography" w:uiPriority="37"/>
+    <w:lsdException w:name="TOC Heading" w:uiPriority="39" w:qFormat="1"/>
+  </w:latentStyles>
+  <w:style w:type="paragraph" w:default="1" w:styleId="Normal">
+    <w:name w:val="Normal"/>
+    <w:qFormat/>
+  </w:style>
+  <w:style w:type="character" w:default="1" w:styleId="Fuentedeprrafopredeter">
+    <w:name w:val="Default Paragraph Font"/>
+    <w:uiPriority w:val="1"/>
+    <w:semiHidden/>
+    <w:unhideWhenUsed/>
+  </w:style>
+  <w:style w:type="table" w:default="1" w:styleId="Tablanormal">
+    <w:name w:val="Normal Table"/>
+    <w:uiPriority w:val="99"/>
+    <w:semiHidden/>
+    <w:unhideWhenUsed/>
+    <w:tblPr>
+      <w:tblInd w:w="0" w:type="dxa"/>
+      <w:tblCellMar>
+        <w:top w:w="0" w:type="dxa"/>
+        <w:left w:w="108" w:type="dxa"/>
+        <w:bottom w:w="0" w:type="dxa"/>
+        <w:right w:w="108" w:type="dxa"/>
+      </w:tblCellMar>
+    </w:tblPr>
+  </w:style>
+  <w:style w:type="numbering" w:default="1" w:styleId="Sinlista">
+    <w:name w:val="No List"/>
+    <w:uiPriority w:val="99"/>
+    <w:semiHidden/>
+    <w:unhideWhenUsed/>
   </w:style>
 </w:styles>
 </file>
@@ -10434,7 +10634,7 @@
 </file>
 
 <file path=customXml/itemProps1.xml><?xml version="1.0" encoding="utf-8"?>
-<ds:datastoreItem xmlns:ds="http://schemas.openxmlformats.org/officeDocument/2006/customXml" ds:itemID="{3C48058C-883C-45FB-A7DA-C543BB0B0449}">
+<ds:datastoreItem xmlns:ds="http://schemas.openxmlformats.org/officeDocument/2006/customXml" ds:itemID="{8E895BDF-9D93-4054-94F8-25A2D13F6FC4}">
   <ds:schemaRefs>
     <ds:schemaRef ds:uri="http://schemas.openxmlformats.org/officeDocument/2006/bibliography"/>
   </ds:schemaRefs>

</xml_diff>

<commit_message>
Actualizacion de estudio inicial
</commit_message>
<xml_diff>
--- a/Proyecto/Releases/Release1.0/Sprint0/Entregables/ESTUDIO INICIAL/GeoP_Proyecto_EstudioInicial_3.3.1.docx
+++ b/Proyecto/Releases/Release1.0/Sprint0/Entregables/ESTUDIO INICIAL/GeoP_Proyecto_EstudioInicial_3.3.1.docx
@@ -1,10 +1,10 @@
 
 <file path=word/document.xml><?xml version="1.0" encoding="utf-8"?>
-<w:document xmlns:wpc="http://schemas.microsoft.com/office/word/2010/wordprocessingCanvas" xmlns:mc="http://schemas.openxmlformats.org/markup-compatibility/2006" xmlns:o="urn:schemas-microsoft-com:office:office" xmlns:r="http://schemas.openxmlformats.org/officeDocument/2006/relationships" xmlns:m="http://schemas.openxmlformats.org/officeDocument/2006/math" xmlns:v="urn:schemas-microsoft-com:vml" xmlns:wp14="http://schemas.microsoft.com/office/word/2010/wordprocessingDrawing" xmlns:wp="http://schemas.openxmlformats.org/drawingml/2006/wordprocessingDrawing" xmlns:w10="urn:schemas-microsoft-com:office:word" xmlns:w="http://schemas.openxmlformats.org/wordprocessingml/2006/main" xmlns:w14="http://schemas.microsoft.com/office/word/2010/wordml" xmlns:w15="http://schemas.microsoft.com/office/word/2012/wordml" xmlns:wpg="http://schemas.microsoft.com/office/word/2010/wordprocessingGroup" xmlns:wpi="http://schemas.microsoft.com/office/word/2010/wordprocessingInk" xmlns:wne="http://schemas.microsoft.com/office/word/2006/wordml" xmlns:wps="http://schemas.microsoft.com/office/word/2010/wordprocessingShape" mc:Ignorable="w14 w15 wp14">
+<w:document xmlns:wpc="http://schemas.microsoft.com/office/word/2010/wordprocessingCanvas" xmlns:mc="http://schemas.openxmlformats.org/markup-compatibility/2006" xmlns:o="urn:schemas-microsoft-com:office:office" xmlns:r="http://schemas.openxmlformats.org/officeDocument/2006/relationships" xmlns:m="http://schemas.openxmlformats.org/officeDocument/2006/math" xmlns:v="urn:schemas-microsoft-com:vml" xmlns:wp14="http://schemas.microsoft.com/office/word/2010/wordprocessingDrawing" xmlns:wp="http://schemas.openxmlformats.org/drawingml/2006/wordprocessingDrawing" xmlns:w10="urn:schemas-microsoft-com:office:word" xmlns:w="http://schemas.openxmlformats.org/wordprocessingml/2006/main" xmlns:w14="http://schemas.microsoft.com/office/word/2010/wordml" xmlns:wpg="http://schemas.microsoft.com/office/word/2010/wordprocessingGroup" xmlns:wpi="http://schemas.microsoft.com/office/word/2010/wordprocessingInk" xmlns:wne="http://schemas.microsoft.com/office/word/2006/wordml" xmlns:wps="http://schemas.microsoft.com/office/word/2010/wordprocessingShape" mc:Ignorable="w14 wp14">
   <w:body>
     <w:p>
       <w:pPr>
-        <w:pStyle w:val="Puesto"/>
+        <w:pStyle w:val="Ttulo"/>
         <w:jc w:val="center"/>
       </w:pPr>
       <w:r>
@@ -13,7 +13,7 @@
     </w:p>
     <w:p>
       <w:pPr>
-        <w:pStyle w:val="Puesto"/>
+        <w:pStyle w:val="Ttulo"/>
         <w:jc w:val="center"/>
       </w:pPr>
       <w:r>
@@ -22,7 +22,7 @@
     </w:p>
     <w:p>
       <w:pPr>
-        <w:pStyle w:val="Puesto"/>
+        <w:pStyle w:val="Ttulo"/>
         <w:jc w:val="center"/>
       </w:pPr>
       <w:r>
@@ -44,7 +44,7 @@
           <w:noProof/>
           <w:color w:val="auto"/>
           <w:sz w:val="40"/>
-          <w:lang w:val="es-419" w:eastAsia="es-419"/>
+          <w:lang w:eastAsia="es-AR"/>
         </w:rPr>
         <w:drawing>
           <wp:inline distT="0" distB="0" distL="0" distR="0">
@@ -62,7 +62,7 @@
                     <pic:cNvPicPr/>
                   </pic:nvPicPr>
                   <pic:blipFill>
-                    <a:blip r:embed="rId8" cstate="print">
+                    <a:blip r:embed="rId9" cstate="print">
                       <a:extLst>
                         <a:ext uri="{28A0092B-C50C-407E-A947-70E740481C1C}">
                           <a14:useLocalDpi xmlns:a14="http://schemas.microsoft.com/office/drawing/2010/main" val="0"/>
@@ -326,9 +326,6 @@
           <w:shd w:val="clear" w:color="auto" w:fill="F8F8F8"/>
         </w:rPr>
         <w:t>Zohil, Julio Cesar Nelson</w:t>
-      </w:r>
-      <w:r>
-        <w:t xml:space="preserve"> </w:t>
       </w:r>
     </w:p>
     <w:p>
@@ -2035,42 +2032,59 @@
         <w:t>INTRODUCCIÓN</w:t>
       </w:r>
       <w:bookmarkEnd w:id="26"/>
-      <w:r>
-        <w:rPr>
-          <w:i/>
-        </w:rPr>
-        <w:t xml:space="preserve"> </w:t>
-      </w:r>
-    </w:p>
-    <w:p>
-      <w:pPr>
-        <w:pStyle w:val="Normal1"/>
-        <w:jc w:val="both"/>
-      </w:pPr>
-    </w:p>
-    <w:p>
+    </w:p>
+    <w:p>
+      <w:pPr>
+        <w:pStyle w:val="Normal1"/>
+        <w:jc w:val="both"/>
+      </w:pPr>
+    </w:p>
+    <w:p>
+      <w:pPr>
+        <w:jc w:val="both"/>
+      </w:pPr>
       <w:r>
         <w:t>Con la realización de este proyecto vemos la oportunidad de concretar lo aprendido en nuestro trayecto universitario, integrando los conocimientos aprendidos de las materias cursadas, plasmando el resultado en un producto de software, el cual esperamos que sea beneficioso para los usuarios.</w:t>
       </w:r>
     </w:p>
     <w:p>
+      <w:pPr>
+        <w:jc w:val="both"/>
+      </w:pPr>
       <w:r>
         <w:t>Desde un punto de vista académico, nuestro objetivo es culminar esta importante etapa de nuestras vidas, logrando obtener el título de Ingeniero en Sistemas de Información en el tiempo estimado, siendo la finalización del mismo a principios del mes de  Marzo de 2015. Este logro nos brindará la posibilidad de crecer económica y profesionalmente, logrando mejores puestos de trabajo, o bien iniciando un emprendimiento propio.</w:t>
       </w:r>
     </w:p>
     <w:p>
+      <w:pPr>
+        <w:jc w:val="both"/>
+      </w:pPr>
       <w:r>
         <w:t>Para lograr nuestro objetivo, deberemos trabajar como un equipo unido, resolviendo los problemas que se presenten, y mejorar aspectos personales para generar un ambiente de trabajo adecuado.</w:t>
       </w:r>
     </w:p>
     <w:p>
+      <w:pPr>
+        <w:jc w:val="both"/>
+      </w:pPr>
       <w:r>
         <w:t>En el siguiente estudio inicial, trataremos de analizar los puntos más importantes a tener en cuenta para la realización del proyecto. En una primera parte se explicará el ámbito y contexto en que surge dicho proyecto, en el cual se desarrollara un producto y para ello se identificará el mercado y sector al cual pertenece. Además se hará una comparación con productos similares buscando distinguir y perfeccionar la definición del nuestro.</w:t>
       </w:r>
     </w:p>
     <w:p>
-      <w:r>
-        <w:t xml:space="preserve">Luego haremos un detallado análisis de prefactibilidad en carácter técnico, operativo y económico tanto del desarrollo como la implementación del producto con el fin </w:t>
+      <w:pPr>
+        <w:jc w:val="both"/>
+      </w:pPr>
+      <w:r>
+        <w:t xml:space="preserve">Luego haremos un detallado análisis de </w:t>
+      </w:r>
+      <w:proofErr w:type="spellStart"/>
+      <w:r>
+        <w:t>prefactibilidad</w:t>
+      </w:r>
+      <w:proofErr w:type="spellEnd"/>
+      <w:r>
+        <w:t xml:space="preserve"> en carácter técnico, operativo y económico tanto del desarrollo como la implementación del producto con el fin </w:t>
       </w:r>
       <w:r>
         <w:t xml:space="preserve">de </w:t>
@@ -2080,6 +2094,9 @@
       </w:r>
     </w:p>
     <w:p>
+      <w:pPr>
+        <w:jc w:val="both"/>
+      </w:pPr>
       <w:r>
         <w:t>En una segunda parte del estudio, describiremos en profundidad nuestro producto a desarrollar. Estableceremos de manera clara y concisa su objetivo y alcances para luego describir la metodología elegida para llevarlo a cabo. Se establecerán los tiempos estimados para su realización y por último describiremos la conformación del equipo de trabajo y detallaremos los roles de cada integrante.</w:t>
       </w:r>
@@ -2134,16 +2151,25 @@
       </w:pPr>
     </w:p>
     <w:p>
+      <w:pPr>
+        <w:jc w:val="both"/>
+      </w:pPr>
       <w:r>
         <w:t>Una problemática que nos afecta desde hace algunos años y que se encuentra en continuo crecimiento es el tránsito en las grandes ciudades, que tiene su concepción en la creciente industria automotriz. Como consecuencia de la misma, observamos una gran dificultad por parte de los conductores para encontrar un lugar seguro donde dejar su vehículo mientras realiza sus actividades cotidianas o se encuentra haciendo turismo.</w:t>
       </w:r>
     </w:p>
     <w:p>
+      <w:pPr>
+        <w:jc w:val="both"/>
+      </w:pPr>
       <w:r>
         <w:t>La oportunidad que identificamos observando esta problemática es la realización de una aplicación web y móvil que le brinde a los conductores la mejor forma de llegar a un espacio con ciertas características deseadas, asegurando disponibilidad de plaza y permitiéndole visualizar la ubicación donde dejó su vehículo para hacer más simple la tarea de encontrarlo.</w:t>
       </w:r>
     </w:p>
     <w:p>
+      <w:pPr>
+        <w:jc w:val="both"/>
+      </w:pPr>
       <w:r>
         <w:t xml:space="preserve">Los principales usuarios del sistema, serán los conductores de vehículos particulares. Quienes al momento de  querer estacionar realizarán una consulta a través de su dispositivo móvil, la cual les permitirá saber </w:t>
       </w:r>
@@ -2155,6 +2181,9 @@
       </w:r>
     </w:p>
     <w:p>
+      <w:pPr>
+        <w:jc w:val="both"/>
+      </w:pPr>
       <w:r>
         <w:t>Con la información recopilada, se podrá disponer de informes con datos como ubicación más requerida para estacionar, puntos críticos de la ciudad en materia de estacionamiento, horarios críticos. Estos informes le serán de utilidad a entidades como inversionistas de proyectos de estacionamientos y/o áreas del gobierno municipal como Tránsito.</w:t>
       </w:r>
@@ -2172,6 +2201,7 @@
           <w:ilvl w:val="0"/>
           <w:numId w:val="3"/>
         </w:numPr>
+        <w:jc w:val="both"/>
       </w:pPr>
       <w:r>
         <w:t>Conductores de Automóviles: es aquella persona que conduce su vehículo particular en la ciudad y que tiene como objetivo encontrar un lugar de estacionamiento.</w:t>
@@ -2184,6 +2214,7 @@
           <w:ilvl w:val="0"/>
           <w:numId w:val="3"/>
         </w:numPr>
+        <w:jc w:val="both"/>
       </w:pPr>
       <w:r>
         <w:t>Playas de Estacionamiento: es aquella entidad que tiene la infraestructura adecuada para brindar un servicio de estacionamiento, con lo cual cumple su objetivo de poder albergar vehículos por un tiempo determinado a cambio de un ingreso monetario. Utilizará el sistema para actualizar la disponibilidad de lugares.</w:t>
@@ -2196,6 +2227,7 @@
           <w:ilvl w:val="0"/>
           <w:numId w:val="3"/>
         </w:numPr>
+        <w:jc w:val="both"/>
       </w:pPr>
       <w:r>
         <w:t>Entidad Reguladora de Tránsito: es aquella que tiene como actividad obtener información del flujo vial  y establecer la disposición de los lugares de estacionamientos en la ciudad. Su objetivo es lograr obtener información útil para que los lugares de estacionamiento tengan una disposición estratégica lo cual permite satisfacer la necesidad de estacionamiento que tienen los conductores en la ciudad.</w:t>
@@ -2213,11 +2245,17 @@
       <w:bookmarkEnd w:id="29"/>
     </w:p>
     <w:p>
+      <w:pPr>
+        <w:jc w:val="both"/>
+      </w:pPr>
       <w:r>
         <w:t>Más allá del análisis realizado sobre la problemática, se realizaron encuestas a las playas de estacionamiento para obtener datos más exactos sobre la viabilidad del producto que queremos desarrollar.</w:t>
       </w:r>
     </w:p>
     <w:p>
+      <w:pPr>
+        <w:jc w:val="both"/>
+      </w:pPr>
       <w:r>
         <w:t>Las encuestas se hicieron entre los días</w:t>
       </w:r>
@@ -2229,6 +2267,9 @@
       </w:r>
     </w:p>
     <w:p>
+      <w:pPr>
+        <w:jc w:val="both"/>
+      </w:pPr>
       <w:r>
         <w:t>Como resultados de las mismas, se obtuvo la información necesaria para poder realizar parte del análisis de factibilidad del sistema. Dichos resultados se ven con mayor precisión en el anexo.</w:t>
       </w:r>
@@ -2243,9 +2284,6 @@
         <w:t>DEFINICIÓN DEL PRODUCTO</w:t>
       </w:r>
       <w:bookmarkEnd w:id="30"/>
-      <w:r>
-        <w:t xml:space="preserve"> </w:t>
-      </w:r>
     </w:p>
     <w:p>
       <w:pPr>
@@ -2321,6 +2359,9 @@
         <w:t>Gestión de Playas de estacionamiento:</w:t>
       </w:r>
       <w:r>
+        <w:rPr>
+          <w:rStyle w:val="SubttuloCar"/>
+        </w:rPr>
         <w:t xml:space="preserve"> </w:t>
       </w:r>
       <w:r>
@@ -2332,24 +2373,24 @@
         <w:pStyle w:val="Normal1"/>
         <w:jc w:val="both"/>
       </w:pPr>
-      <w:r>
+    </w:p>
+    <w:p>
+      <w:pPr>
+        <w:pStyle w:val="Normal1"/>
+        <w:jc w:val="both"/>
+      </w:pPr>
+      <w:r>
+        <w:rPr>
+          <w:rStyle w:val="SubttuloCar"/>
+        </w:rPr>
+        <w:t>Gestión de Ubicación y Disponibilidad de Playas:</w:t>
+      </w:r>
+      <w:r>
+        <w:rPr>
+          <w:rStyle w:val="SubttuloCar"/>
+        </w:rPr>
         <w:t xml:space="preserve"> </w:t>
       </w:r>
-    </w:p>
-    <w:p>
-      <w:pPr>
-        <w:pStyle w:val="Normal1"/>
-        <w:jc w:val="both"/>
-      </w:pPr>
-      <w:r>
-        <w:rPr>
-          <w:rStyle w:val="SubttuloCar"/>
-        </w:rPr>
-        <w:t>Gestión de Ubicación y Disponibilidad de Playas:</w:t>
-      </w:r>
-      <w:r>
-        <w:t xml:space="preserve"> </w:t>
-      </w:r>
       <w:r>
         <w:t>Obtener la ubicación del vehículo, que permita detectar dentro de un radio determinado, las playas de estacionamiento con ubicaciones disponibles. El vehículo informará su punto de ubicación exacta, el cual permitirá realizar una búsqueda de las playas de estacionamientos cercanas dentro de un radio determinado, y mostrar por cada una de ellas su nivel de disponibilidad. Toda esta información será actualizada en tiempo real para dar una información más exacta al conductor del vehículo.  Al seleccionar una playa como destino para estacionar, se le mostrará a modo de GPS el recorrido para llegar a ese destino.</w:t>
       </w:r>
@@ -2359,9 +2400,6 @@
         <w:pStyle w:val="Normal1"/>
         <w:jc w:val="both"/>
       </w:pPr>
-      <w:r>
-        <w:t xml:space="preserve"> </w:t>
-      </w:r>
     </w:p>
     <w:p>
       <w:pPr>
@@ -2384,9 +2422,6 @@
         <w:pStyle w:val="Normal1"/>
         <w:jc w:val="both"/>
       </w:pPr>
-      <w:r>
-        <w:t xml:space="preserve"> </w:t>
-      </w:r>
     </w:p>
     <w:p>
       <w:pPr>
@@ -2510,9 +2545,6 @@
         <w:pStyle w:val="Normal1"/>
         <w:jc w:val="both"/>
       </w:pPr>
-      <w:r>
-        <w:t xml:space="preserve"> </w:t>
-      </w:r>
     </w:p>
     <w:p>
       <w:pPr>
@@ -2553,6 +2585,7 @@
     <w:p>
       <w:pPr>
         <w:pStyle w:val="Normal1"/>
+        <w:jc w:val="both"/>
       </w:pPr>
       <w:r>
         <w:t>El sistema desde el punto de vista técnico necesitara contar con la tecnología necesaria para las etapas desarrollo e implementación. Para tener una idea más completa de cuáles son estos requerimientos se ha realizado un listado de los mismos con su correspondiente descripción.</w:t>
@@ -2568,7 +2601,13 @@
         <w:pStyle w:val="Subttulo"/>
       </w:pPr>
       <w:r>
-        <w:t>Requerimientos de Hardware</w:t>
+        <w:t>Requerimientos</w:t>
+      </w:r>
+      <w:r>
+        <w:t xml:space="preserve"> mínimos</w:t>
+      </w:r>
+      <w:r>
+        <w:t xml:space="preserve"> de Hardware</w:t>
       </w:r>
     </w:p>
     <w:p>
@@ -2837,10 +2876,14 @@
         <w:pStyle w:val="Subttulo"/>
       </w:pPr>
       <w:r>
-        <w:t>Requerimientos de Software</w:t>
-      </w:r>
-      <w:bookmarkStart w:id="35" w:name="_GoBack"/>
-      <w:bookmarkEnd w:id="35"/>
+        <w:t>Requerimientos</w:t>
+      </w:r>
+      <w:r>
+        <w:t xml:space="preserve"> mínimos</w:t>
+      </w:r>
+      <w:r>
+        <w:t xml:space="preserve"> de Software</w:t>
+      </w:r>
     </w:p>
     <w:p>
       <w:pPr>
@@ -2959,44 +3002,55 @@
       <w:pPr>
         <w:pStyle w:val="Ttulo2"/>
       </w:pPr>
-      <w:bookmarkStart w:id="36" w:name="_Toc387332391"/>
+      <w:bookmarkStart w:id="35" w:name="_Toc387332391"/>
       <w:r>
         <w:t>ANÁLISIS DE PREFACTIBILIDAD</w:t>
       </w:r>
+      <w:bookmarkEnd w:id="35"/>
+    </w:p>
+    <w:p>
+      <w:pPr>
+        <w:pStyle w:val="Normal1"/>
+        <w:jc w:val="center"/>
+      </w:pPr>
+    </w:p>
+    <w:p>
+      <w:pPr>
+        <w:jc w:val="both"/>
+      </w:pPr>
+      <w:r>
+        <w:t xml:space="preserve">A la hora de realizar un análisis de </w:t>
+      </w:r>
+      <w:proofErr w:type="spellStart"/>
+      <w:r>
+        <w:t>prefactibilidad</w:t>
+      </w:r>
+      <w:proofErr w:type="spellEnd"/>
+      <w:r>
+        <w:t>, debemos tener en cuenta la diferenciación entre factibilidad técnica, operativa y económica. A su vez para abordar este análisis nos enfocamos en dos etapas en la realización del sistema, ellas son la etapa de desarrollo y la etapa de implementación, las cuales se tratarán a continuación.</w:t>
+      </w:r>
+    </w:p>
+    <w:p>
+      <w:pPr>
+        <w:pStyle w:val="Normal1"/>
+        <w:jc w:val="both"/>
+      </w:pPr>
+    </w:p>
+    <w:p>
+      <w:pPr>
+        <w:pStyle w:val="Normal1"/>
+        <w:jc w:val="both"/>
+      </w:pPr>
+    </w:p>
+    <w:p>
+      <w:pPr>
+        <w:pStyle w:val="Ttulo2"/>
+      </w:pPr>
+      <w:bookmarkStart w:id="36" w:name="_Toc387332392"/>
+      <w:r>
+        <w:t>DESARROLLO</w:t>
+      </w:r>
       <w:bookmarkEnd w:id="36"/>
-    </w:p>
-    <w:p>
-      <w:pPr>
-        <w:pStyle w:val="Normal1"/>
-        <w:jc w:val="center"/>
-      </w:pPr>
-    </w:p>
-    <w:p>
-      <w:r>
-        <w:t>A la hora de realizar un análisis de prefactibilidad, debemos tener en cuenta la diferenciación entre factibilidad técnica, operativa y económica. A su vez para abordar este análisis nos enfocamos en dos etapas en la realización del sistema, ellas son la etapa de desarrollo y la etapa de implementación, las cuales se tratarán a continuación.</w:t>
-      </w:r>
-    </w:p>
-    <w:p>
-      <w:pPr>
-        <w:pStyle w:val="Normal1"/>
-        <w:jc w:val="both"/>
-      </w:pPr>
-    </w:p>
-    <w:p>
-      <w:pPr>
-        <w:pStyle w:val="Normal1"/>
-        <w:jc w:val="both"/>
-      </w:pPr>
-    </w:p>
-    <w:p>
-      <w:pPr>
-        <w:pStyle w:val="Ttulo2"/>
-      </w:pPr>
-      <w:bookmarkStart w:id="37" w:name="_Toc387332392"/>
-      <w:r>
-        <w:t>DESARROLLO</w:t>
-      </w:r>
-      <w:bookmarkEnd w:id="37"/>
     </w:p>
     <w:p>
       <w:pPr>
@@ -3005,6 +3059,7 @@
           <w:ilvl w:val="0"/>
           <w:numId w:val="5"/>
         </w:numPr>
+        <w:jc w:val="both"/>
       </w:pPr>
       <w:r>
         <w:rPr>
@@ -3013,6 +3068,9 @@
         <w:t>Factibilidad Técnica:</w:t>
       </w:r>
       <w:r>
+        <w:rPr>
+          <w:rStyle w:val="SubttuloCar"/>
+        </w:rPr>
         <w:t xml:space="preserve"> </w:t>
       </w:r>
       <w:r>
@@ -3104,6 +3162,7 @@
           <w:ilvl w:val="0"/>
           <w:numId w:val="5"/>
         </w:numPr>
+        <w:jc w:val="both"/>
       </w:pPr>
       <w:r>
         <w:rPr>
@@ -3122,6 +3181,7 @@
           <w:ilvl w:val="0"/>
           <w:numId w:val="6"/>
         </w:numPr>
+        <w:jc w:val="both"/>
       </w:pPr>
       <w:r>
         <w:rPr>
@@ -3133,10 +3193,6 @@
         <w:t xml:space="preserve"> refiriéndonos a los costos de utilización de software específico para la etapa de desarrollo, hemos llegado a la conclusión de que todo lo necesario para estas tareas, son accesibles de manera gratuita, lo cual es una ventaja al no tener que usar tecnología en donde se deban abonar licencias o cánones por su utilización.</w:t>
       </w:r>
       <w:r>
-        <w:rPr>
-          <w:i/>
-          <w:iCs/>
-        </w:rPr>
         <w:t xml:space="preserve"> </w:t>
       </w:r>
       <w:r>
@@ -3145,8 +3201,13 @@
       <w:r>
         <w:t xml:space="preserve"> 25 para poseer la licencia de </w:t>
       </w:r>
-      <w:r>
-        <w:t>developer y subir aplicaciones a Google Play ©</w:t>
+      <w:proofErr w:type="spellStart"/>
+      <w:r>
+        <w:t>developer</w:t>
+      </w:r>
+      <w:proofErr w:type="spellEnd"/>
+      <w:r>
+        <w:t xml:space="preserve"> y subir aplicaciones a Google Play ©</w:t>
       </w:r>
     </w:p>
     <w:p>
@@ -3156,6 +3217,7 @@
           <w:ilvl w:val="0"/>
           <w:numId w:val="6"/>
         </w:numPr>
+        <w:jc w:val="both"/>
       </w:pPr>
       <w:r>
         <w:rPr>
@@ -3190,6 +3252,7 @@
           <w:ilvl w:val="0"/>
           <w:numId w:val="6"/>
         </w:numPr>
+        <w:jc w:val="both"/>
       </w:pPr>
       <w:r>
         <w:t>Personal: las personas involucradas en el desarrollo principalmente el equipo de desarrollo, seremos nosotros, lo cual no representa costos.</w:t>
@@ -3202,6 +3265,7 @@
           <w:ilvl w:val="0"/>
           <w:numId w:val="5"/>
         </w:numPr>
+        <w:jc w:val="both"/>
       </w:pPr>
       <w:r>
         <w:rPr>
@@ -3210,6 +3274,9 @@
         <w:t>Factibilidad Operativa:</w:t>
       </w:r>
       <w:r>
+        <w:rPr>
+          <w:rStyle w:val="SubttuloCar"/>
+        </w:rPr>
         <w:t xml:space="preserve"> </w:t>
       </w:r>
       <w:r>
@@ -3219,48 +3286,27 @@
         <w:t>quí abordamos lo que sería la capacidad del equipo de desarrollo para llevar a cabo la creación del sistema. Según el análisis de nuestras capacidades, podemos llevar a cabo las tareas y sortear los inconveniente</w:t>
       </w:r>
       <w:r>
-        <w:rPr>
-          <w:lang w:val="es-419"/>
-        </w:rPr>
         <w:t>s</w:t>
       </w:r>
       <w:r>
         <w:t xml:space="preserve"> que se nos puedan presentar. Si bien se requerirá trabajar con tecnologías que no manejamos, la capacitación será una herramienta para solucionar este requerimiento. Para ello se ha planificado distintas etapas del proyecto en donde se adquirirán los conocimientos necesarios para el manejo dichas tecnologías.</w:t>
       </w:r>
       <w:r>
-        <w:rPr>
-          <w:lang w:val="es-419"/>
-        </w:rPr>
         <w:t xml:space="preserve"> En una etapa temprana del proyecto dedicaremos </w:t>
       </w:r>
       <w:r>
-        <w:rPr>
-          <w:lang w:val="es-419"/>
-        </w:rPr>
         <w:t>7</w:t>
       </w:r>
       <w:r>
-        <w:rPr>
-          <w:lang w:val="es-419"/>
-        </w:rPr>
         <w:t xml:space="preserve"> horas </w:t>
       </w:r>
       <w:r>
-        <w:rPr>
-          <w:lang w:val="es-419"/>
-        </w:rPr>
         <w:t>por integrante</w:t>
       </w:r>
       <w:r>
-        <w:rPr>
-          <w:lang w:val="es-419"/>
-        </w:rPr>
         <w:t xml:space="preserve"> para obtener dicha capacitación. </w:t>
       </w:r>
       <w:r>
-        <w:rPr>
-          <w:lang w:val="es-419"/>
-        </w:rPr>
         <w:t>De ser necesario en otras etapas del proyecto se dedicaran más horas para dicha actividad.</w:t>
       </w:r>
     </w:p>
@@ -3274,11 +3320,11 @@
       <w:pPr>
         <w:pStyle w:val="Ttulo2"/>
       </w:pPr>
-      <w:bookmarkStart w:id="38" w:name="_Toc387332393"/>
+      <w:bookmarkStart w:id="37" w:name="_Toc387332393"/>
       <w:r>
         <w:t>IMPLEMENTACIÓN</w:t>
       </w:r>
-      <w:bookmarkEnd w:id="38"/>
+      <w:bookmarkEnd w:id="37"/>
     </w:p>
     <w:p>
       <w:pPr>
@@ -3287,6 +3333,7 @@
           <w:ilvl w:val="0"/>
           <w:numId w:val="8"/>
         </w:numPr>
+        <w:jc w:val="both"/>
       </w:pPr>
       <w:r>
         <w:rPr>
@@ -3315,6 +3362,7 @@
           <w:ilvl w:val="0"/>
           <w:numId w:val="8"/>
         </w:numPr>
+        <w:jc w:val="both"/>
       </w:pPr>
       <w:r>
         <w:rPr>
@@ -3326,9 +3374,6 @@
         <w:t xml:space="preserve"> A la hora de implementar el sistema tendremos que manejar distintos tipos de costos, tales como lo son el costo de publicar la aplicación móvil en Market como los costos del servidor que dará soporte a todo el sistema. En cuanto a este último, una de las posibilidades en la cual no se originarían gatos seria que la entidad reguladora de transito emplee sus instalaciones del área de sistema para albergar nuestro producto.</w:t>
       </w:r>
       <w:r>
-        <w:rPr>
-          <w:lang w:val="es-419"/>
-        </w:rPr>
         <w:t xml:space="preserve"> </w:t>
       </w:r>
       <w:r>
@@ -3349,6 +3394,7 @@
           <w:ilvl w:val="0"/>
           <w:numId w:val="8"/>
         </w:numPr>
+        <w:jc w:val="both"/>
       </w:pPr>
       <w:r>
         <w:rPr>
@@ -3357,6 +3403,9 @@
         <w:t>Factibilidad Operativa:</w:t>
       </w:r>
       <w:r>
+        <w:rPr>
+          <w:rStyle w:val="SubttuloCar"/>
+        </w:rPr>
         <w:t xml:space="preserve"> </w:t>
       </w:r>
       <w:r>
@@ -3369,22 +3418,50 @@
     <w:p>
       <w:pPr>
         <w:pStyle w:val="Prrafodelista"/>
-        <w:rPr>
-          <w:lang w:val="es-419"/>
-        </w:rPr>
+        <w:jc w:val="both"/>
       </w:pPr>
       <w:r>
         <w:t>También podemos asegurar que la información brindada por el sistema será de utilidad para la entidad reguladora de tránsito como así también para dueños o inversores de futuras cocheras.</w:t>
       </w:r>
       <w:r>
-        <w:rPr>
-          <w:lang w:val="es-419"/>
-        </w:rPr>
         <w:t xml:space="preserve"> Debemos tener en cuenta la posibilidad de que las playas no logren actualizar la información debido a diversos factores, como puede ser falta de acceso a internet; lo cual repercutirá en información errónea que será transmitida por el sistema.</w:t>
       </w:r>
     </w:p>
     <w:p>
       <w:pPr>
+        <w:pStyle w:val="Prrafodelista"/>
+        <w:jc w:val="both"/>
+      </w:pPr>
+      <w:r>
+        <w:t>En cuanto a la usabilidad del sistema, las ideas que se piensan implementar darán al usuario una experiencia de simplicidad al usarlo. Está pensado para que el usuario pueda obtener la mejor información, el mejor servicio de la manera más rápida y útil a sus necesidades. Se tiene pensado que el sistema este accesible en plataformas web y móviles, por lo cual el alcance del sistema es aún mayor, y el usuario tendrá un abanico mayor de posibilidades a la hora de su uso.</w:t>
+      </w:r>
+    </w:p>
+    <w:p/>
+    <w:p>
+      <w:pPr>
+        <w:jc w:val="both"/>
+      </w:pPr>
+      <w:r>
+        <w:t>Con este análisis pudimos concluir  que se dan las condiciones necesarias para llevar a cabo el proyecto, ya que los puntos importantes del mismo fueron abarcados en el estudio y los mismos pasaron el análisis de manera satisfactoria; dándonos una base importante para la decisión de continuar con el proyecto.</w:t>
+      </w:r>
+    </w:p>
+    <w:p>
+      <w:pPr>
+        <w:jc w:val="both"/>
+      </w:pPr>
+      <w:r>
+        <w:lastRenderedPageBreak/>
+        <w:t>Un resultado a destacar de este estudio, a partir de los distintos enfoques utilizados, es que nos permitió obtener una visión a futuro del camino a seguir para la realización del proyecto</w:t>
+      </w:r>
+      <w:r>
+        <w:t xml:space="preserve"> y que procesos tendríamos que atravesar en el mismo.</w:t>
+      </w:r>
+      <w:r>
+        <w:t xml:space="preserve"> </w:t>
+      </w:r>
+    </w:p>
+    <w:p>
+      <w:pPr>
         <w:pStyle w:val="Normal1"/>
         <w:ind w:left="720"/>
         <w:jc w:val="both"/>
@@ -3394,56 +3471,61 @@
       <w:pPr>
         <w:pStyle w:val="Ttulo2"/>
       </w:pPr>
-      <w:bookmarkStart w:id="39" w:name="_Toc387332394"/>
+      <w:bookmarkStart w:id="38" w:name="_Toc387332394"/>
       <w:r>
         <w:t>IDENTIFICACIÓN DE RIESGOS</w:t>
       </w:r>
+      <w:bookmarkEnd w:id="38"/>
+    </w:p>
+    <w:p>
+      <w:pPr>
+        <w:pStyle w:val="Normal1"/>
+        <w:jc w:val="both"/>
+      </w:pPr>
+    </w:p>
+    <w:p>
+      <w:pPr>
+        <w:jc w:val="both"/>
+      </w:pPr>
+      <w:r>
+        <w:t>Luego de haber realizado un análisis de factibilidad para el desarrollo e implementación de nuestro sistema, hemos logrado identificar que pueden llegar a existir ciertos riesgos, los cuales podrían intervenir en el normal desarrollo del producto. Sin embargo debido a esta temprana etapa en la que nos encontramos, no podemos asumir el nivel de impacto de cada uno de ellos sin realizar un análisis profundo de riesgos; el cual será desarrollado en una etapa posterior.</w:t>
+      </w:r>
+    </w:p>
+    <w:p>
+      <w:pPr>
+        <w:pStyle w:val="Normal1"/>
+        <w:jc w:val="both"/>
+      </w:pPr>
+    </w:p>
+    <w:p>
+      <w:pPr>
+        <w:pStyle w:val="Normal1"/>
+        <w:ind w:left="700" w:firstLine="700"/>
+        <w:jc w:val="both"/>
+      </w:pPr>
+    </w:p>
+    <w:p>
+      <w:pPr>
+        <w:pStyle w:val="Ttulo2"/>
+      </w:pPr>
+      <w:bookmarkStart w:id="39" w:name="_Toc387332395"/>
+      <w:r>
+        <w:t>BENEFICIOS</w:t>
+      </w:r>
+      <w:r>
+        <w:t xml:space="preserve"> Y VENTAJAS QUE SE PROCURAN EN SU IMPLEMENTACIÓN</w:t>
+      </w:r>
       <w:bookmarkEnd w:id="39"/>
     </w:p>
     <w:p>
       <w:pPr>
         <w:pStyle w:val="Normal1"/>
-        <w:jc w:val="both"/>
-      </w:pPr>
-    </w:p>
-    <w:p>
-      <w:r>
-        <w:t>Luego de haber realizado un análisis de factibilidad para el desarrollo e implementación de nuestro sistema, hemos logrado identificar que pueden llegar a existir ciertos riesgos, los cuales podrían intervenir en el normal desarrollo del producto. Sin embargo debido a esta temprana etapa en la que nos encontramos, no podemos asumir el nivel de impacto de cada uno de ellos sin realizar un análisis profundo de riesgos; el cual será desarrollado en una etapa posterior.</w:t>
-      </w:r>
-    </w:p>
-    <w:p>
-      <w:pPr>
-        <w:pStyle w:val="Normal1"/>
-        <w:jc w:val="both"/>
-      </w:pPr>
-    </w:p>
-    <w:p>
-      <w:pPr>
-        <w:pStyle w:val="Normal1"/>
-        <w:ind w:left="700" w:firstLine="700"/>
-        <w:jc w:val="both"/>
-      </w:pPr>
-    </w:p>
-    <w:p>
-      <w:pPr>
-        <w:pStyle w:val="Ttulo2"/>
-      </w:pPr>
-      <w:bookmarkStart w:id="40" w:name="_Toc387332395"/>
-      <w:r>
-        <w:lastRenderedPageBreak/>
-        <w:t>BENEFICIOS</w:t>
-      </w:r>
-      <w:r>
-        <w:t xml:space="preserve"> Y VENTAJAS QUE SE PROCURAN EN SU IMPLEMENTACIÓN</w:t>
-      </w:r>
-      <w:bookmarkEnd w:id="40"/>
-    </w:p>
-    <w:p>
-      <w:pPr>
-        <w:pStyle w:val="Normal1"/>
-      </w:pPr>
-    </w:p>
-    <w:p>
+      </w:pPr>
+    </w:p>
+    <w:p>
+      <w:pPr>
+        <w:jc w:val="both"/>
+      </w:pPr>
       <w:r>
         <w:t xml:space="preserve">Para poder analizar este punto debemos recordar </w:t>
       </w:r>
@@ -3477,149 +3559,181 @@
         <w:pStyle w:val="Ttulo2"/>
         <w:spacing w:before="0" w:line="240" w:lineRule="auto"/>
       </w:pPr>
-      <w:bookmarkStart w:id="41" w:name="_Toc387332396"/>
+      <w:bookmarkStart w:id="40" w:name="_Toc387332396"/>
       <w:r>
         <w:t>ANTECEDENTES DE SISTEMAS SIMILARES:</w:t>
       </w:r>
+      <w:bookmarkEnd w:id="40"/>
+    </w:p>
+    <w:p>
+      <w:pPr>
+        <w:pStyle w:val="Normal1"/>
+        <w:spacing w:line="240" w:lineRule="auto"/>
+        <w:jc w:val="both"/>
+      </w:pPr>
+    </w:p>
+    <w:p>
+      <w:pPr>
+        <w:spacing w:after="0" w:line="240" w:lineRule="auto"/>
+        <w:jc w:val="both"/>
+      </w:pPr>
+      <w:r>
+        <w:rPr>
+          <w:b/>
+        </w:rPr>
+        <w:t>Identificación</w:t>
+      </w:r>
+      <w:r>
+        <w:t xml:space="preserve">: </w:t>
+      </w:r>
+      <w:r>
+        <w:rPr>
+          <w:i/>
+        </w:rPr>
+        <w:t>Sistema Bs As</w:t>
+      </w:r>
+    </w:p>
+    <w:p>
+      <w:pPr>
+        <w:spacing w:after="0" w:line="240" w:lineRule="auto"/>
+        <w:jc w:val="both"/>
+      </w:pPr>
+      <w:r>
+        <w:rPr>
+          <w:b/>
+        </w:rPr>
+        <w:t>Objetivo</w:t>
+      </w:r>
+      <w:r>
+        <w:t>: Mostrar la ubicación de playas de estacionamiento cercanas en la Ciudad de Bs As.</w:t>
+      </w:r>
+    </w:p>
+    <w:p>
+      <w:pPr>
+        <w:spacing w:after="0" w:line="240" w:lineRule="auto"/>
+        <w:jc w:val="both"/>
+      </w:pPr>
+      <w:r>
+        <w:rPr>
+          <w:b/>
+        </w:rPr>
+        <w:t>Límites</w:t>
+      </w:r>
+      <w:r>
+        <w:t>: Desde que el conductor solicita información de estacionamientos cercanos hasta que recibe la lista de estacionamientos.</w:t>
+      </w:r>
+    </w:p>
+    <w:p>
+      <w:pPr>
+        <w:spacing w:after="0" w:line="240" w:lineRule="auto"/>
+        <w:jc w:val="both"/>
+      </w:pPr>
+      <w:r>
+        <w:rPr>
+          <w:b/>
+        </w:rPr>
+        <w:t>Alcances</w:t>
+      </w:r>
+      <w:r>
+        <w:t>: Búsqueda</w:t>
+      </w:r>
+      <w:r>
+        <w:t xml:space="preserve"> de estacionamientos cercanos a la posición actual.</w:t>
+      </w:r>
+    </w:p>
+    <w:p>
+      <w:pPr>
+        <w:spacing w:after="0" w:line="240" w:lineRule="auto"/>
+        <w:jc w:val="both"/>
+      </w:pPr>
+      <w:r>
+        <w:rPr>
+          <w:b/>
+        </w:rPr>
+        <w:t>Beneficios</w:t>
+      </w:r>
+      <w:r>
+        <w:t>: Permite encontrar estacionamiento cerca de su posición a través de la geolocalización por medio del celular.</w:t>
+      </w:r>
+    </w:p>
+    <w:p>
+      <w:pPr>
+        <w:spacing w:after="0" w:line="240" w:lineRule="auto"/>
+        <w:jc w:val="both"/>
+      </w:pPr>
+      <w:r>
+        <w:rPr>
+          <w:b/>
+        </w:rPr>
+        <w:t>Desventajas</w:t>
+      </w:r>
+      <w:r>
+        <w:t>:</w:t>
+      </w:r>
+      <w:r>
+        <w:t xml:space="preserve"> No</w:t>
+      </w:r>
+      <w:r>
+        <w:t xml:space="preserve"> se sabe a qué distancia exacta están ni la disponibilidad de lugares que existe en cada una de ellas.</w:t>
+      </w:r>
+    </w:p>
+    <w:p>
+      <w:pPr>
+        <w:spacing w:after="0" w:line="240" w:lineRule="auto"/>
+        <w:jc w:val="both"/>
+      </w:pPr>
+      <w:r>
+        <w:rPr>
+          <w:b/>
+        </w:rPr>
+        <w:t xml:space="preserve">Fuente de </w:t>
+      </w:r>
+      <w:r>
+        <w:rPr>
+          <w:b/>
+        </w:rPr>
+        <w:t>información</w:t>
+      </w:r>
+      <w:r>
+        <w:t>: Google</w:t>
+      </w:r>
+      <w:r>
+        <w:t xml:space="preserve"> Play Store</w:t>
+      </w:r>
+    </w:p>
+    <w:p>
+      <w:pPr>
+        <w:pStyle w:val="Normal1"/>
+        <w:jc w:val="both"/>
+      </w:pPr>
+    </w:p>
+    <w:p>
+      <w:pPr>
+        <w:pStyle w:val="Normal1"/>
+        <w:jc w:val="both"/>
+      </w:pPr>
+    </w:p>
+    <w:p>
+      <w:pPr>
+        <w:pStyle w:val="Ttulo2"/>
+      </w:pPr>
+      <w:bookmarkStart w:id="41" w:name="_Toc387332397"/>
+      <w:r>
+        <w:lastRenderedPageBreak/>
+        <w:t>METODOLOGÍA DE TRABAJO Y DESARROLLO A APLICAR:</w:t>
+      </w:r>
       <w:bookmarkEnd w:id="41"/>
     </w:p>
     <w:p>
       <w:pPr>
         <w:pStyle w:val="Normal1"/>
-        <w:spacing w:line="240" w:lineRule="auto"/>
-        <w:jc w:val="both"/>
-      </w:pPr>
-    </w:p>
-    <w:p>
-      <w:pPr>
-        <w:spacing w:after="0" w:line="240" w:lineRule="auto"/>
-      </w:pPr>
-      <w:r>
-        <w:t xml:space="preserve">Identificación: </w:t>
-      </w:r>
-      <w:r>
-        <w:rPr>
-          <w:i/>
-        </w:rPr>
-        <w:t>Sistema Bs As</w:t>
-      </w:r>
-    </w:p>
-    <w:p>
-      <w:pPr>
-        <w:spacing w:after="0" w:line="240" w:lineRule="auto"/>
-      </w:pPr>
-      <w:r>
-        <w:t>Objetivo: Mostrar la ubicación de playas de estacionamiento cercanas en la Ciudad de Bs As.</w:t>
-      </w:r>
-    </w:p>
-    <w:p>
-      <w:pPr>
-        <w:spacing w:after="0" w:line="240" w:lineRule="auto"/>
-      </w:pPr>
-      <w:r>
-        <w:t>Límites: Desde que el conductor solicita información de estacionamientos cercanos hasta que recibe la lista de estacionamientos.</w:t>
-      </w:r>
-    </w:p>
-    <w:p>
-      <w:pPr>
-        <w:spacing w:after="0" w:line="240" w:lineRule="auto"/>
-      </w:pPr>
-      <w:r>
-        <w:t>Alcances:</w:t>
-      </w:r>
-      <w:r>
-        <w:rPr>
-          <w:rFonts w:ascii="Times New Roman" w:eastAsia="Times New Roman" w:hAnsi="Times New Roman" w:cs="Times New Roman"/>
-          <w:sz w:val="14"/>
-        </w:rPr>
-        <w:t xml:space="preserve"> </w:t>
-      </w:r>
-      <w:r>
-        <w:t>Búsqueda de estacionamientos cercanos a la posición actual.</w:t>
-      </w:r>
-    </w:p>
-    <w:p>
-      <w:pPr>
-        <w:spacing w:after="0" w:line="240" w:lineRule="auto"/>
-      </w:pPr>
-      <w:r>
-        <w:t>Beneficios: Permite encontrar estacionamiento cerca de su posición a través de la geolocalización por medio del celular.</w:t>
-      </w:r>
-    </w:p>
-    <w:p>
-      <w:pPr>
-        <w:spacing w:after="0" w:line="240" w:lineRule="auto"/>
-      </w:pPr>
-      <w:r>
-        <w:t>Desventajas</w:t>
-      </w:r>
-      <w:r>
-        <w:t>:</w:t>
-      </w:r>
-      <w:r>
-        <w:rPr>
-          <w:rFonts w:ascii="Times New Roman" w:eastAsia="Times New Roman" w:hAnsi="Times New Roman" w:cs="Times New Roman"/>
-          <w:sz w:val="14"/>
-        </w:rPr>
-        <w:t xml:space="preserve"> No</w:t>
-      </w:r>
-      <w:r>
-        <w:t xml:space="preserve"> se sabe a qué distancia exacta están ni la disponibilidad de lugares que existe en cada una de ellas.</w:t>
-      </w:r>
-    </w:p>
-    <w:p>
-      <w:pPr>
-        <w:spacing w:after="0" w:line="240" w:lineRule="auto"/>
-      </w:pPr>
-      <w:r>
-        <w:t>Fuente de información:</w:t>
-      </w:r>
-      <w:r>
-        <w:rPr>
-          <w:rFonts w:ascii="Times New Roman" w:eastAsia="Times New Roman" w:hAnsi="Times New Roman" w:cs="Times New Roman"/>
-          <w:sz w:val="14"/>
-        </w:rPr>
-        <w:t xml:space="preserve"> </w:t>
-      </w:r>
-      <w:r>
-        <w:t>Google Play Store</w:t>
-      </w:r>
-      <w:r>
-        <w:rPr>
-          <w:b/>
-        </w:rPr>
-        <w:t xml:space="preserve"> </w:t>
-      </w:r>
-    </w:p>
-    <w:p>
-      <w:pPr>
-        <w:pStyle w:val="Normal1"/>
-        <w:jc w:val="both"/>
-      </w:pPr>
-    </w:p>
-    <w:p>
-      <w:pPr>
-        <w:pStyle w:val="Normal1"/>
-        <w:jc w:val="both"/>
-      </w:pPr>
-    </w:p>
-    <w:p>
-      <w:pPr>
-        <w:pStyle w:val="Ttulo2"/>
-      </w:pPr>
-      <w:bookmarkStart w:id="42" w:name="_Toc387332397"/>
-      <w:r>
-        <w:t>METODOLOGÍA DE TRABAJO Y DESARROLLO A APLICAR:</w:t>
-      </w:r>
-      <w:bookmarkEnd w:id="42"/>
-    </w:p>
-    <w:p>
-      <w:pPr>
-        <w:pStyle w:val="Normal1"/>
-        <w:jc w:val="both"/>
-      </w:pPr>
-    </w:p>
-    <w:p>
+        <w:jc w:val="both"/>
+      </w:pPr>
+    </w:p>
+    <w:p>
+      <w:pPr>
+        <w:jc w:val="both"/>
+      </w:pPr>
       <w:r>
         <w:t xml:space="preserve">Utilizaremos SCRUM como </w:t>
       </w:r>
@@ -3649,6 +3763,9 @@
       </w:r>
     </w:p>
     <w:p>
+      <w:pPr>
+        <w:jc w:val="both"/>
+      </w:pPr>
       <w:r>
         <w:t>Específicamente, trabajaremos con Sprints de 2 semanas, en los cuales contemplamos 6 días de trabajo, cada integrante del equipo trabajara aproximadamente 24hs en cada Sprints en las diferentes tareas planificadas en el mismo. Nos hemos visto forzados a realizar una adaptación a Scrum, la misma fue realizar un Sprint 0 con diferente duración</w:t>
       </w:r>
@@ -3657,8 +3774,10 @@
       </w:r>
     </w:p>
     <w:p>
-      <w:r>
-        <w:lastRenderedPageBreak/>
+      <w:pPr>
+        <w:jc w:val="both"/>
+      </w:pPr>
+      <w:r>
         <w:t xml:space="preserve">En cuanto a </w:t>
       </w:r>
       <w:r>
@@ -3690,6 +3809,9 @@
       </w:r>
     </w:p>
     <w:p>
+      <w:pPr>
+        <w:jc w:val="both"/>
+      </w:pPr>
       <w:r>
         <w:t>Actualmente el equipo carece de ciertos conocimientos necesarios para llevar a cabo este proyecto, es por eso que en el sprint 1 se realizaran capacitaciones en MVC, SCRUM y Android. Cada capacitación será realizada por los 5 integrantes del equipo, quienes luego compartirán sus aprendizajes, éxitos y fracasos, debiendo generar un documento de capacitación</w:t>
       </w:r>
@@ -3731,11 +3853,11 @@
       <w:pPr>
         <w:pStyle w:val="Ttulo2"/>
       </w:pPr>
-      <w:bookmarkStart w:id="43" w:name="_Toc387332398"/>
+      <w:bookmarkStart w:id="42" w:name="_Toc387332398"/>
       <w:r>
         <w:t>INTEGRANTES DEL EQUIPO DE TRABAJO:</w:t>
       </w:r>
-      <w:bookmarkEnd w:id="43"/>
+      <w:bookmarkEnd w:id="42"/>
     </w:p>
     <w:p>
       <w:pPr>
@@ -3753,7 +3875,16 @@
     </w:p>
     <w:p>
       <w:r>
-        <w:t>Para mayor información de cada uno de los mismos, revisar la sección Anexo en la cual podrá encontrar una breve currícula de cada uno.</w:t>
+        <w:lastRenderedPageBreak/>
+        <w:t xml:space="preserve">Para mayor información de cada uno de los mismos, revisar la sección Anexo en la cual podrá encontrar una breve </w:t>
+      </w:r>
+      <w:proofErr w:type="spellStart"/>
+      <w:r>
+        <w:t>currícula</w:t>
+      </w:r>
+      <w:proofErr w:type="spellEnd"/>
+      <w:r>
+        <w:t xml:space="preserve"> de cada uno.</w:t>
       </w:r>
     </w:p>
     <w:p>
@@ -3769,14 +3900,6 @@
           <w:color w:val="FF0000"/>
         </w:rPr>
         <w:t>·</w:t>
-      </w:r>
-      <w:r>
-        <w:rPr>
-          <w:rFonts w:ascii="Times New Roman" w:eastAsia="Times New Roman" w:hAnsi="Times New Roman" w:cs="Times New Roman"/>
-          <w:color w:val="FF0000"/>
-          <w:sz w:val="14"/>
-        </w:rPr>
-        <w:t xml:space="preserve">         </w:t>
       </w:r>
       <w:r>
         <w:rPr>
@@ -3873,13 +3996,10 @@
           <w:ilvl w:val="0"/>
           <w:numId w:val="10"/>
         </w:numPr>
-      </w:pPr>
-      <w:r>
-        <w:t xml:space="preserve">El Scrum Master ayudará al equipo para llegar a cumplir los objetivos de cada sprint además será el nexo entre el equipo y el Product Owner. En nuestro caso, utilizaremos un </w:t>
-      </w:r>
-      <w:r>
-        <w:lastRenderedPageBreak/>
-        <w:t>esquema rotativo de rol de Product Owner debido a que como nuestro proyecto concluirá en un producto que no está destinado a una empresa, seremos nosotros mismos.</w:t>
+        <w:jc w:val="both"/>
+      </w:pPr>
+      <w:r>
+        <w:t>El Scrum Master ayudará al equipo para llegar a cumplir los objetivos de cada sprint además será el nexo entre el equipo y el Product Owner. En nuestro caso, utilizaremos un esquema rotativo de rol de Product Owner debido a que como nuestro proyecto concluirá en un producto que no está destinado a una empresa, seremos nosotros mismos.</w:t>
       </w:r>
     </w:p>
     <w:p>
@@ -3889,6 +4009,7 @@
           <w:ilvl w:val="0"/>
           <w:numId w:val="10"/>
         </w:numPr>
+        <w:jc w:val="both"/>
       </w:pPr>
       <w:r>
         <w:t>Los roles de Tester y Desarrolladores, serán rotativos entre los sprints, de forma tal que cada integrante desarrolle ambas actividades en distintos sprints.</w:t>
@@ -3910,21 +4031,22 @@
       <w:pPr>
         <w:pStyle w:val="Ttulo2"/>
       </w:pPr>
-      <w:bookmarkStart w:id="44" w:name="_Toc387332399"/>
+      <w:bookmarkStart w:id="43" w:name="_Toc387332399"/>
       <w:r>
         <w:t>PROYECTOS DE CAPACITACIÓN COMPLEMENTARIOS</w:t>
       </w:r>
-      <w:bookmarkEnd w:id="44"/>
-    </w:p>
-    <w:p>
-      <w:pPr>
-        <w:pStyle w:val="Normal1"/>
-        <w:jc w:val="both"/>
-      </w:pPr>
-    </w:p>
-    <w:p>
-      <w:pPr>
-        <w:pStyle w:val="Normal1"/>
+      <w:bookmarkEnd w:id="43"/>
+    </w:p>
+    <w:p>
+      <w:pPr>
+        <w:pStyle w:val="Normal1"/>
+        <w:jc w:val="both"/>
+      </w:pPr>
+    </w:p>
+    <w:p>
+      <w:pPr>
+        <w:pStyle w:val="Normal1"/>
+        <w:jc w:val="both"/>
       </w:pPr>
       <w:r>
         <w:t xml:space="preserve">Debido a la falta de conocimiento en tecnologías que no nos son provistas por la universidad, y consideramos necesarias para el desarrollo del proyecto y del producto, dedicaremos gran parte del tiempo en los momentos iniciales a capacitarnos en estas tecnologías. A continuación exponemos los principales temas sobre los cuales nos capacitaremos. </w:t>
@@ -3945,6 +4067,9 @@
       </w:r>
     </w:p>
     <w:p>
+      <w:pPr>
+        <w:jc w:val="both"/>
+      </w:pPr>
       <w:r>
         <w:rPr>
           <w:u w:val="single"/>
@@ -3956,6 +4081,9 @@
       </w:r>
     </w:p>
     <w:p>
+      <w:pPr>
+        <w:jc w:val="both"/>
+      </w:pPr>
       <w:r>
         <w:rPr>
           <w:u w:val="single"/>
@@ -3967,74 +4095,9 @@
       </w:r>
     </w:p>
     <w:p>
-      <w:r>
-        <w:rPr>
-          <w:u w:val="single"/>
-        </w:rPr>
-        <w:t>Fundamentos:</w:t>
-      </w:r>
-      <w:r>
-        <w:t xml:space="preserve"> debido a la gran utilización que tienen los SmartPhone en la sociedad y en las prestaciones que los mismos nos brindan.</w:t>
-      </w:r>
-    </w:p>
-    <w:p>
-      <w:r>
-        <w:rPr>
-          <w:u w:val="single"/>
-        </w:rPr>
-        <w:t>Resumen:</w:t>
-      </w:r>
-      <w:r>
-        <w:t xml:space="preserve"> investigar el manejo de los módulos de geolocalización y GPS de los dispositivos móviles a partir de la programación en Android.</w:t>
-      </w:r>
-    </w:p>
-    <w:p>
-      <w:r>
-        <w:rPr>
-          <w:u w:val="single"/>
-        </w:rPr>
-        <w:t>Resultados Esperados:</w:t>
-      </w:r>
-      <w:r>
-        <w:t xml:space="preserve"> lograr la utilización de los recursos del celular (posicionamiento y GPS) de manera eficiente, para obtener una mayor performance del sistema.</w:t>
-      </w:r>
-    </w:p>
-    <w:p>
-      <w:r>
-        <w:t xml:space="preserve"> </w:t>
-      </w:r>
-    </w:p>
-    <w:p>
-      <w:pPr>
-        <w:pStyle w:val="Subttulo"/>
-      </w:pPr>
-      <w:r>
-        <w:t>Utilización API Google Maps</w:t>
-      </w:r>
-    </w:p>
-    <w:p>
-      <w:r>
-        <w:rPr>
-          <w:u w:val="single"/>
-        </w:rPr>
-        <w:t>Área Temática:</w:t>
-      </w:r>
-      <w:r>
-        <w:t xml:space="preserve"> posicionamiento geográfico</w:t>
-      </w:r>
-    </w:p>
-    <w:p>
-      <w:r>
-        <w:rPr>
-          <w:u w:val="single"/>
-        </w:rPr>
-        <w:t>Objetivos:</w:t>
-      </w:r>
-      <w:r>
-        <w:t xml:space="preserve"> lograr a través de un mapa brindar toda la información requerida para el procesamiento de ubicaciones y poder establecer rutas entre dos puntos cualesquiera del mapa.</w:t>
-      </w:r>
-    </w:p>
-    <w:p>
+      <w:pPr>
+        <w:jc w:val="both"/>
+      </w:pPr>
       <w:r>
         <w:rPr>
           <w:u w:val="single"/>
@@ -4043,10 +4106,92 @@
         <w:t>Fundamentos:</w:t>
       </w:r>
       <w:r>
+        <w:t xml:space="preserve"> debido a la gran utilización que tienen los SmartPhone en la sociedad y en las prestaciones que los mismos nos brindan.</w:t>
+      </w:r>
+    </w:p>
+    <w:p>
+      <w:pPr>
+        <w:jc w:val="both"/>
+      </w:pPr>
+      <w:r>
+        <w:rPr>
+          <w:u w:val="single"/>
+        </w:rPr>
+        <w:t>Resumen:</w:t>
+      </w:r>
+      <w:r>
+        <w:t xml:space="preserve"> investigar el manejo de los módulos de geolocalización y GPS de los dispositivos móviles a partir de la programación en Android.</w:t>
+      </w:r>
+    </w:p>
+    <w:p>
+      <w:pPr>
+        <w:jc w:val="both"/>
+      </w:pPr>
+      <w:r>
+        <w:rPr>
+          <w:u w:val="single"/>
+        </w:rPr>
+        <w:t>Resultados Esperados:</w:t>
+      </w:r>
+      <w:r>
+        <w:t xml:space="preserve"> lograr la utilización de los recursos del celular (posicionamiento y GPS) de manera eficiente, para obtener una mayor performance del sistema.</w:t>
+      </w:r>
+    </w:p>
+    <w:p/>
+    <w:p>
+      <w:pPr>
+        <w:pStyle w:val="Subttulo"/>
+      </w:pPr>
+      <w:r>
+        <w:t>Utilización API Google Maps</w:t>
+      </w:r>
+    </w:p>
+    <w:p>
+      <w:pPr>
+        <w:jc w:val="both"/>
+      </w:pPr>
+      <w:r>
+        <w:rPr>
+          <w:u w:val="single"/>
+        </w:rPr>
+        <w:t>Área Temática:</w:t>
+      </w:r>
+      <w:r>
+        <w:t xml:space="preserve"> posicionamiento geográfico</w:t>
+      </w:r>
+    </w:p>
+    <w:p>
+      <w:pPr>
+        <w:jc w:val="both"/>
+      </w:pPr>
+      <w:r>
+        <w:rPr>
+          <w:u w:val="single"/>
+        </w:rPr>
+        <w:t>Objetivos:</w:t>
+      </w:r>
+      <w:r>
+        <w:t xml:space="preserve"> lograr a través de un mapa brindar toda la información requerida para el procesamiento de ubicaciones y poder establecer rutas entre dos puntos cualesquiera del mapa.</w:t>
+      </w:r>
+    </w:p>
+    <w:p>
+      <w:pPr>
+        <w:jc w:val="both"/>
+      </w:pPr>
+      <w:r>
+        <w:rPr>
+          <w:u w:val="single"/>
+        </w:rPr>
+        <w:t>Fundamentos:</w:t>
+      </w:r>
+      <w:r>
         <w:t xml:space="preserve"> La facilidad para poder personalizar los mapas de Google y la facilidad de uso que tienen los mismos.</w:t>
       </w:r>
     </w:p>
     <w:p>
+      <w:pPr>
+        <w:jc w:val="both"/>
+      </w:pPr>
       <w:r>
         <w:rPr>
           <w:u w:val="single"/>
@@ -4058,6 +4203,9 @@
       </w:r>
     </w:p>
     <w:p>
+      <w:pPr>
+        <w:jc w:val="both"/>
+      </w:pPr>
       <w:r>
         <w:rPr>
           <w:u w:val="single"/>
@@ -4068,26 +4216,19 @@
         <w:t xml:space="preserve"> poder mostrar en un mapa la información de las playas de estacionamiento y los puntos de interés.</w:t>
       </w:r>
     </w:p>
-    <w:p>
-      <w:r>
-        <w:t xml:space="preserve"> </w:t>
-      </w:r>
-    </w:p>
+    <w:p/>
     <w:p>
       <w:pPr>
         <w:pStyle w:val="Subttulo"/>
       </w:pPr>
       <w:r>
-        <w:rPr>
-          <w:sz w:val="14"/>
-        </w:rPr>
-        <w:t xml:space="preserve"> </w:t>
-      </w:r>
-      <w:r>
         <w:t>Programación Móvil - Android</w:t>
       </w:r>
     </w:p>
     <w:p>
+      <w:pPr>
+        <w:jc w:val="both"/>
+      </w:pPr>
       <w:r>
         <w:rPr>
           <w:u w:val="single"/>
@@ -4099,6 +4240,9 @@
       </w:r>
     </w:p>
     <w:p>
+      <w:pPr>
+        <w:jc w:val="both"/>
+      </w:pPr>
       <w:r>
         <w:rPr>
           <w:u w:val="single"/>
@@ -4110,6 +4254,9 @@
       </w:r>
     </w:p>
     <w:p>
+      <w:pPr>
+        <w:jc w:val="both"/>
+      </w:pPr>
       <w:r>
         <w:rPr>
           <w:u w:val="single"/>
@@ -4117,10 +4264,25 @@
         <w:t>Fundamentos:</w:t>
       </w:r>
       <w:r>
-        <w:t xml:space="preserve"> El masivo mercado de celulares Smart Phone y las prestaciones que hoy en día nos dan en el área de la geolocalización.</w:t>
-      </w:r>
-    </w:p>
-    <w:p>
+        <w:t xml:space="preserve"> El masivo mercado de celulares Smart Phone y las prestaciones</w:t>
+      </w:r>
+      <w:r>
+        <w:t xml:space="preserve"> con</w:t>
+      </w:r>
+      <w:r>
+        <w:t xml:space="preserve"> que hoy en día</w:t>
+      </w:r>
+      <w:r>
+        <w:t xml:space="preserve"> contamos en</w:t>
+      </w:r>
+      <w:r>
+        <w:t xml:space="preserve"> el área de la geolocalización.</w:t>
+      </w:r>
+    </w:p>
+    <w:p>
+      <w:pPr>
+        <w:jc w:val="both"/>
+      </w:pPr>
       <w:r>
         <w:rPr>
           <w:u w:val="single"/>
@@ -4132,6 +4294,9 @@
       </w:r>
     </w:p>
     <w:p>
+      <w:pPr>
+        <w:jc w:val="both"/>
+      </w:pPr>
       <w:r>
         <w:rPr>
           <w:u w:val="single"/>
@@ -4148,6 +4313,7 @@
         <w:pStyle w:val="Normal1"/>
       </w:pPr>
       <w:r>
+        <w:lastRenderedPageBreak/>
         <w:br w:type="page"/>
       </w:r>
     </w:p>
@@ -4161,28 +4327,32 @@
       <w:pPr>
         <w:pStyle w:val="Ttulo1"/>
       </w:pPr>
-      <w:bookmarkStart w:id="45" w:name="_Toc387332400"/>
+      <w:bookmarkStart w:id="44" w:name="_Toc387332400"/>
       <w:r>
         <w:t>ANEXO</w:t>
       </w:r>
+      <w:bookmarkEnd w:id="44"/>
+    </w:p>
+    <w:p>
+      <w:pPr>
+        <w:pStyle w:val="Normal1"/>
+      </w:pPr>
+    </w:p>
+    <w:p>
+      <w:pPr>
+        <w:pStyle w:val="Ttulo2"/>
+      </w:pPr>
+      <w:bookmarkStart w:id="45" w:name="_Toc387332401"/>
+      <w:r>
+        <w:t>ESTADISTICAS Y ENTREVISTAS</w:t>
+      </w:r>
       <w:bookmarkEnd w:id="45"/>
     </w:p>
     <w:p>
       <w:pPr>
-        <w:pStyle w:val="Normal1"/>
-      </w:pPr>
-    </w:p>
-    <w:p>
-      <w:pPr>
-        <w:pStyle w:val="Ttulo2"/>
-      </w:pPr>
-      <w:bookmarkStart w:id="46" w:name="_Toc387332401"/>
-      <w:r>
-        <w:t>ESTADISTICAS Y ENTREVISTAS</w:t>
-      </w:r>
-      <w:bookmarkEnd w:id="46"/>
-    </w:p>
-    <w:p>
+        <w:jc w:val="both"/>
+      </w:pPr>
+      <w:bookmarkStart w:id="46" w:name="_GoBack"/>
       <w:r>
         <w:t>A continuación se agregan resultados parciales de las entrevistas hechas hasta el momento. Cabe aclarar que continuaremos realizando entrevistas a más playas de estacionamiento para tener una visión más global del mercado. Estos resultados parciales se basa</w:t>
       </w:r>
@@ -4194,10 +4364,14 @@
       </w:r>
     </w:p>
     <w:p>
+      <w:pPr>
+        <w:jc w:val="both"/>
+      </w:pPr>
       <w:r>
         <w:t>Consideramos que la cantidad actual no es una muestra lo suficientemente significativa como para sacar conclusiones. Las mismas se realizarán en un momento más avanzado del proyecto cuando contemos con una muestra lo suficientemente significativa y serán comentadas en el análisis de factibilidad y análisis de riesgos según corresponda.</w:t>
       </w:r>
     </w:p>
+    <w:bookmarkEnd w:id="46"/>
     <w:p>
       <w:pPr>
         <w:pStyle w:val="Normal1"/>
@@ -4205,7 +4379,7 @@
       <w:r>
         <w:rPr>
           <w:noProof/>
-          <w:lang w:val="es-419" w:eastAsia="es-419"/>
+          <w:lang w:val="es-AR" w:eastAsia="es-AR"/>
         </w:rPr>
         <w:drawing>
           <wp:inline distT="114300" distB="114300" distL="114300" distR="114300">
@@ -4221,7 +4395,7 @@
                     <pic:cNvPicPr preferRelativeResize="0"/>
                   </pic:nvPicPr>
                   <pic:blipFill>
-                    <a:blip r:embed="rId9" cstate="print"/>
+                    <a:blip r:embed="rId10" cstate="print"/>
                     <a:srcRect/>
                     <a:stretch>
                       <a:fillRect/>
@@ -4251,7 +4425,7 @@
       <w:r>
         <w:rPr>
           <w:noProof/>
-          <w:lang w:val="es-419" w:eastAsia="es-419"/>
+          <w:lang w:val="es-AR" w:eastAsia="es-AR"/>
         </w:rPr>
         <w:drawing>
           <wp:inline distT="114300" distB="114300" distL="114300" distR="114300">
@@ -4267,7 +4441,7 @@
                     <pic:cNvPicPr preferRelativeResize="0"/>
                   </pic:nvPicPr>
                   <pic:blipFill>
-                    <a:blip r:embed="rId10" cstate="print"/>
+                    <a:blip r:embed="rId11" cstate="print"/>
                     <a:srcRect/>
                     <a:stretch>
                       <a:fillRect/>
@@ -4297,7 +4471,7 @@
       <w:r>
         <w:rPr>
           <w:noProof/>
-          <w:lang w:val="es-419" w:eastAsia="es-419"/>
+          <w:lang w:val="es-AR" w:eastAsia="es-AR"/>
         </w:rPr>
         <w:lastRenderedPageBreak/>
         <w:drawing>
@@ -4314,7 +4488,7 @@
                     <pic:cNvPicPr preferRelativeResize="0"/>
                   </pic:nvPicPr>
                   <pic:blipFill>
-                    <a:blip r:embed="rId11" cstate="print"/>
+                    <a:blip r:embed="rId12" cstate="print"/>
                     <a:srcRect/>
                     <a:stretch>
                       <a:fillRect/>
@@ -4530,12 +4704,6 @@
         <w:spacing w:line="240" w:lineRule="auto"/>
         <w:jc w:val="both"/>
       </w:pPr>
-      <w:r>
-        <w:rPr>
-          <w:sz w:val="24"/>
-        </w:rPr>
-        <w:t xml:space="preserve"> </w:t>
-      </w:r>
     </w:p>
     <w:p>
       <w:pPr>
@@ -4908,12 +5076,6 @@
       <w:pPr>
         <w:spacing w:after="0" w:line="240" w:lineRule="auto"/>
       </w:pPr>
-      <w:r>
-        <w:rPr>
-          <w:sz w:val="24"/>
-        </w:rPr>
-        <w:t xml:space="preserve"> </w:t>
-      </w:r>
     </w:p>
     <w:p>
       <w:pPr>
@@ -5030,12 +5192,6 @@
         <w:spacing w:line="240" w:lineRule="auto"/>
         <w:ind w:left="640"/>
       </w:pPr>
-      <w:r>
-        <w:rPr>
-          <w:sz w:val="24"/>
-        </w:rPr>
-        <w:t xml:space="preserve"> </w:t>
-      </w:r>
     </w:p>
     <w:p>
       <w:pPr>
@@ -5139,7 +5295,15 @@
         <w:spacing w:after="0" w:line="240" w:lineRule="auto"/>
       </w:pPr>
       <w:r>
-        <w:t>Domicilio: Claudio Cuenca 1410 Escobar , Córdoba.</w:t>
+        <w:t xml:space="preserve">Domicilio: Claudio Cuenca 1410 </w:t>
+      </w:r>
+      <w:proofErr w:type="gramStart"/>
+      <w:r>
+        <w:t>Escobar ,</w:t>
+      </w:r>
+      <w:proofErr w:type="gramEnd"/>
+      <w:r>
+        <w:t xml:space="preserve"> Córdoba.</w:t>
       </w:r>
     </w:p>
     <w:p>
@@ -5395,9 +5559,6 @@
         <w:t xml:space="preserve">Programación de aplicaciones: Plataforma J2EE (JAVA, Servlets, JSP, EJB, </w:t>
       </w:r>
       <w:r>
-        <w:t xml:space="preserve"> </w:t>
-      </w:r>
-      <w:r>
         <w:rPr>
           <w:lang w:val="es-ES"/>
         </w:rPr>
@@ -5639,7 +5800,15 @@
         <w:spacing w:after="0" w:line="240" w:lineRule="auto"/>
       </w:pPr>
       <w:r>
-        <w:t>Domicilio: Bolivar 41 4ºA  Bº Centro , Córdoba.</w:t>
+        <w:t xml:space="preserve">Domicilio: Bolivar 41 4ºA  Bº </w:t>
+      </w:r>
+      <w:proofErr w:type="gramStart"/>
+      <w:r>
+        <w:t>Centro ,</w:t>
+      </w:r>
+      <w:proofErr w:type="gramEnd"/>
+      <w:r>
+        <w:t xml:space="preserve"> Córdoba.</w:t>
       </w:r>
     </w:p>
     <w:p>
@@ -6017,7 +6186,15 @@
         <w:t>Domicilio:</w:t>
       </w:r>
       <w:r>
-        <w:t xml:space="preserve"> B° Centro Córdoba, Argentina. CP 5000 , Córdoba.</w:t>
+        <w:t xml:space="preserve"> B° Centro Córdoba, Argentina. CP </w:t>
+      </w:r>
+      <w:proofErr w:type="gramStart"/>
+      <w:r>
+        <w:t>5000 ,</w:t>
+      </w:r>
+      <w:proofErr w:type="gramEnd"/>
+      <w:r>
+        <w:t xml:space="preserve"> Córdoba.</w:t>
       </w:r>
     </w:p>
     <w:p>
@@ -6437,7 +6614,15 @@
         <w:t>Domicilio:</w:t>
       </w:r>
       <w:r>
-        <w:t xml:space="preserve"> Santa Fe esq Castro Barros , Córdoba.</w:t>
+        <w:t xml:space="preserve"> Santa Fe esq Castro </w:t>
+      </w:r>
+      <w:proofErr w:type="gramStart"/>
+      <w:r>
+        <w:t>Barros ,</w:t>
+      </w:r>
+      <w:proofErr w:type="gramEnd"/>
+      <w:r>
+        <w:t xml:space="preserve"> Córdoba.</w:t>
       </w:r>
     </w:p>
     <w:p>
@@ -6685,12 +6870,6 @@
         </w:rPr>
         <w:t>JavaScript</w:t>
       </w:r>
-      <w:r>
-        <w:rPr>
-          <w:lang w:val="en-US"/>
-        </w:rPr>
-        <w:t xml:space="preserve"> </w:t>
-      </w:r>
     </w:p>
     <w:p>
       <w:pPr>
@@ -7005,8 +7184,8 @@
     </w:p>
     <w:p/>
     <w:sectPr>
-      <w:headerReference w:type="default" r:id="rId12"/>
-      <w:footerReference w:type="default" r:id="rId13"/>
+      <w:headerReference w:type="default" r:id="rId13"/>
+      <w:footerReference w:type="default" r:id="rId14"/>
       <w:pgSz w:w="12240" w:h="15840"/>
       <w:pgMar w:top="1417" w:right="1701" w:bottom="1417" w:left="1701" w:header="708" w:footer="708" w:gutter="0"/>
       <w:cols w:space="708"/>
@@ -7018,7 +7197,7 @@
 </file>
 
 <file path=word/endnotes.xml><?xml version="1.0" encoding="utf-8"?>
-<w:endnotes xmlns:wpc="http://schemas.microsoft.com/office/word/2010/wordprocessingCanvas" xmlns:mc="http://schemas.openxmlformats.org/markup-compatibility/2006" xmlns:o="urn:schemas-microsoft-com:office:office" xmlns:r="http://schemas.openxmlformats.org/officeDocument/2006/relationships" xmlns:m="http://schemas.openxmlformats.org/officeDocument/2006/math" xmlns:v="urn:schemas-microsoft-com:vml" xmlns:wp14="http://schemas.microsoft.com/office/word/2010/wordprocessingDrawing" xmlns:wp="http://schemas.openxmlformats.org/drawingml/2006/wordprocessingDrawing" xmlns:w10="urn:schemas-microsoft-com:office:word" xmlns:w="http://schemas.openxmlformats.org/wordprocessingml/2006/main" xmlns:w14="http://schemas.microsoft.com/office/word/2010/wordml" xmlns:w15="http://schemas.microsoft.com/office/word/2012/wordml" xmlns:wpg="http://schemas.microsoft.com/office/word/2010/wordprocessingGroup" xmlns:wpi="http://schemas.microsoft.com/office/word/2010/wordprocessingInk" xmlns:wne="http://schemas.microsoft.com/office/word/2006/wordml" xmlns:wps="http://schemas.microsoft.com/office/word/2010/wordprocessingShape" mc:Ignorable="w14 w15 wp14">
+<w:endnotes xmlns:wpc="http://schemas.microsoft.com/office/word/2010/wordprocessingCanvas" xmlns:mc="http://schemas.openxmlformats.org/markup-compatibility/2006" xmlns:o="urn:schemas-microsoft-com:office:office" xmlns:r="http://schemas.openxmlformats.org/officeDocument/2006/relationships" xmlns:m="http://schemas.openxmlformats.org/officeDocument/2006/math" xmlns:v="urn:schemas-microsoft-com:vml" xmlns:wp14="http://schemas.microsoft.com/office/word/2010/wordprocessingDrawing" xmlns:wp="http://schemas.openxmlformats.org/drawingml/2006/wordprocessingDrawing" xmlns:w10="urn:schemas-microsoft-com:office:word" xmlns:w="http://schemas.openxmlformats.org/wordprocessingml/2006/main" xmlns:w14="http://schemas.microsoft.com/office/word/2010/wordml" xmlns:wpg="http://schemas.microsoft.com/office/word/2010/wordprocessingGroup" xmlns:wpi="http://schemas.microsoft.com/office/word/2010/wordprocessingInk" xmlns:wne="http://schemas.microsoft.com/office/word/2006/wordml" xmlns:wps="http://schemas.microsoft.com/office/word/2010/wordprocessingShape" mc:Ignorable="w14 wp14">
   <w:endnote w:type="separator" w:id="-1">
     <w:p>
       <w:pPr>
@@ -7043,7 +7222,7 @@
 </file>
 
 <file path=word/footer1.xml><?xml version="1.0" encoding="utf-8"?>
-<w:ftr xmlns:wpc="http://schemas.microsoft.com/office/word/2010/wordprocessingCanvas" xmlns:mc="http://schemas.openxmlformats.org/markup-compatibility/2006" xmlns:o="urn:schemas-microsoft-com:office:office" xmlns:r="http://schemas.openxmlformats.org/officeDocument/2006/relationships" xmlns:m="http://schemas.openxmlformats.org/officeDocument/2006/math" xmlns:v="urn:schemas-microsoft-com:vml" xmlns:wp14="http://schemas.microsoft.com/office/word/2010/wordprocessingDrawing" xmlns:wp="http://schemas.openxmlformats.org/drawingml/2006/wordprocessingDrawing" xmlns:w10="urn:schemas-microsoft-com:office:word" xmlns:w="http://schemas.openxmlformats.org/wordprocessingml/2006/main" xmlns:w14="http://schemas.microsoft.com/office/word/2010/wordml" xmlns:w15="http://schemas.microsoft.com/office/word/2012/wordml" xmlns:wpg="http://schemas.microsoft.com/office/word/2010/wordprocessingGroup" xmlns:wpi="http://schemas.microsoft.com/office/word/2010/wordprocessingInk" xmlns:wne="http://schemas.microsoft.com/office/word/2006/wordml" xmlns:wps="http://schemas.microsoft.com/office/word/2010/wordprocessingShape" mc:Ignorable="w14 w15 wp14">
+<w:ftr xmlns:wpc="http://schemas.microsoft.com/office/word/2010/wordprocessingCanvas" xmlns:mc="http://schemas.openxmlformats.org/markup-compatibility/2006" xmlns:o="urn:schemas-microsoft-com:office:office" xmlns:r="http://schemas.openxmlformats.org/officeDocument/2006/relationships" xmlns:m="http://schemas.openxmlformats.org/officeDocument/2006/math" xmlns:v="urn:schemas-microsoft-com:vml" xmlns:wp14="http://schemas.microsoft.com/office/word/2010/wordprocessingDrawing" xmlns:wp="http://schemas.openxmlformats.org/drawingml/2006/wordprocessingDrawing" xmlns:w10="urn:schemas-microsoft-com:office:word" xmlns:w="http://schemas.openxmlformats.org/wordprocessingml/2006/main" xmlns:w14="http://schemas.microsoft.com/office/word/2010/wordml" xmlns:wpg="http://schemas.microsoft.com/office/word/2010/wordprocessingGroup" xmlns:wpi="http://schemas.microsoft.com/office/word/2010/wordprocessingInk" xmlns:wne="http://schemas.microsoft.com/office/word/2006/wordml" xmlns:wps="http://schemas.microsoft.com/office/word/2010/wordprocessingShape" mc:Ignorable="w14 wp14">
   <w:sdt>
     <w:sdtPr>
       <w:id w:val="884983144"/>
@@ -7076,7 +7255,7 @@
                 <v:h position="#0,topLeft" xrange="0,21600"/>
               </v:handles>
             </v:shapetype>
-            <v:shape id="Autoforma 13" o:spid="_x0000_s2049" type="#_x0000_t5" style="position:absolute;margin-left:1926.4pt;margin-top:0;width:167.4pt;height:161.8pt;z-index:251659264;visibility:visible;mso-position-horizontal:right;mso-position-horizontal-relative:page;mso-position-vertical:bottom;mso-position-vertical-relative:page" o:gfxdata="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" adj="21600" fillcolor="#d2eaf1" stroked="f">
+            <v:shape id="Autoforma 13" o:spid="_x0000_s2049" type="#_x0000_t5" style="position:absolute;margin-left:2170pt;margin-top:0;width:167.4pt;height:161.8pt;z-index:251659264;visibility:visible;mso-position-horizontal:right;mso-position-horizontal-relative:page;mso-position-vertical:bottom;mso-position-vertical-relative:page" o:gfxdata="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" adj="21600" fillcolor="#d2eaf1" stroked="f">
               <v:textbox>
                 <w:txbxContent>
                   <w:p>
@@ -7110,7 +7289,7 @@
                         <w:szCs w:val="72"/>
                         <w:lang w:val="es-ES"/>
                       </w:rPr>
-                      <w:t>7</w:t>
+                      <w:t>22</w:t>
                     </w:r>
                     <w:r>
                       <w:rPr>
@@ -7135,7 +7314,7 @@
 </file>
 
 <file path=word/footnotes.xml><?xml version="1.0" encoding="utf-8"?>
-<w:footnotes xmlns:wpc="http://schemas.microsoft.com/office/word/2010/wordprocessingCanvas" xmlns:mc="http://schemas.openxmlformats.org/markup-compatibility/2006" xmlns:o="urn:schemas-microsoft-com:office:office" xmlns:r="http://schemas.openxmlformats.org/officeDocument/2006/relationships" xmlns:m="http://schemas.openxmlformats.org/officeDocument/2006/math" xmlns:v="urn:schemas-microsoft-com:vml" xmlns:wp14="http://schemas.microsoft.com/office/word/2010/wordprocessingDrawing" xmlns:wp="http://schemas.openxmlformats.org/drawingml/2006/wordprocessingDrawing" xmlns:w10="urn:schemas-microsoft-com:office:word" xmlns:w="http://schemas.openxmlformats.org/wordprocessingml/2006/main" xmlns:w14="http://schemas.microsoft.com/office/word/2010/wordml" xmlns:w15="http://schemas.microsoft.com/office/word/2012/wordml" xmlns:wpg="http://schemas.microsoft.com/office/word/2010/wordprocessingGroup" xmlns:wpi="http://schemas.microsoft.com/office/word/2010/wordprocessingInk" xmlns:wne="http://schemas.microsoft.com/office/word/2006/wordml" xmlns:wps="http://schemas.microsoft.com/office/word/2010/wordprocessingShape" mc:Ignorable="w14 w15 wp14">
+<w:footnotes xmlns:wpc="http://schemas.microsoft.com/office/word/2010/wordprocessingCanvas" xmlns:mc="http://schemas.openxmlformats.org/markup-compatibility/2006" xmlns:o="urn:schemas-microsoft-com:office:office" xmlns:r="http://schemas.openxmlformats.org/officeDocument/2006/relationships" xmlns:m="http://schemas.openxmlformats.org/officeDocument/2006/math" xmlns:v="urn:schemas-microsoft-com:vml" xmlns:wp14="http://schemas.microsoft.com/office/word/2010/wordprocessingDrawing" xmlns:wp="http://schemas.openxmlformats.org/drawingml/2006/wordprocessingDrawing" xmlns:w10="urn:schemas-microsoft-com:office:word" xmlns:w="http://schemas.openxmlformats.org/wordprocessingml/2006/main" xmlns:w14="http://schemas.microsoft.com/office/word/2010/wordml" xmlns:wpg="http://schemas.microsoft.com/office/word/2010/wordprocessingGroup" xmlns:wpi="http://schemas.microsoft.com/office/word/2010/wordprocessingInk" xmlns:wne="http://schemas.microsoft.com/office/word/2006/wordml" xmlns:wps="http://schemas.microsoft.com/office/word/2010/wordprocessingShape" mc:Ignorable="w14 wp14">
   <w:footnote w:type="separator" w:id="-1">
     <w:p>
       <w:pPr>
@@ -7160,7 +7339,7 @@
 </file>
 
 <file path=word/header1.xml><?xml version="1.0" encoding="utf-8"?>
-<w:hdr xmlns:wpc="http://schemas.microsoft.com/office/word/2010/wordprocessingCanvas" xmlns:mc="http://schemas.openxmlformats.org/markup-compatibility/2006" xmlns:o="urn:schemas-microsoft-com:office:office" xmlns:r="http://schemas.openxmlformats.org/officeDocument/2006/relationships" xmlns:m="http://schemas.openxmlformats.org/officeDocument/2006/math" xmlns:v="urn:schemas-microsoft-com:vml" xmlns:wp14="http://schemas.microsoft.com/office/word/2010/wordprocessingDrawing" xmlns:wp="http://schemas.openxmlformats.org/drawingml/2006/wordprocessingDrawing" xmlns:w10="urn:schemas-microsoft-com:office:word" xmlns:w="http://schemas.openxmlformats.org/wordprocessingml/2006/main" xmlns:w14="http://schemas.microsoft.com/office/word/2010/wordml" xmlns:w15="http://schemas.microsoft.com/office/word/2012/wordml" xmlns:wpg="http://schemas.microsoft.com/office/word/2010/wordprocessingGroup" xmlns:wpi="http://schemas.microsoft.com/office/word/2010/wordprocessingInk" xmlns:wne="http://schemas.microsoft.com/office/word/2006/wordml" xmlns:wps="http://schemas.microsoft.com/office/word/2010/wordprocessingShape" mc:Ignorable="w14 w15 wp14">
+<w:hdr xmlns:wpc="http://schemas.microsoft.com/office/word/2010/wordprocessingCanvas" xmlns:mc="http://schemas.openxmlformats.org/markup-compatibility/2006" xmlns:o="urn:schemas-microsoft-com:office:office" xmlns:r="http://schemas.openxmlformats.org/officeDocument/2006/relationships" xmlns:m="http://schemas.openxmlformats.org/officeDocument/2006/math" xmlns:v="urn:schemas-microsoft-com:vml" xmlns:wp14="http://schemas.microsoft.com/office/word/2010/wordprocessingDrawing" xmlns:wp="http://schemas.openxmlformats.org/drawingml/2006/wordprocessingDrawing" xmlns:w10="urn:schemas-microsoft-com:office:word" xmlns:w="http://schemas.openxmlformats.org/wordprocessingml/2006/main" xmlns:w14="http://schemas.microsoft.com/office/word/2010/wordml" xmlns:wpg="http://schemas.microsoft.com/office/word/2010/wordprocessingGroup" xmlns:wpi="http://schemas.microsoft.com/office/word/2010/wordprocessingInk" xmlns:wne="http://schemas.microsoft.com/office/word/2006/wordml" xmlns:wps="http://schemas.microsoft.com/office/word/2010/wordprocessingShape" mc:Ignorable="w14 wp14">
   <w:sdt>
     <w:sdtPr>
       <w:rPr>
@@ -7309,7 +7488,7 @@
 </file>
 
 <file path=word/numbering.xml><?xml version="1.0" encoding="utf-8"?>
-<w:numbering xmlns:wpc="http://schemas.microsoft.com/office/word/2010/wordprocessingCanvas" xmlns:mc="http://schemas.openxmlformats.org/markup-compatibility/2006" xmlns:o="urn:schemas-microsoft-com:office:office" xmlns:r="http://schemas.openxmlformats.org/officeDocument/2006/relationships" xmlns:m="http://schemas.openxmlformats.org/officeDocument/2006/math" xmlns:v="urn:schemas-microsoft-com:vml" xmlns:wp14="http://schemas.microsoft.com/office/word/2010/wordprocessingDrawing" xmlns:wp="http://schemas.openxmlformats.org/drawingml/2006/wordprocessingDrawing" xmlns:w10="urn:schemas-microsoft-com:office:word" xmlns:w="http://schemas.openxmlformats.org/wordprocessingml/2006/main" xmlns:w14="http://schemas.microsoft.com/office/word/2010/wordml" xmlns:w15="http://schemas.microsoft.com/office/word/2012/wordml" xmlns:wpg="http://schemas.microsoft.com/office/word/2010/wordprocessingGroup" xmlns:wpi="http://schemas.microsoft.com/office/word/2010/wordprocessingInk" xmlns:wne="http://schemas.microsoft.com/office/word/2006/wordml" xmlns:wps="http://schemas.microsoft.com/office/word/2010/wordprocessingShape" mc:Ignorable="w14 w15 wp14">
+<w:numbering xmlns:wpc="http://schemas.microsoft.com/office/word/2010/wordprocessingCanvas" xmlns:mc="http://schemas.openxmlformats.org/markup-compatibility/2006" xmlns:o="urn:schemas-microsoft-com:office:office" xmlns:r="http://schemas.openxmlformats.org/officeDocument/2006/relationships" xmlns:m="http://schemas.openxmlformats.org/officeDocument/2006/math" xmlns:v="urn:schemas-microsoft-com:vml" xmlns:wp14="http://schemas.microsoft.com/office/word/2010/wordprocessingDrawing" xmlns:wp="http://schemas.openxmlformats.org/drawingml/2006/wordprocessingDrawing" xmlns:w10="urn:schemas-microsoft-com:office:word" xmlns:w="http://schemas.openxmlformats.org/wordprocessingml/2006/main" xmlns:w14="http://schemas.microsoft.com/office/word/2010/wordml" xmlns:wpg="http://schemas.microsoft.com/office/word/2010/wordprocessingGroup" xmlns:wpi="http://schemas.microsoft.com/office/word/2010/wordprocessingInk" xmlns:wne="http://schemas.microsoft.com/office/word/2006/wordml" xmlns:wps="http://schemas.microsoft.com/office/word/2010/wordprocessingShape" mc:Ignorable="w14 wp14">
   <w:abstractNum w:abstractNumId="0">
     <w:nsid w:val="03772E32"/>
     <w:multiLevelType w:val="hybridMultilevel"/>
@@ -9123,7 +9302,7 @@
 </file>
 
 <file path=word/styles.xml><?xml version="1.0" encoding="utf-8"?>
-<w:styles xmlns:mc="http://schemas.openxmlformats.org/markup-compatibility/2006" xmlns:r="http://schemas.openxmlformats.org/officeDocument/2006/relationships" xmlns:w="http://schemas.openxmlformats.org/wordprocessingml/2006/main" xmlns:w14="http://schemas.microsoft.com/office/word/2010/wordml" xmlns:w15="http://schemas.microsoft.com/office/word/2012/wordml" mc:Ignorable="w14 w15">
+<w:styles xmlns:mc="http://schemas.openxmlformats.org/markup-compatibility/2006" xmlns:r="http://schemas.openxmlformats.org/officeDocument/2006/relationships" xmlns:w="http://schemas.openxmlformats.org/wordprocessingml/2006/main" xmlns:w14="http://schemas.microsoft.com/office/word/2010/wordml" mc:Ignorable="w14">
   <w:docDefaults>
     <w:rPrDefault>
       <w:rPr>
@@ -9139,378 +9318,144 @@
       </w:pPr>
     </w:pPrDefault>
   </w:docDefaults>
-  <w:latentStyles w:defLockedState="0" w:defUIPriority="99" w:defSemiHidden="0" w:defUnhideWhenUsed="0" w:defQFormat="0" w:count="371">
-    <w:lsdException w:name="Normal" w:uiPriority="0" w:qFormat="1"/>
-    <w:lsdException w:name="heading 1" w:uiPriority="9" w:qFormat="1"/>
-    <w:lsdException w:name="heading 2" w:semiHidden="1" w:uiPriority="9" w:unhideWhenUsed="1" w:qFormat="1"/>
-    <w:lsdException w:name="heading 3" w:semiHidden="1" w:uiPriority="9" w:unhideWhenUsed="1" w:qFormat="1"/>
-    <w:lsdException w:name="heading 4" w:semiHidden="1" w:uiPriority="9" w:unhideWhenUsed="1" w:qFormat="1"/>
-    <w:lsdException w:name="heading 5" w:semiHidden="1" w:uiPriority="9" w:unhideWhenUsed="1" w:qFormat="1"/>
-    <w:lsdException w:name="heading 6" w:semiHidden="1" w:uiPriority="9" w:unhideWhenUsed="1" w:qFormat="1"/>
-    <w:lsdException w:name="heading 7" w:semiHidden="1" w:uiPriority="9" w:unhideWhenUsed="1" w:qFormat="1"/>
-    <w:lsdException w:name="heading 8" w:semiHidden="1" w:uiPriority="9" w:unhideWhenUsed="1" w:qFormat="1"/>
-    <w:lsdException w:name="heading 9" w:semiHidden="1" w:uiPriority="9" w:unhideWhenUsed="1" w:qFormat="1"/>
-    <w:lsdException w:name="index 1" w:semiHidden="1" w:unhideWhenUsed="1"/>
-    <w:lsdException w:name="index 2" w:semiHidden="1" w:unhideWhenUsed="1"/>
-    <w:lsdException w:name="index 3" w:semiHidden="1" w:unhideWhenUsed="1"/>
-    <w:lsdException w:name="index 4" w:semiHidden="1" w:unhideWhenUsed="1"/>
-    <w:lsdException w:name="index 5" w:semiHidden="1" w:unhideWhenUsed="1"/>
-    <w:lsdException w:name="index 6" w:semiHidden="1" w:unhideWhenUsed="1"/>
-    <w:lsdException w:name="index 7" w:semiHidden="1" w:unhideWhenUsed="1"/>
-    <w:lsdException w:name="index 8" w:semiHidden="1" w:unhideWhenUsed="1"/>
-    <w:lsdException w:name="index 9" w:semiHidden="1" w:unhideWhenUsed="1"/>
-    <w:lsdException w:name="toc 1" w:semiHidden="1" w:uiPriority="39" w:unhideWhenUsed="1" w:qFormat="1"/>
-    <w:lsdException w:name="toc 2" w:semiHidden="1" w:uiPriority="39" w:unhideWhenUsed="1" w:qFormat="1"/>
-    <w:lsdException w:name="toc 3" w:semiHidden="1" w:uiPriority="39" w:unhideWhenUsed="1" w:qFormat="1"/>
-    <w:lsdException w:name="toc 4" w:semiHidden="1" w:uiPriority="39" w:unhideWhenUsed="1"/>
-    <w:lsdException w:name="toc 5" w:semiHidden="1" w:uiPriority="39" w:unhideWhenUsed="1"/>
-    <w:lsdException w:name="toc 6" w:semiHidden="1" w:uiPriority="39" w:unhideWhenUsed="1"/>
-    <w:lsdException w:name="toc 7" w:semiHidden="1" w:uiPriority="39" w:unhideWhenUsed="1"/>
-    <w:lsdException w:name="toc 8" w:semiHidden="1" w:uiPriority="39" w:unhideWhenUsed="1"/>
-    <w:lsdException w:name="toc 9" w:semiHidden="1" w:uiPriority="39" w:unhideWhenUsed="1"/>
-    <w:lsdException w:name="Normal Indent" w:semiHidden="1" w:unhideWhenUsed="1"/>
-    <w:lsdException w:name="footnote text" w:semiHidden="1" w:unhideWhenUsed="1"/>
-    <w:lsdException w:name="annotation text" w:semiHidden="1" w:unhideWhenUsed="1"/>
-    <w:lsdException w:name="header" w:semiHidden="1" w:unhideWhenUsed="1"/>
-    <w:lsdException w:name="footer" w:semiHidden="1" w:unhideWhenUsed="1"/>
-    <w:lsdException w:name="index heading" w:semiHidden="1" w:unhideWhenUsed="1"/>
-    <w:lsdException w:name="caption" w:semiHidden="1" w:uiPriority="35" w:unhideWhenUsed="1" w:qFormat="1"/>
-    <w:lsdException w:name="table of figures" w:semiHidden="1" w:unhideWhenUsed="1"/>
-    <w:lsdException w:name="envelope address" w:semiHidden="1" w:unhideWhenUsed="1"/>
-    <w:lsdException w:name="envelope return" w:semiHidden="1" w:unhideWhenUsed="1"/>
-    <w:lsdException w:name="footnote reference" w:semiHidden="1" w:unhideWhenUsed="1"/>
-    <w:lsdException w:name="annotation reference" w:semiHidden="1" w:unhideWhenUsed="1"/>
-    <w:lsdException w:name="line number" w:semiHidden="1" w:unhideWhenUsed="1"/>
-    <w:lsdException w:name="page number" w:semiHidden="1" w:unhideWhenUsed="1"/>
-    <w:lsdException w:name="endnote reference" w:semiHidden="1" w:unhideWhenUsed="1"/>
-    <w:lsdException w:name="endnote text" w:semiHidden="1" w:unhideWhenUsed="1"/>
-    <w:lsdException w:name="table of authorities" w:semiHidden="1" w:unhideWhenUsed="1"/>
-    <w:lsdException w:name="macro" w:semiHidden="1" w:unhideWhenUsed="1"/>
-    <w:lsdException w:name="toa heading" w:semiHidden="1" w:unhideWhenUsed="1"/>
-    <w:lsdException w:name="List" w:semiHidden="1" w:unhideWhenUsed="1"/>
-    <w:lsdException w:name="List Bullet" w:semiHidden="1" w:unhideWhenUsed="1"/>
-    <w:lsdException w:name="List Number" w:semiHidden="1" w:unhideWhenUsed="1"/>
-    <w:lsdException w:name="List 2" w:semiHidden="1" w:unhideWhenUsed="1"/>
-    <w:lsdException w:name="List 3" w:semiHidden="1" w:unhideWhenUsed="1"/>
-    <w:lsdException w:name="List 4" w:semiHidden="1" w:unhideWhenUsed="1"/>
-    <w:lsdException w:name="List 5" w:semiHidden="1" w:unhideWhenUsed="1"/>
-    <w:lsdException w:name="List Bullet 2" w:semiHidden="1" w:unhideWhenUsed="1"/>
-    <w:lsdException w:name="List Bullet 3" w:semiHidden="1" w:unhideWhenUsed="1"/>
-    <w:lsdException w:name="List Bullet 4" w:semiHidden="1" w:unhideWhenUsed="1"/>
-    <w:lsdException w:name="List Bullet 5" w:semiHidden="1" w:unhideWhenUsed="1"/>
-    <w:lsdException w:name="List Number 2" w:semiHidden="1" w:unhideWhenUsed="1"/>
-    <w:lsdException w:name="List Number 3" w:semiHidden="1" w:unhideWhenUsed="1"/>
-    <w:lsdException w:name="List Number 4" w:semiHidden="1" w:unhideWhenUsed="1"/>
-    <w:lsdException w:name="List Number 5" w:semiHidden="1" w:unhideWhenUsed="1"/>
-    <w:lsdException w:name="Title" w:uiPriority="0" w:qFormat="1"/>
-    <w:lsdException w:name="Closing" w:semiHidden="1" w:unhideWhenUsed="1"/>
-    <w:lsdException w:name="Signature" w:semiHidden="1" w:unhideWhenUsed="1"/>
-    <w:lsdException w:name="Default Paragraph Font" w:semiHidden="1" w:uiPriority="1" w:unhideWhenUsed="1"/>
-    <w:lsdException w:name="Body Text" w:semiHidden="1" w:unhideWhenUsed="1"/>
-    <w:lsdException w:name="Body Text Indent" w:semiHidden="1" w:unhideWhenUsed="1"/>
-    <w:lsdException w:name="List Continue" w:semiHidden="1" w:unhideWhenUsed="1"/>
-    <w:lsdException w:name="List Continue 2" w:semiHidden="1" w:unhideWhenUsed="1"/>
-    <w:lsdException w:name="List Continue 3" w:semiHidden="1" w:unhideWhenUsed="1"/>
-    <w:lsdException w:name="List Continue 4" w:semiHidden="1" w:unhideWhenUsed="1"/>
-    <w:lsdException w:name="List Continue 5" w:semiHidden="1" w:unhideWhenUsed="1"/>
-    <w:lsdException w:name="Message Header" w:semiHidden="1" w:unhideWhenUsed="1"/>
-    <w:lsdException w:name="Subtitle" w:uiPriority="0" w:qFormat="1"/>
-    <w:lsdException w:name="Salutation" w:semiHidden="1" w:unhideWhenUsed="1"/>
-    <w:lsdException w:name="Date" w:semiHidden="1" w:unhideWhenUsed="1"/>
-    <w:lsdException w:name="Body Text First Indent" w:semiHidden="1" w:unhideWhenUsed="1"/>
-    <w:lsdException w:name="Body Text First Indent 2" w:semiHidden="1" w:unhideWhenUsed="1"/>
-    <w:lsdException w:name="Note Heading" w:semiHidden="1" w:unhideWhenUsed="1"/>
-    <w:lsdException w:name="Body Text 2" w:semiHidden="1" w:unhideWhenUsed="1"/>
-    <w:lsdException w:name="Body Text 3" w:semiHidden="1" w:unhideWhenUsed="1"/>
-    <w:lsdException w:name="Body Text Indent 2" w:semiHidden="1" w:unhideWhenUsed="1"/>
-    <w:lsdException w:name="Body Text Indent 3" w:semiHidden="1" w:unhideWhenUsed="1"/>
-    <w:lsdException w:name="Block Text" w:semiHidden="1" w:unhideWhenUsed="1"/>
-    <w:lsdException w:name="Hyperlink" w:semiHidden="1" w:unhideWhenUsed="1"/>
-    <w:lsdException w:name="FollowedHyperlink" w:semiHidden="1" w:unhideWhenUsed="1"/>
-    <w:lsdException w:name="Strong" w:uiPriority="22" w:qFormat="1"/>
-    <w:lsdException w:name="Emphasis" w:uiPriority="20" w:qFormat="1"/>
-    <w:lsdException w:name="Document Map" w:semiHidden="1" w:unhideWhenUsed="1"/>
-    <w:lsdException w:name="Plain Text" w:semiHidden="1" w:unhideWhenUsed="1"/>
-    <w:lsdException w:name="E-mail Signature" w:semiHidden="1" w:unhideWhenUsed="1"/>
-    <w:lsdException w:name="HTML Top of Form" w:semiHidden="1" w:unhideWhenUsed="1"/>
-    <w:lsdException w:name="HTML Bottom of Form" w:semiHidden="1" w:unhideWhenUsed="1"/>
-    <w:lsdException w:name="Normal (Web)" w:semiHidden="1" w:unhideWhenUsed="1"/>
-    <w:lsdException w:name="HTML Acronym" w:semiHidden="1" w:unhideWhenUsed="1"/>
-    <w:lsdException w:name="HTML Address" w:semiHidden="1" w:unhideWhenUsed="1"/>
-    <w:lsdException w:name="HTML Cite" w:semiHidden="1" w:unhideWhenUsed="1"/>
-    <w:lsdException w:name="HTML Code" w:semiHidden="1" w:unhideWhenUsed="1"/>
-    <w:lsdException w:name="HTML Definition" w:semiHidden="1" w:unhideWhenUsed="1"/>
-    <w:lsdException w:name="HTML Keyboard" w:semiHidden="1" w:unhideWhenUsed="1"/>
-    <w:lsdException w:name="HTML Preformatted" w:semiHidden="1" w:unhideWhenUsed="1"/>
-    <w:lsdException w:name="HTML Sample" w:semiHidden="1" w:unhideWhenUsed="1"/>
-    <w:lsdException w:name="HTML Typewriter" w:semiHidden="1" w:unhideWhenUsed="1"/>
-    <w:lsdException w:name="HTML Variable" w:semiHidden="1" w:unhideWhenUsed="1"/>
-    <w:lsdException w:name="Normal Table" w:semiHidden="1" w:unhideWhenUsed="1"/>
-    <w:lsdException w:name="annotation subject" w:semiHidden="1" w:unhideWhenUsed="1"/>
-    <w:lsdException w:name="No List" w:semiHidden="1" w:unhideWhenUsed="1"/>
-    <w:lsdException w:name="Outline List 1" w:semiHidden="1" w:unhideWhenUsed="1"/>
-    <w:lsdException w:name="Outline List 2" w:semiHidden="1" w:unhideWhenUsed="1"/>
-    <w:lsdException w:name="Outline List 3" w:semiHidden="1" w:unhideWhenUsed="1"/>
-    <w:lsdException w:name="Table Simple 1" w:semiHidden="1" w:unhideWhenUsed="1"/>
-    <w:lsdException w:name="Table Simple 2" w:semiHidden="1" w:unhideWhenUsed="1"/>
-    <w:lsdException w:name="Table Simple 3" w:semiHidden="1" w:unhideWhenUsed="1"/>
-    <w:lsdException w:name="Table Classic 1" w:semiHidden="1" w:unhideWhenUsed="1"/>
-    <w:lsdException w:name="Table Classic 2" w:semiHidden="1" w:unhideWhenUsed="1"/>
-    <w:lsdException w:name="Table Classic 3" w:semiHidden="1" w:unhideWhenUsed="1"/>
-    <w:lsdException w:name="Table Classic 4" w:semiHidden="1" w:unhideWhenUsed="1"/>
-    <w:lsdException w:name="Table Colorful 1" w:semiHidden="1" w:unhideWhenUsed="1"/>
-    <w:lsdException w:name="Table Colorful 2" w:semiHidden="1" w:unhideWhenUsed="1"/>
-    <w:lsdException w:name="Table Colorful 3" w:semiHidden="1" w:unhideWhenUsed="1"/>
-    <w:lsdException w:name="Table Columns 1" w:semiHidden="1" w:unhideWhenUsed="1"/>
-    <w:lsdException w:name="Table Columns 2" w:semiHidden="1" w:unhideWhenUsed="1"/>
-    <w:lsdException w:name="Table Columns 3" w:semiHidden="1" w:unhideWhenUsed="1"/>
-    <w:lsdException w:name="Table Columns 4" w:semiHidden="1" w:unhideWhenUsed="1"/>
-    <w:lsdException w:name="Table Columns 5" w:semiHidden="1" w:unhideWhenUsed="1"/>
-    <w:lsdException w:name="Table Grid 1" w:semiHidden="1" w:unhideWhenUsed="1"/>
-    <w:lsdException w:name="Table Grid 2" w:semiHidden="1" w:unhideWhenUsed="1"/>
-    <w:lsdException w:name="Table Grid 3" w:semiHidden="1" w:unhideWhenUsed="1"/>
-    <w:lsdException w:name="Table Grid 4" w:semiHidden="1" w:unhideWhenUsed="1"/>
-    <w:lsdException w:name="Table Grid 5" w:semiHidden="1" w:unhideWhenUsed="1"/>
-    <w:lsdException w:name="Table Grid 6" w:semiHidden="1" w:unhideWhenUsed="1"/>
-    <w:lsdException w:name="Table Grid 7" w:semiHidden="1" w:unhideWhenUsed="1"/>
-    <w:lsdException w:name="Table Grid 8" w:semiHidden="1" w:unhideWhenUsed="1"/>
-    <w:lsdException w:name="Table List 1" w:semiHidden="1" w:unhideWhenUsed="1"/>
-    <w:lsdException w:name="Table List 2" w:semiHidden="1" w:unhideWhenUsed="1"/>
-    <w:lsdException w:name="Table List 3" w:semiHidden="1" w:unhideWhenUsed="1"/>
-    <w:lsdException w:name="Table List 4" w:semiHidden="1" w:unhideWhenUsed="1"/>
-    <w:lsdException w:name="Table List 5" w:semiHidden="1" w:unhideWhenUsed="1"/>
-    <w:lsdException w:name="Table List 6" w:semiHidden="1" w:unhideWhenUsed="1"/>
-    <w:lsdException w:name="Table List 7" w:semiHidden="1" w:unhideWhenUsed="1"/>
-    <w:lsdException w:name="Table List 8" w:semiHidden="1" w:unhideWhenUsed="1"/>
-    <w:lsdException w:name="Table 3D effects 1" w:semiHidden="1" w:unhideWhenUsed="1"/>
-    <w:lsdException w:name="Table 3D effects 2" w:semiHidden="1" w:unhideWhenUsed="1"/>
-    <w:lsdException w:name="Table 3D effects 3" w:semiHidden="1" w:unhideWhenUsed="1"/>
-    <w:lsdException w:name="Table Contemporary" w:semiHidden="1" w:unhideWhenUsed="1"/>
-    <w:lsdException w:name="Table Elegant" w:semiHidden="1" w:unhideWhenUsed="1"/>
-    <w:lsdException w:name="Table Professional" w:semiHidden="1" w:unhideWhenUsed="1"/>
-    <w:lsdException w:name="Table Subtle 1" w:semiHidden="1" w:unhideWhenUsed="1"/>
-    <w:lsdException w:name="Table Subtle 2" w:semiHidden="1" w:unhideWhenUsed="1"/>
-    <w:lsdException w:name="Table Web 1" w:semiHidden="1" w:unhideWhenUsed="1"/>
-    <w:lsdException w:name="Table Web 2" w:semiHidden="1" w:unhideWhenUsed="1"/>
-    <w:lsdException w:name="Table Web 3" w:semiHidden="1" w:unhideWhenUsed="1"/>
-    <w:lsdException w:name="Balloon Text" w:semiHidden="1" w:unhideWhenUsed="1"/>
-    <w:lsdException w:name="Table Grid" w:uiPriority="59"/>
-    <w:lsdException w:name="Table Theme" w:semiHidden="1" w:unhideWhenUsed="1"/>
-    <w:lsdException w:name="Placeholder Text" w:semiHidden="1"/>
-    <w:lsdException w:name="No Spacing" w:uiPriority="1" w:qFormat="1"/>
-    <w:lsdException w:name="Light Shading" w:uiPriority="60"/>
-    <w:lsdException w:name="Light List" w:uiPriority="61"/>
-    <w:lsdException w:name="Light Grid" w:uiPriority="62"/>
-    <w:lsdException w:name="Medium Shading 1" w:uiPriority="63"/>
-    <w:lsdException w:name="Medium Shading 2" w:uiPriority="64"/>
-    <w:lsdException w:name="Medium List 1" w:uiPriority="65"/>
-    <w:lsdException w:name="Medium List 2" w:uiPriority="66"/>
-    <w:lsdException w:name="Medium Grid 1" w:uiPriority="67"/>
-    <w:lsdException w:name="Medium Grid 2" w:uiPriority="68"/>
-    <w:lsdException w:name="Medium Grid 3" w:uiPriority="69"/>
-    <w:lsdException w:name="Dark List" w:uiPriority="70"/>
-    <w:lsdException w:name="Colorful Shading" w:uiPriority="71"/>
-    <w:lsdException w:name="Colorful List" w:uiPriority="72"/>
-    <w:lsdException w:name="Colorful Grid" w:uiPriority="73"/>
-    <w:lsdException w:name="Light Shading Accent 1" w:uiPriority="60"/>
-    <w:lsdException w:name="Light List Accent 1" w:uiPriority="61"/>
-    <w:lsdException w:name="Light Grid Accent 1" w:uiPriority="62"/>
-    <w:lsdException w:name="Medium Shading 1 Accent 1" w:uiPriority="63"/>
-    <w:lsdException w:name="Medium Shading 2 Accent 1" w:uiPriority="64"/>
-    <w:lsdException w:name="Medium List 1 Accent 1" w:uiPriority="65"/>
-    <w:lsdException w:name="Revision" w:semiHidden="1"/>
-    <w:lsdException w:name="List Paragraph" w:uiPriority="34" w:qFormat="1"/>
-    <w:lsdException w:name="Quote" w:uiPriority="29" w:qFormat="1"/>
-    <w:lsdException w:name="Intense Quote" w:uiPriority="30" w:qFormat="1"/>
-    <w:lsdException w:name="Medium List 2 Accent 1" w:uiPriority="66"/>
-    <w:lsdException w:name="Medium Grid 1 Accent 1" w:uiPriority="67"/>
-    <w:lsdException w:name="Medium Grid 2 Accent 1" w:uiPriority="68"/>
-    <w:lsdException w:name="Medium Grid 3 Accent 1" w:uiPriority="69"/>
-    <w:lsdException w:name="Dark List Accent 1" w:uiPriority="70"/>
-    <w:lsdException w:name="Colorful Shading Accent 1" w:uiPriority="71"/>
-    <w:lsdException w:name="Colorful List Accent 1" w:uiPriority="72"/>
-    <w:lsdException w:name="Colorful Grid Accent 1" w:uiPriority="73"/>
-    <w:lsdException w:name="Light Shading Accent 2" w:uiPriority="60"/>
-    <w:lsdException w:name="Light List Accent 2" w:uiPriority="61"/>
-    <w:lsdException w:name="Light Grid Accent 2" w:uiPriority="62"/>
-    <w:lsdException w:name="Medium Shading 1 Accent 2" w:uiPriority="63"/>
-    <w:lsdException w:name="Medium Shading 2 Accent 2" w:uiPriority="64"/>
-    <w:lsdException w:name="Medium List 1 Accent 2" w:uiPriority="65"/>
-    <w:lsdException w:name="Medium List 2 Accent 2" w:uiPriority="66"/>
-    <w:lsdException w:name="Medium Grid 1 Accent 2" w:uiPriority="67"/>
-    <w:lsdException w:name="Medium Grid 2 Accent 2" w:uiPriority="68"/>
-    <w:lsdException w:name="Medium Grid 3 Accent 2" w:uiPriority="69"/>
-    <w:lsdException w:name="Dark List Accent 2" w:uiPriority="70"/>
-    <w:lsdException w:name="Colorful Shading Accent 2" w:uiPriority="71"/>
-    <w:lsdException w:name="Colorful List Accent 2" w:uiPriority="72"/>
-    <w:lsdException w:name="Colorful Grid Accent 2" w:uiPriority="73"/>
-    <w:lsdException w:name="Light Shading Accent 3" w:uiPriority="60"/>
-    <w:lsdException w:name="Light List Accent 3" w:uiPriority="61"/>
-    <w:lsdException w:name="Light Grid Accent 3" w:uiPriority="62"/>
-    <w:lsdException w:name="Medium Shading 1 Accent 3" w:uiPriority="63"/>
-    <w:lsdException w:name="Medium Shading 2 Accent 3" w:uiPriority="64"/>
-    <w:lsdException w:name="Medium List 1 Accent 3" w:uiPriority="65"/>
-    <w:lsdException w:name="Medium List 2 Accent 3" w:uiPriority="66"/>
-    <w:lsdException w:name="Medium Grid 1 Accent 3" w:uiPriority="67"/>
-    <w:lsdException w:name="Medium Grid 2 Accent 3" w:uiPriority="68"/>
-    <w:lsdException w:name="Medium Grid 3 Accent 3" w:uiPriority="69"/>
-    <w:lsdException w:name="Dark List Accent 3" w:uiPriority="70"/>
-    <w:lsdException w:name="Colorful Shading Accent 3" w:uiPriority="71"/>
-    <w:lsdException w:name="Colorful List Accent 3" w:uiPriority="72"/>
-    <w:lsdException w:name="Colorful Grid Accent 3" w:uiPriority="73"/>
-    <w:lsdException w:name="Light Shading Accent 4" w:uiPriority="60"/>
-    <w:lsdException w:name="Light List Accent 4" w:uiPriority="61"/>
-    <w:lsdException w:name="Light Grid Accent 4" w:uiPriority="62"/>
-    <w:lsdException w:name="Medium Shading 1 Accent 4" w:uiPriority="63"/>
-    <w:lsdException w:name="Medium Shading 2 Accent 4" w:uiPriority="64"/>
-    <w:lsdException w:name="Medium List 1 Accent 4" w:uiPriority="65"/>
-    <w:lsdException w:name="Medium List 2 Accent 4" w:uiPriority="66"/>
-    <w:lsdException w:name="Medium Grid 1 Accent 4" w:uiPriority="67"/>
-    <w:lsdException w:name="Medium Grid 2 Accent 4" w:uiPriority="68"/>
-    <w:lsdException w:name="Medium Grid 3 Accent 4" w:uiPriority="69"/>
-    <w:lsdException w:name="Dark List Accent 4" w:uiPriority="70"/>
-    <w:lsdException w:name="Colorful Shading Accent 4" w:uiPriority="71"/>
-    <w:lsdException w:name="Colorful List Accent 4" w:uiPriority="72"/>
-    <w:lsdException w:name="Colorful Grid Accent 4" w:uiPriority="73"/>
-    <w:lsdException w:name="Light Shading Accent 5" w:uiPriority="60"/>
-    <w:lsdException w:name="Light List Accent 5" w:uiPriority="61"/>
-    <w:lsdException w:name="Light Grid Accent 5" w:uiPriority="62"/>
-    <w:lsdException w:name="Medium Shading 1 Accent 5" w:uiPriority="63"/>
-    <w:lsdException w:name="Medium Shading 2 Accent 5" w:uiPriority="64"/>
-    <w:lsdException w:name="Medium List 1 Accent 5" w:uiPriority="65"/>
-    <w:lsdException w:name="Medium List 2 Accent 5" w:uiPriority="66"/>
-    <w:lsdException w:name="Medium Grid 1 Accent 5" w:uiPriority="67"/>
-    <w:lsdException w:name="Medium Grid 2 Accent 5" w:uiPriority="68"/>
-    <w:lsdException w:name="Medium Grid 3 Accent 5" w:uiPriority="69"/>
-    <w:lsdException w:name="Dark List Accent 5" w:uiPriority="70"/>
-    <w:lsdException w:name="Colorful Shading Accent 5" w:uiPriority="71"/>
-    <w:lsdException w:name="Colorful List Accent 5" w:uiPriority="72"/>
-    <w:lsdException w:name="Colorful Grid Accent 5" w:uiPriority="73"/>
-    <w:lsdException w:name="Light Shading Accent 6" w:uiPriority="60"/>
-    <w:lsdException w:name="Light List Accent 6" w:uiPriority="61"/>
-    <w:lsdException w:name="Light Grid Accent 6" w:uiPriority="62"/>
-    <w:lsdException w:name="Medium Shading 1 Accent 6" w:uiPriority="63"/>
-    <w:lsdException w:name="Medium Shading 2 Accent 6" w:uiPriority="64"/>
-    <w:lsdException w:name="Medium List 1 Accent 6" w:uiPriority="65"/>
-    <w:lsdException w:name="Medium List 2 Accent 6" w:uiPriority="66"/>
-    <w:lsdException w:name="Medium Grid 1 Accent 6" w:uiPriority="67"/>
-    <w:lsdException w:name="Medium Grid 2 Accent 6" w:uiPriority="68"/>
-    <w:lsdException w:name="Medium Grid 3 Accent 6" w:uiPriority="69"/>
-    <w:lsdException w:name="Dark List Accent 6" w:uiPriority="70"/>
-    <w:lsdException w:name="Colorful Shading Accent 6" w:uiPriority="71"/>
-    <w:lsdException w:name="Colorful List Accent 6" w:uiPriority="72"/>
-    <w:lsdException w:name="Colorful Grid Accent 6" w:uiPriority="73"/>
-    <w:lsdException w:name="Subtle Emphasis" w:uiPriority="19" w:qFormat="1"/>
-    <w:lsdException w:name="Intense Emphasis" w:uiPriority="21" w:qFormat="1"/>
-    <w:lsdException w:name="Subtle Reference" w:uiPriority="31" w:qFormat="1"/>
-    <w:lsdException w:name="Intense Reference" w:uiPriority="32" w:qFormat="1"/>
-    <w:lsdException w:name="Book Title" w:uiPriority="33" w:qFormat="1"/>
-    <w:lsdException w:name="Bibliography" w:semiHidden="1" w:uiPriority="37" w:unhideWhenUsed="1"/>
-    <w:lsdException w:name="TOC Heading" w:semiHidden="1" w:uiPriority="39" w:unhideWhenUsed="1" w:qFormat="1"/>
-    <w:lsdException w:name="Plain Table 1" w:uiPriority="41"/>
-    <w:lsdException w:name="Plain Table 2" w:uiPriority="42"/>
-    <w:lsdException w:name="Plain Table 3" w:uiPriority="43"/>
-    <w:lsdException w:name="Plain Table 4" w:uiPriority="44"/>
-    <w:lsdException w:name="Plain Table 5" w:uiPriority="45"/>
-    <w:lsdException w:name="Grid Table Light" w:uiPriority="40"/>
-    <w:lsdException w:name="Grid Table 1 Light" w:uiPriority="46"/>
-    <w:lsdException w:name="Grid Table 2" w:uiPriority="47"/>
-    <w:lsdException w:name="Grid Table 3" w:uiPriority="48"/>
-    <w:lsdException w:name="Grid Table 4" w:uiPriority="49"/>
-    <w:lsdException w:name="Grid Table 5 Dark" w:uiPriority="50"/>
-    <w:lsdException w:name="Grid Table 6 Colorful" w:uiPriority="51"/>
-    <w:lsdException w:name="Grid Table 7 Colorful" w:uiPriority="52"/>
-    <w:lsdException w:name="Grid Table 1 Light Accent 1" w:uiPriority="46"/>
-    <w:lsdException w:name="Grid Table 2 Accent 1" w:uiPriority="47"/>
-    <w:lsdException w:name="Grid Table 3 Accent 1" w:uiPriority="48"/>
-    <w:lsdException w:name="Grid Table 4 Accent 1" w:uiPriority="49"/>
-    <w:lsdException w:name="Grid Table 5 Dark Accent 1" w:uiPriority="50"/>
-    <w:lsdException w:name="Grid Table 6 Colorful Accent 1" w:uiPriority="51"/>
-    <w:lsdException w:name="Grid Table 7 Colorful Accent 1" w:uiPriority="52"/>
-    <w:lsdException w:name="Grid Table 1 Light Accent 2" w:uiPriority="46"/>
-    <w:lsdException w:name="Grid Table 2 Accent 2" w:uiPriority="47"/>
-    <w:lsdException w:name="Grid Table 3 Accent 2" w:uiPriority="48"/>
-    <w:lsdException w:name="Grid Table 4 Accent 2" w:uiPriority="49"/>
-    <w:lsdException w:name="Grid Table 5 Dark Accent 2" w:uiPriority="50"/>
-    <w:lsdException w:name="Grid Table 6 Colorful Accent 2" w:uiPriority="51"/>
-    <w:lsdException w:name="Grid Table 7 Colorful Accent 2" w:uiPriority="52"/>
-    <w:lsdException w:name="Grid Table 1 Light Accent 3" w:uiPriority="46"/>
-    <w:lsdException w:name="Grid Table 2 Accent 3" w:uiPriority="47"/>
-    <w:lsdException w:name="Grid Table 3 Accent 3" w:uiPriority="48"/>
-    <w:lsdException w:name="Grid Table 4 Accent 3" w:uiPriority="49"/>
-    <w:lsdException w:name="Grid Table 5 Dark Accent 3" w:uiPriority="50"/>
-    <w:lsdException w:name="Grid Table 6 Colorful Accent 3" w:uiPriority="51"/>
-    <w:lsdException w:name="Grid Table 7 Colorful Accent 3" w:uiPriority="52"/>
-    <w:lsdException w:name="Grid Table 1 Light Accent 4" w:uiPriority="46"/>
-    <w:lsdException w:name="Grid Table 2 Accent 4" w:uiPriority="47"/>
-    <w:lsdException w:name="Grid Table 3 Accent 4" w:uiPriority="48"/>
-    <w:lsdException w:name="Grid Table 4 Accent 4" w:uiPriority="49"/>
-    <w:lsdException w:name="Grid Table 5 Dark Accent 4" w:uiPriority="50"/>
-    <w:lsdException w:name="Grid Table 6 Colorful Accent 4" w:uiPriority="51"/>
-    <w:lsdException w:name="Grid Table 7 Colorful Accent 4" w:uiPriority="52"/>
-    <w:lsdException w:name="Grid Table 1 Light Accent 5" w:uiPriority="46"/>
-    <w:lsdException w:name="Grid Table 2 Accent 5" w:uiPriority="47"/>
-    <w:lsdException w:name="Grid Table 3 Accent 5" w:uiPriority="48"/>
-    <w:lsdException w:name="Grid Table 4 Accent 5" w:uiPriority="49"/>
-    <w:lsdException w:name="Grid Table 5 Dark Accent 5" w:uiPriority="50"/>
-    <w:lsdException w:name="Grid Table 6 Colorful Accent 5" w:uiPriority="51"/>
-    <w:lsdException w:name="Grid Table 7 Colorful Accent 5" w:uiPriority="52"/>
-    <w:lsdException w:name="Grid Table 1 Light Accent 6" w:uiPriority="46"/>
-    <w:lsdException w:name="Grid Table 2 Accent 6" w:uiPriority="47"/>
-    <w:lsdException w:name="Grid Table 3 Accent 6" w:uiPriority="48"/>
-    <w:lsdException w:name="Grid Table 4 Accent 6" w:uiPriority="49"/>
-    <w:lsdException w:name="Grid Table 5 Dark Accent 6" w:uiPriority="50"/>
-    <w:lsdException w:name="Grid Table 6 Colorful Accent 6" w:uiPriority="51"/>
-    <w:lsdException w:name="Grid Table 7 Colorful Accent 6" w:uiPriority="52"/>
-    <w:lsdException w:name="List Table 1 Light" w:uiPriority="46"/>
-    <w:lsdException w:name="List Table 2" w:uiPriority="47"/>
-    <w:lsdException w:name="List Table 3" w:uiPriority="48"/>
-    <w:lsdException w:name="List Table 4" w:uiPriority="49"/>
-    <w:lsdException w:name="List Table 5 Dark" w:uiPriority="50"/>
-    <w:lsdException w:name="List Table 6 Colorful" w:uiPriority="51"/>
-    <w:lsdException w:name="List Table 7 Colorful" w:uiPriority="52"/>
-    <w:lsdException w:name="List Table 1 Light Accent 1" w:uiPriority="46"/>
-    <w:lsdException w:name="List Table 2 Accent 1" w:uiPriority="47"/>
-    <w:lsdException w:name="List Table 3 Accent 1" w:uiPriority="48"/>
-    <w:lsdException w:name="List Table 4 Accent 1" w:uiPriority="49"/>
-    <w:lsdException w:name="List Table 5 Dark Accent 1" w:uiPriority="50"/>
-    <w:lsdException w:name="List Table 6 Colorful Accent 1" w:uiPriority="51"/>
-    <w:lsdException w:name="List Table 7 Colorful Accent 1" w:uiPriority="52"/>
-    <w:lsdException w:name="List Table 1 Light Accent 2" w:uiPriority="46"/>
-    <w:lsdException w:name="List Table 2 Accent 2" w:uiPriority="47"/>
-    <w:lsdException w:name="List Table 3 Accent 2" w:uiPriority="48"/>
-    <w:lsdException w:name="List Table 4 Accent 2" w:uiPriority="49"/>
-    <w:lsdException w:name="List Table 5 Dark Accent 2" w:uiPriority="50"/>
-    <w:lsdException w:name="List Table 6 Colorful Accent 2" w:uiPriority="51"/>
-    <w:lsdException w:name="List Table 7 Colorful Accent 2" w:uiPriority="52"/>
-    <w:lsdException w:name="List Table 1 Light Accent 3" w:uiPriority="46"/>
-    <w:lsdException w:name="List Table 2 Accent 3" w:uiPriority="47"/>
-    <w:lsdException w:name="List Table 3 Accent 3" w:uiPriority="48"/>
-    <w:lsdException w:name="List Table 4 Accent 3" w:uiPriority="49"/>
-    <w:lsdException w:name="List Table 5 Dark Accent 3" w:uiPriority="50"/>
-    <w:lsdException w:name="List Table 6 Colorful Accent 3" w:uiPriority="51"/>
-    <w:lsdException w:name="List Table 7 Colorful Accent 3" w:uiPriority="52"/>
-    <w:lsdException w:name="List Table 1 Light Accent 4" w:uiPriority="46"/>
-    <w:lsdException w:name="List Table 2 Accent 4" w:uiPriority="47"/>
-    <w:lsdException w:name="List Table 3 Accent 4" w:uiPriority="48"/>
-    <w:lsdException w:name="List Table 4 Accent 4" w:uiPriority="49"/>
-    <w:lsdException w:name="List Table 5 Dark Accent 4" w:uiPriority="50"/>
-    <w:lsdException w:name="List Table 6 Colorful Accent 4" w:uiPriority="51"/>
-    <w:lsdException w:name="List Table 7 Colorful Accent 4" w:uiPriority="52"/>
-    <w:lsdException w:name="List Table 1 Light Accent 5" w:uiPriority="46"/>
-    <w:lsdException w:name="List Table 2 Accent 5" w:uiPriority="47"/>
-    <w:lsdException w:name="List Table 3 Accent 5" w:uiPriority="48"/>
-    <w:lsdException w:name="List Table 4 Accent 5" w:uiPriority="49"/>
-    <w:lsdException w:name="List Table 5 Dark Accent 5" w:uiPriority="50"/>
-    <w:lsdException w:name="List Table 6 Colorful Accent 5" w:uiPriority="51"/>
-    <w:lsdException w:name="List Table 7 Colorful Accent 5" w:uiPriority="52"/>
-    <w:lsdException w:name="List Table 1 Light Accent 6" w:uiPriority="46"/>
-    <w:lsdException w:name="List Table 2 Accent 6" w:uiPriority="47"/>
-    <w:lsdException w:name="List Table 3 Accent 6" w:uiPriority="48"/>
-    <w:lsdException w:name="List Table 4 Accent 6" w:uiPriority="49"/>
-    <w:lsdException w:name="List Table 5 Dark Accent 6" w:uiPriority="50"/>
-    <w:lsdException w:name="List Table 6 Colorful Accent 6" w:uiPriority="51"/>
-    <w:lsdException w:name="List Table 7 Colorful Accent 6" w:uiPriority="52"/>
+  <w:latentStyles w:defLockedState="0" w:defUIPriority="99" w:defSemiHidden="1" w:defUnhideWhenUsed="1" w:defQFormat="0" w:count="267">
+    <w:lsdException w:name="Normal" w:semiHidden="0" w:uiPriority="0" w:unhideWhenUsed="0" w:qFormat="1"/>
+    <w:lsdException w:name="heading 1" w:semiHidden="0" w:uiPriority="9" w:unhideWhenUsed="0" w:qFormat="1"/>
+    <w:lsdException w:name="heading 2" w:uiPriority="9" w:qFormat="1"/>
+    <w:lsdException w:name="heading 3" w:uiPriority="9" w:qFormat="1"/>
+    <w:lsdException w:name="heading 4" w:uiPriority="9" w:qFormat="1"/>
+    <w:lsdException w:name="heading 5" w:uiPriority="9" w:qFormat="1"/>
+    <w:lsdException w:name="heading 6" w:uiPriority="9" w:qFormat="1"/>
+    <w:lsdException w:name="heading 7" w:uiPriority="9" w:qFormat="1"/>
+    <w:lsdException w:name="heading 8" w:uiPriority="9" w:qFormat="1"/>
+    <w:lsdException w:name="heading 9" w:uiPriority="9" w:qFormat="1"/>
+    <w:lsdException w:name="toc 1" w:uiPriority="39" w:qFormat="1"/>
+    <w:lsdException w:name="toc 2" w:uiPriority="39" w:qFormat="1"/>
+    <w:lsdException w:name="toc 3" w:uiPriority="39" w:qFormat="1"/>
+    <w:lsdException w:name="toc 4" w:uiPriority="39"/>
+    <w:lsdException w:name="toc 5" w:uiPriority="39"/>
+    <w:lsdException w:name="toc 6" w:uiPriority="39"/>
+    <w:lsdException w:name="toc 7" w:uiPriority="39"/>
+    <w:lsdException w:name="toc 8" w:uiPriority="39"/>
+    <w:lsdException w:name="toc 9" w:uiPriority="39"/>
+    <w:lsdException w:name="caption" w:uiPriority="35" w:qFormat="1"/>
+    <w:lsdException w:name="Title" w:semiHidden="0" w:uiPriority="0" w:unhideWhenUsed="0" w:qFormat="1"/>
+    <w:lsdException w:name="Default Paragraph Font" w:uiPriority="1"/>
+    <w:lsdException w:name="Subtitle" w:semiHidden="0" w:uiPriority="0" w:unhideWhenUsed="0" w:qFormat="1"/>
+    <w:lsdException w:name="Strong" w:semiHidden="0" w:uiPriority="22" w:unhideWhenUsed="0" w:qFormat="1"/>
+    <w:lsdException w:name="Emphasis" w:semiHidden="0" w:uiPriority="20" w:unhideWhenUsed="0" w:qFormat="1"/>
+    <w:lsdException w:name="Table Grid" w:semiHidden="0" w:uiPriority="59" w:unhideWhenUsed="0"/>
+    <w:lsdException w:name="Placeholder Text" w:unhideWhenUsed="0"/>
+    <w:lsdException w:name="No Spacing" w:semiHidden="0" w:uiPriority="1" w:unhideWhenUsed="0" w:qFormat="1"/>
+    <w:lsdException w:name="Light Shading" w:semiHidden="0" w:uiPriority="60" w:unhideWhenUsed="0"/>
+    <w:lsdException w:name="Light List" w:semiHidden="0" w:uiPriority="61" w:unhideWhenUsed="0"/>
+    <w:lsdException w:name="Light Grid" w:semiHidden="0" w:uiPriority="62" w:unhideWhenUsed="0"/>
+    <w:lsdException w:name="Medium Shading 1" w:semiHidden="0" w:uiPriority="63" w:unhideWhenUsed="0"/>
+    <w:lsdException w:name="Medium Shading 2" w:semiHidden="0" w:uiPriority="64" w:unhideWhenUsed="0"/>
+    <w:lsdException w:name="Medium List 1" w:semiHidden="0" w:uiPriority="65" w:unhideWhenUsed="0"/>
+    <w:lsdException w:name="Medium List 2" w:semiHidden="0" w:uiPriority="66" w:unhideWhenUsed="0"/>
+    <w:lsdException w:name="Medium Grid 1" w:semiHidden="0" w:uiPriority="67" w:unhideWhenUsed="0"/>
+    <w:lsdException w:name="Medium Grid 2" w:semiHidden="0" w:uiPriority="68" w:unhideWhenUsed="0"/>
+    <w:lsdException w:name="Medium Grid 3" w:semiHidden="0" w:uiPriority="69" w:unhideWhenUsed="0"/>
+    <w:lsdException w:name="Dark List" w:semiHidden="0" w:uiPriority="70" w:unhideWhenUsed="0"/>
+    <w:lsdException w:name="Colorful Shading" w:semiHidden="0" w:uiPriority="71" w:unhideWhenUsed="0"/>
+    <w:lsdException w:name="Colorful List" w:semiHidden="0" w:uiPriority="72" w:unhideWhenUsed="0"/>
+    <w:lsdException w:name="Colorful Grid" w:semiHidden="0" w:uiPriority="73" w:unhideWhenUsed="0"/>
+    <w:lsdException w:name="Light Shading Accent 1" w:semiHidden="0" w:uiPriority="60" w:unhideWhenUsed="0"/>
+    <w:lsdException w:name="Light List Accent 1" w:semiHidden="0" w:uiPriority="61" w:unhideWhenUsed="0"/>
+    <w:lsdException w:name="Light Grid Accent 1" w:semiHidden="0" w:uiPriority="62" w:unhideWhenUsed="0"/>
+    <w:lsdException w:name="Medium Shading 1 Accent 1" w:semiHidden="0" w:uiPriority="63" w:unhideWhenUsed="0"/>
+    <w:lsdException w:name="Medium Shading 2 Accent 1" w:semiHidden="0" w:uiPriority="64" w:unhideWhenUsed="0"/>
+    <w:lsdException w:name="Medium List 1 Accent 1" w:semiHidden="0" w:uiPriority="65" w:unhideWhenUsed="0"/>
+    <w:lsdException w:name="Revision" w:unhideWhenUsed="0"/>
+    <w:lsdException w:name="List Paragraph" w:semiHidden="0" w:uiPriority="34" w:unhideWhenUsed="0" w:qFormat="1"/>
+    <w:lsdException w:name="Quote" w:semiHidden="0" w:uiPriority="29" w:unhideWhenUsed="0" w:qFormat="1"/>
+    <w:lsdException w:name="Intense Quote" w:semiHidden="0" w:uiPriority="30" w:unhideWhenUsed="0" w:qFormat="1"/>
+    <w:lsdException w:name="Medium List 2 Accent 1" w:semiHidden="0" w:uiPriority="66" w:unhideWhenUsed="0"/>
+    <w:lsdException w:name="Medium Grid 1 Accent 1" w:semiHidden="0" w:uiPriority="67" w:unhideWhenUsed="0"/>
+    <w:lsdException w:name="Medium Grid 2 Accent 1" w:semiHidden="0" w:uiPriority="68" w:unhideWhenUsed="0"/>
+    <w:lsdException w:name="Medium Grid 3 Accent 1" w:semiHidden="0" w:uiPriority="69" w:unhideWhenUsed="0"/>
+    <w:lsdException w:name="Dark List Accent 1" w:semiHidden="0" w:uiPriority="70" w:unhideWhenUsed="0"/>
+    <w:lsdException w:name="Colorful Shading Accent 1" w:semiHidden="0" w:uiPriority="71" w:unhideWhenUsed="0"/>
+    <w:lsdException w:name="Colorful List Accent 1" w:semiHidden="0" w:uiPriority="72" w:unhideWhenUsed="0"/>
+    <w:lsdException w:name="Colorful Grid Accent 1" w:semiHidden="0" w:uiPriority="73" w:unhideWhenUsed="0"/>
+    <w:lsdException w:name="Light Shading Accent 2" w:semiHidden="0" w:uiPriority="60" w:unhideWhenUsed="0"/>
+    <w:lsdException w:name="Light List Accent 2" w:semiHidden="0" w:uiPriority="61" w:unhideWhenUsed="0"/>
+    <w:lsdException w:name="Light Grid Accent 2" w:semiHidden="0" w:uiPriority="62" w:unhideWhenUsed="0"/>
+    <w:lsdException w:name="Medium Shading 1 Accent 2" w:semiHidden="0" w:uiPriority="63" w:unhideWhenUsed="0"/>
+    <w:lsdException w:name="Medium Shading 2 Accent 2" w:semiHidden="0" w:uiPriority="64" w:unhideWhenUsed="0"/>
+    <w:lsdException w:name="Medium List 1 Accent 2" w:semiHidden="0" w:uiPriority="65" w:unhideWhenUsed="0"/>
+    <w:lsdException w:name="Medium List 2 Accent 2" w:semiHidden="0" w:uiPriority="66" w:unhideWhenUsed="0"/>
+    <w:lsdException w:name="Medium Grid 1 Accent 2" w:semiHidden="0" w:uiPriority="67" w:unhideWhenUsed="0"/>
+    <w:lsdException w:name="Medium Grid 2 Accent 2" w:semiHidden="0" w:uiPriority="68" w:unhideWhenUsed="0"/>
+    <w:lsdException w:name="Medium Grid 3 Accent 2" w:semiHidden="0" w:uiPriority="69" w:unhideWhenUsed="0"/>
+    <w:lsdException w:name="Dark List Accent 2" w:semiHidden="0" w:uiPriority="70" w:unhideWhenUsed="0"/>
+    <w:lsdException w:name="Colorful Shading Accent 2" w:semiHidden="0" w:uiPriority="71" w:unhideWhenUsed="0"/>
+    <w:lsdException w:name="Colorful List Accent 2" w:semiHidden="0" w:uiPriority="72" w:unhideWhenUsed="0"/>
+    <w:lsdException w:name="Colorful Grid Accent 2" w:semiHidden="0" w:uiPriority="73" w:unhideWhenUsed="0"/>
+    <w:lsdException w:name="Light Shading Accent 3" w:semiHidden="0" w:uiPriority="60" w:unhideWhenUsed="0"/>
+    <w:lsdException w:name="Light List Accent 3" w:semiHidden="0" w:uiPriority="61" w:unhideWhenUsed="0"/>
+    <w:lsdException w:name="Light Grid Accent 3" w:semiHidden="0" w:uiPriority="62" w:unhideWhenUsed="0"/>
+    <w:lsdException w:name="Medium Shading 1 Accent 3" w:semiHidden="0" w:uiPriority="63" w:unhideWhenUsed="0"/>
+    <w:lsdException w:name="Medium Shading 2 Accent 3" w:semiHidden="0" w:uiPriority="64" w:unhideWhenUsed="0"/>
+    <w:lsdException w:name="Medium List 1 Accent 3" w:semiHidden="0" w:uiPriority="65" w:unhideWhenUsed="0"/>
+    <w:lsdException w:name="Medium List 2 Accent 3" w:semiHidden="0" w:uiPriority="66" w:unhideWhenUsed="0"/>
+    <w:lsdException w:name="Medium Grid 1 Accent 3" w:semiHidden="0" w:uiPriority="67" w:unhideWhenUsed="0"/>
+    <w:lsdException w:name="Medium Grid 2 Accent 3" w:semiHidden="0" w:uiPriority="68" w:unhideWhenUsed="0"/>
+    <w:lsdException w:name="Medium Grid 3 Accent 3" w:semiHidden="0" w:uiPriority="69" w:unhideWhenUsed="0"/>
+    <w:lsdException w:name="Dark List Accent 3" w:semiHidden="0" w:uiPriority="70" w:unhideWhenUsed="0"/>
+    <w:lsdException w:name="Colorful Shading Accent 3" w:semiHidden="0" w:uiPriority="71" w:unhideWhenUsed="0"/>
+    <w:lsdException w:name="Colorful List Accent 3" w:semiHidden="0" w:uiPriority="72" w:unhideWhenUsed="0"/>
+    <w:lsdException w:name="Colorful Grid Accent 3" w:semiHidden="0" w:uiPriority="73" w:unhideWhenUsed="0"/>
+    <w:lsdException w:name="Light Shading Accent 4" w:semiHidden="0" w:uiPriority="60" w:unhideWhenUsed="0"/>
+    <w:lsdException w:name="Light List Accent 4" w:semiHidden="0" w:uiPriority="61" w:unhideWhenUsed="0"/>
+    <w:lsdException w:name="Light Grid Accent 4" w:semiHidden="0" w:uiPriority="62" w:unhideWhenUsed="0"/>
+    <w:lsdException w:name="Medium Shading 1 Accent 4" w:semiHidden="0" w:uiPriority="63" w:unhideWhenUsed="0"/>
+    <w:lsdException w:name="Medium Shading 2 Accent 4" w:semiHidden="0" w:uiPriority="64" w:unhideWhenUsed="0"/>
+    <w:lsdException w:name="Medium List 1 Accent 4" w:semiHidden="0" w:uiPriority="65" w:unhideWhenUsed="0"/>
+    <w:lsdException w:name="Medium List 2 Accent 4" w:semiHidden="0" w:uiPriority="66" w:unhideWhenUsed="0"/>
+    <w:lsdException w:name="Medium Grid 1 Accent 4" w:semiHidden="0" w:uiPriority="67" w:unhideWhenUsed="0"/>
+    <w:lsdException w:name="Medium Grid 2 Accent 4" w:semiHidden="0" w:uiPriority="68" w:unhideWhenUsed="0"/>
+    <w:lsdException w:name="Medium Grid 3 Accent 4" w:semiHidden="0" w:uiPriority="69" w:unhideWhenUsed="0"/>
+    <w:lsdException w:name="Dark List Accent 4" w:semiHidden="0" w:uiPriority="70" w:unhideWhenUsed="0"/>
+    <w:lsdException w:name="Colorful Shading Accent 4" w:semiHidden="0" w:uiPriority="71" w:unhideWhenUsed="0"/>
+    <w:lsdException w:name="Colorful List Accent 4" w:semiHidden="0" w:uiPriority="72" w:unhideWhenUsed="0"/>
+    <w:lsdException w:name="Colorful Grid Accent 4" w:semiHidden="0" w:uiPriority="73" w:unhideWhenUsed="0"/>
+    <w:lsdException w:name="Light Shading Accent 5" w:semiHidden="0" w:uiPriority="60" w:unhideWhenUsed="0"/>
+    <w:lsdException w:name="Light List Accent 5" w:semiHidden="0" w:uiPriority="61" w:unhideWhenUsed="0"/>
+    <w:lsdException w:name="Light Grid Accent 5" w:semiHidden="0" w:uiPriority="62" w:unhideWhenUsed="0"/>
+    <w:lsdException w:name="Medium Shading 1 Accent 5" w:semiHidden="0" w:uiPriority="63" w:unhideWhenUsed="0"/>
+    <w:lsdException w:name="Medium Shading 2 Accent 5" w:semiHidden="0" w:uiPriority="64" w:unhideWhenUsed="0"/>
+    <w:lsdException w:name="Medium List 1 Accent 5" w:semiHidden="0" w:uiPriority="65" w:unhideWhenUsed="0"/>
+    <w:lsdException w:name="Medium List 2 Accent 5" w:semiHidden="0" w:uiPriority="66" w:unhideWhenUsed="0"/>
+    <w:lsdException w:name="Medium Grid 1 Accent 5" w:semiHidden="0" w:uiPriority="67" w:unhideWhenUsed="0"/>
+    <w:lsdException w:name="Medium Grid 2 Accent 5" w:semiHidden="0" w:uiPriority="68" w:unhideWhenUsed="0"/>
+    <w:lsdException w:name="Medium Grid 3 Accent 5" w:semiHidden="0" w:uiPriority="69" w:unhideWhenUsed="0"/>
+    <w:lsdException w:name="Dark List Accent 5" w:semiHidden="0" w:uiPriority="70" w:unhideWhenUsed="0"/>
+    <w:lsdException w:name="Colorful Shading Accent 5" w:semiHidden="0" w:uiPriority="71" w:unhideWhenUsed="0"/>
+    <w:lsdException w:name="Colorful List Accent 5" w:semiHidden="0" w:uiPriority="72" w:unhideWhenUsed="0"/>
+    <w:lsdException w:name="Colorful Grid Accent 5" w:semiHidden="0" w:uiPriority="73" w:unhideWhenUsed="0"/>
+    <w:lsdException w:name="Light Shading Accent 6" w:semiHidden="0" w:uiPriority="60" w:unhideWhenUsed="0"/>
+    <w:lsdException w:name="Light List Accent 6" w:semiHidden="0" w:uiPriority="61" w:unhideWhenUsed="0"/>
+    <w:lsdException w:name="Light Grid Accent 6" w:semiHidden="0" w:uiPriority="62" w:unhideWhenUsed="0"/>
+    <w:lsdException w:name="Medium Shading 1 Accent 6" w:semiHidden="0" w:uiPriority="63" w:unhideWhenUsed="0"/>
+    <w:lsdException w:name="Medium Shading 2 Accent 6" w:semiHidden="0" w:uiPriority="64" w:unhideWhenUsed="0"/>
+    <w:lsdException w:name="Medium List 1 Accent 6" w:semiHidden="0" w:uiPriority="65" w:unhideWhenUsed="0"/>
+    <w:lsdException w:name="Medium List 2 Accent 6" w:semiHidden="0" w:uiPriority="66" w:unhideWhenUsed="0"/>
+    <w:lsdException w:name="Medium Grid 1 Accent 6" w:semiHidden="0" w:uiPriority="67" w:unhideWhenUsed="0"/>
+    <w:lsdException w:name="Medium Grid 2 Accent 6" w:semiHidden="0" w:uiPriority="68" w:unhideWhenUsed="0"/>
+    <w:lsdException w:name="Medium Grid 3 Accent 6" w:semiHidden="0" w:uiPriority="69" w:unhideWhenUsed="0"/>
+    <w:lsdException w:name="Dark List Accent 6" w:semiHidden="0" w:uiPriority="70" w:unhideWhenUsed="0"/>
+    <w:lsdException w:name="Colorful Shading Accent 6" w:semiHidden="0" w:uiPriority="71" w:unhideWhenUsed="0"/>
+    <w:lsdException w:name="Colorful List Accent 6" w:semiHidden="0" w:uiPriority="72" w:unhideWhenUsed="0"/>
+    <w:lsdException w:name="Colorful Grid Accent 6" w:semiHidden="0" w:uiPriority="73" w:unhideWhenUsed="0"/>
+    <w:lsdException w:name="Subtle Emphasis" w:semiHidden="0" w:uiPriority="19" w:unhideWhenUsed="0" w:qFormat="1"/>
+    <w:lsdException w:name="Intense Emphasis" w:semiHidden="0" w:uiPriority="21" w:unhideWhenUsed="0" w:qFormat="1"/>
+    <w:lsdException w:name="Subtle Reference" w:semiHidden="0" w:uiPriority="31" w:unhideWhenUsed="0" w:qFormat="1"/>
+    <w:lsdException w:name="Intense Reference" w:semiHidden="0" w:uiPriority="32" w:unhideWhenUsed="0" w:qFormat="1"/>
+    <w:lsdException w:name="Book Title" w:semiHidden="0" w:uiPriority="33" w:unhideWhenUsed="0" w:qFormat="1"/>
+    <w:lsdException w:name="Bibliography" w:uiPriority="37"/>
+    <w:lsdException w:name="TOC Heading" w:uiPriority="39" w:qFormat="1"/>
   </w:latentStyles>
   <w:style w:type="paragraph" w:default="1" w:styleId="Normal">
     <w:name w:val="Normal"/>
@@ -9701,11 +9646,11 @@
       <w:szCs w:val="24"/>
     </w:rPr>
   </w:style>
-  <w:style w:type="paragraph" w:styleId="Puesto">
+  <w:style w:type="paragraph" w:styleId="Ttulo">
     <w:name w:val="Title"/>
     <w:basedOn w:val="Normal"/>
     <w:next w:val="Normal"/>
-    <w:link w:val="PuestoCar"/>
+    <w:link w:val="TtuloCar"/>
     <w:qFormat/>
     <w:rsid w:val="00720103"/>
     <w:pPr>
@@ -9724,10 +9669,10 @@
       <w:szCs w:val="52"/>
     </w:rPr>
   </w:style>
-  <w:style w:type="character" w:customStyle="1" w:styleId="PuestoCar">
-    <w:name w:val="Puesto Car"/>
+  <w:style w:type="character" w:customStyle="1" w:styleId="TtuloCar">
+    <w:name w:val="Título Car"/>
     <w:basedOn w:val="Fuentedeprrafopredeter"/>
-    <w:link w:val="Puesto"/>
+    <w:link w:val="Ttulo"/>
     <w:uiPriority w:val="10"/>
     <w:rsid w:val="00720103"/>
     <w:rPr>
@@ -9944,17 +9889,10 @@
     <w:tblPr>
       <w:tblStyleRowBandSize w:val="1"/>
       <w:tblStyleColBandSize w:val="1"/>
-      <w:tblInd w:w="0" w:type="dxa"/>
       <w:tblBorders>
         <w:top w:val="single" w:sz="8" w:space="0" w:color="4F81BD" w:themeColor="accent1"/>
         <w:bottom w:val="single" w:sz="8" w:space="0" w:color="4F81BD" w:themeColor="accent1"/>
       </w:tblBorders>
-      <w:tblCellMar>
-        <w:top w:w="0" w:type="dxa"/>
-        <w:left w:w="108" w:type="dxa"/>
-        <w:bottom w:w="0" w:type="dxa"/>
-        <w:right w:w="108" w:type="dxa"/>
-      </w:tblCellMar>
     </w:tblPr>
     <w:tblStylePr w:type="firstRow">
       <w:pPr>
@@ -10140,6 +10078,264 @@
       <w:iCs/>
       <w:color w:val="4F81BD" w:themeColor="accent1"/>
     </w:rPr>
+  </w:style>
+  <w:style w:type="character" w:styleId="Refdecomentario">
+    <w:name w:val="annotation reference"/>
+    <w:basedOn w:val="Fuentedeprrafopredeter"/>
+    <w:uiPriority w:val="99"/>
+    <w:semiHidden/>
+    <w:unhideWhenUsed/>
+    <w:rsid w:val="00254AB2"/>
+    <w:rPr>
+      <w:sz w:val="16"/>
+      <w:szCs w:val="16"/>
+    </w:rPr>
+  </w:style>
+  <w:style w:type="paragraph" w:styleId="Textocomentario">
+    <w:name w:val="annotation text"/>
+    <w:basedOn w:val="Normal"/>
+    <w:link w:val="TextocomentarioCar"/>
+    <w:uiPriority w:val="99"/>
+    <w:semiHidden/>
+    <w:unhideWhenUsed/>
+    <w:rsid w:val="00254AB2"/>
+    <w:pPr>
+      <w:spacing w:line="240" w:lineRule="auto"/>
+    </w:pPr>
+    <w:rPr>
+      <w:sz w:val="20"/>
+      <w:szCs w:val="20"/>
+    </w:rPr>
+  </w:style>
+  <w:style w:type="character" w:customStyle="1" w:styleId="TextocomentarioCar">
+    <w:name w:val="Texto comentario Car"/>
+    <w:basedOn w:val="Fuentedeprrafopredeter"/>
+    <w:link w:val="Textocomentario"/>
+    <w:uiPriority w:val="99"/>
+    <w:semiHidden/>
+    <w:rsid w:val="00254AB2"/>
+    <w:rPr>
+      <w:sz w:val="20"/>
+      <w:szCs w:val="20"/>
+    </w:rPr>
+  </w:style>
+  <w:style w:type="paragraph" w:styleId="Asuntodelcomentario">
+    <w:name w:val="annotation subject"/>
+    <w:basedOn w:val="Textocomentario"/>
+    <w:next w:val="Textocomentario"/>
+    <w:link w:val="AsuntodelcomentarioCar"/>
+    <w:uiPriority w:val="99"/>
+    <w:semiHidden/>
+    <w:unhideWhenUsed/>
+    <w:rsid w:val="00254AB2"/>
+    <w:rPr>
+      <w:b/>
+      <w:bCs/>
+    </w:rPr>
+  </w:style>
+  <w:style w:type="character" w:customStyle="1" w:styleId="AsuntodelcomentarioCar">
+    <w:name w:val="Asunto del comentario Car"/>
+    <w:basedOn w:val="TextocomentarioCar"/>
+    <w:link w:val="Asuntodelcomentario"/>
+    <w:uiPriority w:val="99"/>
+    <w:semiHidden/>
+    <w:rsid w:val="00254AB2"/>
+    <w:rPr>
+      <w:b/>
+      <w:bCs/>
+      <w:sz w:val="20"/>
+      <w:szCs w:val="20"/>
+    </w:rPr>
+  </w:style>
+</w:styles>
+</file>
+
+<file path=word/stylesWithEffects.xml><?xml version="1.0" encoding="utf-8"?>
+<w:styles xmlns:wpc="http://schemas.microsoft.com/office/word/2010/wordprocessingCanvas" xmlns:mc="http://schemas.openxmlformats.org/markup-compatibility/2006" xmlns:o="urn:schemas-microsoft-com:office:office" xmlns:r="http://schemas.openxmlformats.org/officeDocument/2006/relationships" xmlns:m="http://schemas.openxmlformats.org/officeDocument/2006/math" xmlns:v="urn:schemas-microsoft-com:vml" xmlns:wp14="http://schemas.microsoft.com/office/word/2010/wordprocessingDrawing" xmlns:wp="http://schemas.openxmlformats.org/drawingml/2006/wordprocessingDrawing" xmlns:w10="urn:schemas-microsoft-com:office:word" xmlns:w="http://schemas.openxmlformats.org/wordprocessingml/2006/main" xmlns:w14="http://schemas.microsoft.com/office/word/2010/wordml" xmlns:wpg="http://schemas.microsoft.com/office/word/2010/wordprocessingGroup" xmlns:wpi="http://schemas.microsoft.com/office/word/2010/wordprocessingInk" xmlns:wne="http://schemas.microsoft.com/office/word/2006/wordml" xmlns:wps="http://schemas.microsoft.com/office/word/2010/wordprocessingShape" mc:Ignorable="w14 wp14">
+  <w:docDefaults>
+    <w:rPrDefault>
+      <w:rPr>
+        <w:rFonts w:asciiTheme="minorHAnsi" w:eastAsiaTheme="minorEastAsia" w:hAnsiTheme="minorHAnsi" w:cstheme="minorBidi"/>
+        <w:sz w:val="22"/>
+        <w:szCs w:val="22"/>
+        <w:lang w:val="es-AR" w:eastAsia="es-AR" w:bidi="ar-SA"/>
+      </w:rPr>
+    </w:rPrDefault>
+    <w:pPrDefault>
+      <w:pPr>
+        <w:spacing w:after="200" w:line="276" w:lineRule="auto"/>
+      </w:pPr>
+    </w:pPrDefault>
+  </w:docDefaults>
+  <w:latentStyles w:defLockedState="0" w:defUIPriority="99" w:defSemiHidden="1" w:defUnhideWhenUsed="1" w:defQFormat="0" w:count="267">
+    <w:lsdException w:name="Normal" w:semiHidden="0" w:uiPriority="0" w:unhideWhenUsed="0" w:qFormat="1"/>
+    <w:lsdException w:name="heading 1" w:semiHidden="0" w:uiPriority="9" w:unhideWhenUsed="0" w:qFormat="1"/>
+    <w:lsdException w:name="heading 2" w:uiPriority="9" w:qFormat="1"/>
+    <w:lsdException w:name="heading 3" w:uiPriority="9" w:qFormat="1"/>
+    <w:lsdException w:name="heading 4" w:uiPriority="9" w:qFormat="1"/>
+    <w:lsdException w:name="heading 5" w:uiPriority="9" w:qFormat="1"/>
+    <w:lsdException w:name="heading 6" w:uiPriority="9" w:qFormat="1"/>
+    <w:lsdException w:name="heading 7" w:uiPriority="9" w:qFormat="1"/>
+    <w:lsdException w:name="heading 8" w:uiPriority="9" w:qFormat="1"/>
+    <w:lsdException w:name="heading 9" w:uiPriority="9" w:qFormat="1"/>
+    <w:lsdException w:name="toc 1" w:uiPriority="39"/>
+    <w:lsdException w:name="toc 2" w:uiPriority="39"/>
+    <w:lsdException w:name="toc 3" w:uiPriority="39"/>
+    <w:lsdException w:name="toc 4" w:uiPriority="39"/>
+    <w:lsdException w:name="toc 5" w:uiPriority="39"/>
+    <w:lsdException w:name="toc 6" w:uiPriority="39"/>
+    <w:lsdException w:name="toc 7" w:uiPriority="39"/>
+    <w:lsdException w:name="toc 8" w:uiPriority="39"/>
+    <w:lsdException w:name="toc 9" w:uiPriority="39"/>
+    <w:lsdException w:name="caption" w:uiPriority="35" w:qFormat="1"/>
+    <w:lsdException w:name="Title" w:semiHidden="0" w:uiPriority="10" w:unhideWhenUsed="0" w:qFormat="1"/>
+    <w:lsdException w:name="Default Paragraph Font" w:uiPriority="1"/>
+    <w:lsdException w:name="Subtitle" w:semiHidden="0" w:uiPriority="11" w:unhideWhenUsed="0" w:qFormat="1"/>
+    <w:lsdException w:name="Strong" w:semiHidden="0" w:uiPriority="22" w:unhideWhenUsed="0" w:qFormat="1"/>
+    <w:lsdException w:name="Emphasis" w:semiHidden="0" w:uiPriority="20" w:unhideWhenUsed="0" w:qFormat="1"/>
+    <w:lsdException w:name="Table Grid" w:semiHidden="0" w:uiPriority="59" w:unhideWhenUsed="0"/>
+    <w:lsdException w:name="Placeholder Text" w:unhideWhenUsed="0"/>
+    <w:lsdException w:name="No Spacing" w:semiHidden="0" w:uiPriority="1" w:unhideWhenUsed="0" w:qFormat="1"/>
+    <w:lsdException w:name="Light Shading" w:semiHidden="0" w:uiPriority="60" w:unhideWhenUsed="0"/>
+    <w:lsdException w:name="Light List" w:semiHidden="0" w:uiPriority="61" w:unhideWhenUsed="0"/>
+    <w:lsdException w:name="Light Grid" w:semiHidden="0" w:uiPriority="62" w:unhideWhenUsed="0"/>
+    <w:lsdException w:name="Medium Shading 1" w:semiHidden="0" w:uiPriority="63" w:unhideWhenUsed="0"/>
+    <w:lsdException w:name="Medium Shading 2" w:semiHidden="0" w:uiPriority="64" w:unhideWhenUsed="0"/>
+    <w:lsdException w:name="Medium List 1" w:semiHidden="0" w:uiPriority="65" w:unhideWhenUsed="0"/>
+    <w:lsdException w:name="Medium List 2" w:semiHidden="0" w:uiPriority="66" w:unhideWhenUsed="0"/>
+    <w:lsdException w:name="Medium Grid 1" w:semiHidden="0" w:uiPriority="67" w:unhideWhenUsed="0"/>
+    <w:lsdException w:name="Medium Grid 2" w:semiHidden="0" w:uiPriority="68" w:unhideWhenUsed="0"/>
+    <w:lsdException w:name="Medium Grid 3" w:semiHidden="0" w:uiPriority="69" w:unhideWhenUsed="0"/>
+    <w:lsdException w:name="Dark List" w:semiHidden="0" w:uiPriority="70" w:unhideWhenUsed="0"/>
+    <w:lsdException w:name="Colorful Shading" w:semiHidden="0" w:uiPriority="71" w:unhideWhenUsed="0"/>
+    <w:lsdException w:name="Colorful List" w:semiHidden="0" w:uiPriority="72" w:unhideWhenUsed="0"/>
+    <w:lsdException w:name="Colorful Grid" w:semiHidden="0" w:uiPriority="73" w:unhideWhenUsed="0"/>
+    <w:lsdException w:name="Light Shading Accent 1" w:semiHidden="0" w:uiPriority="60" w:unhideWhenUsed="0"/>
+    <w:lsdException w:name="Light List Accent 1" w:semiHidden="0" w:uiPriority="61" w:unhideWhenUsed="0"/>
+    <w:lsdException w:name="Light Grid Accent 1" w:semiHidden="0" w:uiPriority="62" w:unhideWhenUsed="0"/>
+    <w:lsdException w:name="Medium Shading 1 Accent 1" w:semiHidden="0" w:uiPriority="63" w:unhideWhenUsed="0"/>
+    <w:lsdException w:name="Medium Shading 2 Accent 1" w:semiHidden="0" w:uiPriority="64" w:unhideWhenUsed="0"/>
+    <w:lsdException w:name="Medium List 1 Accent 1" w:semiHidden="0" w:uiPriority="65" w:unhideWhenUsed="0"/>
+    <w:lsdException w:name="Revision" w:unhideWhenUsed="0"/>
+    <w:lsdException w:name="List Paragraph" w:semiHidden="0" w:uiPriority="34" w:unhideWhenUsed="0" w:qFormat="1"/>
+    <w:lsdException w:name="Quote" w:semiHidden="0" w:uiPriority="29" w:unhideWhenUsed="0" w:qFormat="1"/>
+    <w:lsdException w:name="Intense Quote" w:semiHidden="0" w:uiPriority="30" w:unhideWhenUsed="0" w:qFormat="1"/>
+    <w:lsdException w:name="Medium List 2 Accent 1" w:semiHidden="0" w:uiPriority="66" w:unhideWhenUsed="0"/>
+    <w:lsdException w:name="Medium Grid 1 Accent 1" w:semiHidden="0" w:uiPriority="67" w:unhideWhenUsed="0"/>
+    <w:lsdException w:name="Medium Grid 2 Accent 1" w:semiHidden="0" w:uiPriority="68" w:unhideWhenUsed="0"/>
+    <w:lsdException w:name="Medium Grid 3 Accent 1" w:semiHidden="0" w:uiPriority="69" w:unhideWhenUsed="0"/>
+    <w:lsdException w:name="Dark List Accent 1" w:semiHidden="0" w:uiPriority="70" w:unhideWhenUsed="0"/>
+    <w:lsdException w:name="Colorful Shading Accent 1" w:semiHidden="0" w:uiPriority="71" w:unhideWhenUsed="0"/>
+    <w:lsdException w:name="Colorful List Accent 1" w:semiHidden="0" w:uiPriority="72" w:unhideWhenUsed="0"/>
+    <w:lsdException w:name="Colorful Grid Accent 1" w:semiHidden="0" w:uiPriority="73" w:unhideWhenUsed="0"/>
+    <w:lsdException w:name="Light Shading Accent 2" w:semiHidden="0" w:uiPriority="60" w:unhideWhenUsed="0"/>
+    <w:lsdException w:name="Light List Accent 2" w:semiHidden="0" w:uiPriority="61" w:unhideWhenUsed="0"/>
+    <w:lsdException w:name="Light Grid Accent 2" w:semiHidden="0" w:uiPriority="62" w:unhideWhenUsed="0"/>
+    <w:lsdException w:name="Medium Shading 1 Accent 2" w:semiHidden="0" w:uiPriority="63" w:unhideWhenUsed="0"/>
+    <w:lsdException w:name="Medium Shading 2 Accent 2" w:semiHidden="0" w:uiPriority="64" w:unhideWhenUsed="0"/>
+    <w:lsdException w:name="Medium List 1 Accent 2" w:semiHidden="0" w:uiPriority="65" w:unhideWhenUsed="0"/>
+    <w:lsdException w:name="Medium List 2 Accent 2" w:semiHidden="0" w:uiPriority="66" w:unhideWhenUsed="0"/>
+    <w:lsdException w:name="Medium Grid 1 Accent 2" w:semiHidden="0" w:uiPriority="67" w:unhideWhenUsed="0"/>
+    <w:lsdException w:name="Medium Grid 2 Accent 2" w:semiHidden="0" w:uiPriority="68" w:unhideWhenUsed="0"/>
+    <w:lsdException w:name="Medium Grid 3 Accent 2" w:semiHidden="0" w:uiPriority="69" w:unhideWhenUsed="0"/>
+    <w:lsdException w:name="Dark List Accent 2" w:semiHidden="0" w:uiPriority="70" w:unhideWhenUsed="0"/>
+    <w:lsdException w:name="Colorful Shading Accent 2" w:semiHidden="0" w:uiPriority="71" w:unhideWhenUsed="0"/>
+    <w:lsdException w:name="Colorful List Accent 2" w:semiHidden="0" w:uiPriority="72" w:unhideWhenUsed="0"/>
+    <w:lsdException w:name="Colorful Grid Accent 2" w:semiHidden="0" w:uiPriority="73" w:unhideWhenUsed="0"/>
+    <w:lsdException w:name="Light Shading Accent 3" w:semiHidden="0" w:uiPriority="60" w:unhideWhenUsed="0"/>
+    <w:lsdException w:name="Light List Accent 3" w:semiHidden="0" w:uiPriority="61" w:unhideWhenUsed="0"/>
+    <w:lsdException w:name="Light Grid Accent 3" w:semiHidden="0" w:uiPriority="62" w:unhideWhenUsed="0"/>
+    <w:lsdException w:name="Medium Shading 1 Accent 3" w:semiHidden="0" w:uiPriority="63" w:unhideWhenUsed="0"/>
+    <w:lsdException w:name="Medium Shading 2 Accent 3" w:semiHidden="0" w:uiPriority="64" w:unhideWhenUsed="0"/>
+    <w:lsdException w:name="Medium List 1 Accent 3" w:semiHidden="0" w:uiPriority="65" w:unhideWhenUsed="0"/>
+    <w:lsdException w:name="Medium List 2 Accent 3" w:semiHidden="0" w:uiPriority="66" w:unhideWhenUsed="0"/>
+    <w:lsdException w:name="Medium Grid 1 Accent 3" w:semiHidden="0" w:uiPriority="67" w:unhideWhenUsed="0"/>
+    <w:lsdException w:name="Medium Grid 2 Accent 3" w:semiHidden="0" w:uiPriority="68" w:unhideWhenUsed="0"/>
+    <w:lsdException w:name="Medium Grid 3 Accent 3" w:semiHidden="0" w:uiPriority="69" w:unhideWhenUsed="0"/>
+    <w:lsdException w:name="Dark List Accent 3" w:semiHidden="0" w:uiPriority="70" w:unhideWhenUsed="0"/>
+    <w:lsdException w:name="Colorful Shading Accent 3" w:semiHidden="0" w:uiPriority="71" w:unhideWhenUsed="0"/>
+    <w:lsdException w:name="Colorful List Accent 3" w:semiHidden="0" w:uiPriority="72" w:unhideWhenUsed="0"/>
+    <w:lsdException w:name="Colorful Grid Accent 3" w:semiHidden="0" w:uiPriority="73" w:unhideWhenUsed="0"/>
+    <w:lsdException w:name="Light Shading Accent 4" w:semiHidden="0" w:uiPriority="60" w:unhideWhenUsed="0"/>
+    <w:lsdException w:name="Light List Accent 4" w:semiHidden="0" w:uiPriority="61" w:unhideWhenUsed="0"/>
+    <w:lsdException w:name="Light Grid Accent 4" w:semiHidden="0" w:uiPriority="62" w:unhideWhenUsed="0"/>
+    <w:lsdException w:name="Medium Shading 1 Accent 4" w:semiHidden="0" w:uiPriority="63" w:unhideWhenUsed="0"/>
+    <w:lsdException w:name="Medium Shading 2 Accent 4" w:semiHidden="0" w:uiPriority="64" w:unhideWhenUsed="0"/>
+    <w:lsdException w:name="Medium List 1 Accent 4" w:semiHidden="0" w:uiPriority="65" w:unhideWhenUsed="0"/>
+    <w:lsdException w:name="Medium List 2 Accent 4" w:semiHidden="0" w:uiPriority="66" w:unhideWhenUsed="0"/>
+    <w:lsdException w:name="Medium Grid 1 Accent 4" w:semiHidden="0" w:uiPriority="67" w:unhideWhenUsed="0"/>
+    <w:lsdException w:name="Medium Grid 2 Accent 4" w:semiHidden="0" w:uiPriority="68" w:unhideWhenUsed="0"/>
+    <w:lsdException w:name="Medium Grid 3 Accent 4" w:semiHidden="0" w:uiPriority="69" w:unhideWhenUsed="0"/>
+    <w:lsdException w:name="Dark List Accent 4" w:semiHidden="0" w:uiPriority="70" w:unhideWhenUsed="0"/>
+    <w:lsdException w:name="Colorful Shading Accent 4" w:semiHidden="0" w:uiPriority="71" w:unhideWhenUsed="0"/>
+    <w:lsdException w:name="Colorful List Accent 4" w:semiHidden="0" w:uiPriority="72" w:unhideWhenUsed="0"/>
+    <w:lsdException w:name="Colorful Grid Accent 4" w:semiHidden="0" w:uiPriority="73" w:unhideWhenUsed="0"/>
+    <w:lsdException w:name="Light Shading Accent 5" w:semiHidden="0" w:uiPriority="60" w:unhideWhenUsed="0"/>
+    <w:lsdException w:name="Light List Accent 5" w:semiHidden="0" w:uiPriority="61" w:unhideWhenUsed="0"/>
+    <w:lsdException w:name="Light Grid Accent 5" w:semiHidden="0" w:uiPriority="62" w:unhideWhenUsed="0"/>
+    <w:lsdException w:name="Medium Shading 1 Accent 5" w:semiHidden="0" w:uiPriority="63" w:unhideWhenUsed="0"/>
+    <w:lsdException w:name="Medium Shading 2 Accent 5" w:semiHidden="0" w:uiPriority="64" w:unhideWhenUsed="0"/>
+    <w:lsdException w:name="Medium List 1 Accent 5" w:semiHidden="0" w:uiPriority="65" w:unhideWhenUsed="0"/>
+    <w:lsdException w:name="Medium List 2 Accent 5" w:semiHidden="0" w:uiPriority="66" w:unhideWhenUsed="0"/>
+    <w:lsdException w:name="Medium Grid 1 Accent 5" w:semiHidden="0" w:uiPriority="67" w:unhideWhenUsed="0"/>
+    <w:lsdException w:name="Medium Grid 2 Accent 5" w:semiHidden="0" w:uiPriority="68" w:unhideWhenUsed="0"/>
+    <w:lsdException w:name="Medium Grid 3 Accent 5" w:semiHidden="0" w:uiPriority="69" w:unhideWhenUsed="0"/>
+    <w:lsdException w:name="Dark List Accent 5" w:semiHidden="0" w:uiPriority="70" w:unhideWhenUsed="0"/>
+    <w:lsdException w:name="Colorful Shading Accent 5" w:semiHidden="0" w:uiPriority="71" w:unhideWhenUsed="0"/>
+    <w:lsdException w:name="Colorful List Accent 5" w:semiHidden="0" w:uiPriority="72" w:unhideWhenUsed="0"/>
+    <w:lsdException w:name="Colorful Grid Accent 5" w:semiHidden="0" w:uiPriority="73" w:unhideWhenUsed="0"/>
+    <w:lsdException w:name="Light Shading Accent 6" w:semiHidden="0" w:uiPriority="60" w:unhideWhenUsed="0"/>
+    <w:lsdException w:name="Light List Accent 6" w:semiHidden="0" w:uiPriority="61" w:unhideWhenUsed="0"/>
+    <w:lsdException w:name="Light Grid Accent 6" w:semiHidden="0" w:uiPriority="62" w:unhideWhenUsed="0"/>
+    <w:lsdException w:name="Medium Shading 1 Accent 6" w:semiHidden="0" w:uiPriority="63" w:unhideWhenUsed="0"/>
+    <w:lsdException w:name="Medium Shading 2 Accent 6" w:semiHidden="0" w:uiPriority="64" w:unhideWhenUsed="0"/>
+    <w:lsdException w:name="Medium List 1 Accent 6" w:semiHidden="0" w:uiPriority="65" w:unhideWhenUsed="0"/>
+    <w:lsdException w:name="Medium List 2 Accent 6" w:semiHidden="0" w:uiPriority="66" w:unhideWhenUsed="0"/>
+    <w:lsdException w:name="Medium Grid 1 Accent 6" w:semiHidden="0" w:uiPriority="67" w:unhideWhenUsed="0"/>
+    <w:lsdException w:name="Medium Grid 2 Accent 6" w:semiHidden="0" w:uiPriority="68" w:unhideWhenUsed="0"/>
+    <w:lsdException w:name="Medium Grid 3 Accent 6" w:semiHidden="0" w:uiPriority="69" w:unhideWhenUsed="0"/>
+    <w:lsdException w:name="Dark List Accent 6" w:semiHidden="0" w:uiPriority="70" w:unhideWhenUsed="0"/>
+    <w:lsdException w:name="Colorful Shading Accent 6" w:semiHidden="0" w:uiPriority="71" w:unhideWhenUsed="0"/>
+    <w:lsdException w:name="Colorful List Accent 6" w:semiHidden="0" w:uiPriority="72" w:unhideWhenUsed="0"/>
+    <w:lsdException w:name="Colorful Grid Accent 6" w:semiHidden="0" w:uiPriority="73" w:unhideWhenUsed="0"/>
+    <w:lsdException w:name="Subtle Emphasis" w:semiHidden="0" w:uiPriority="19" w:unhideWhenUsed="0" w:qFormat="1"/>
+    <w:lsdException w:name="Intense Emphasis" w:semiHidden="0" w:uiPriority="21" w:unhideWhenUsed="0" w:qFormat="1"/>
+    <w:lsdException w:name="Subtle Reference" w:semiHidden="0" w:uiPriority="31" w:unhideWhenUsed="0" w:qFormat="1"/>
+    <w:lsdException w:name="Intense Reference" w:semiHidden="0" w:uiPriority="32" w:unhideWhenUsed="0" w:qFormat="1"/>
+    <w:lsdException w:name="Book Title" w:semiHidden="0" w:uiPriority="33" w:unhideWhenUsed="0" w:qFormat="1"/>
+    <w:lsdException w:name="Bibliography" w:uiPriority="37"/>
+    <w:lsdException w:name="TOC Heading" w:uiPriority="39" w:qFormat="1"/>
+  </w:latentStyles>
+  <w:style w:type="paragraph" w:default="1" w:styleId="Normal">
+    <w:name w:val="Normal"/>
+    <w:qFormat/>
+  </w:style>
+  <w:style w:type="character" w:default="1" w:styleId="Fuentedeprrafopredeter">
+    <w:name w:val="Default Paragraph Font"/>
+    <w:uiPriority w:val="1"/>
+    <w:semiHidden/>
+    <w:unhideWhenUsed/>
+  </w:style>
+  <w:style w:type="table" w:default="1" w:styleId="Tablanormal">
+    <w:name w:val="Normal Table"/>
+    <w:uiPriority w:val="99"/>
+    <w:semiHidden/>
+    <w:unhideWhenUsed/>
+    <w:tblPr>
+      <w:tblInd w:w="0" w:type="dxa"/>
+      <w:tblCellMar>
+        <w:top w:w="0" w:type="dxa"/>
+        <w:left w:w="108" w:type="dxa"/>
+        <w:bottom w:w="0" w:type="dxa"/>
+        <w:right w:w="108" w:type="dxa"/>
+      </w:tblCellMar>
+    </w:tblPr>
+  </w:style>
+  <w:style w:type="numbering" w:default="1" w:styleId="Sinlista">
+    <w:name w:val="No List"/>
+    <w:uiPriority w:val="99"/>
+    <w:semiHidden/>
+    <w:unhideWhenUsed/>
   </w:style>
 </w:styles>
 </file>
@@ -10434,7 +10630,7 @@
 </file>
 
 <file path=customXml/itemProps1.xml><?xml version="1.0" encoding="utf-8"?>
-<ds:datastoreItem xmlns:ds="http://schemas.openxmlformats.org/officeDocument/2006/customXml" ds:itemID="{3C48058C-883C-45FB-A7DA-C543BB0B0449}">
+<ds:datastoreItem xmlns:ds="http://schemas.openxmlformats.org/officeDocument/2006/customXml" ds:itemID="{CBB0DAD3-6C49-4DB1-A3ED-B12DF62CA14D}">
   <ds:schemaRefs>
     <ds:schemaRef ds:uri="http://schemas.openxmlformats.org/officeDocument/2006/bibliography"/>
   </ds:schemaRefs>

</xml_diff>